<commit_message>
Plan de proyecto con punto 2
</commit_message>
<xml_diff>
--- a/plan de proyecto.docx
+++ b/plan de proyecto.docx
@@ -12,7 +12,7 @@
       <w:r>
         <w:rPr>
           <w:noProof/>
-          <w:lang w:eastAsia="es-AR" w:bidi="ar-SA"/>
+          <w:lang w:eastAsia="es-ES" w:bidi="ar-SA"/>
         </w:rPr>
         <mc:AlternateContent>
           <mc:Choice Requires="wps">
@@ -65,7 +65,6 @@
                               <w:dataBinding w:prefixMappings="xmlns:ns0='http://purl.org/dc/elements/1.1/' xmlns:ns1='http://schemas.openxmlformats.org/package/2006/metadata/core-properties' " w:xpath="/ns1:coreProperties[1]/ns0:title[1]" w:storeItemID="{6C3C8BC8-F283-45AE-878A-BAB7291924A1}"/>
                               <w:text/>
                             </w:sdtPr>
-                            <w:sdtEndPr/>
                             <w:sdtContent>
                               <w:p>
                                 <w:pPr>
@@ -146,7 +145,6 @@
                         <w:dataBinding w:prefixMappings="xmlns:ns0='http://purl.org/dc/elements/1.1/' xmlns:ns1='http://schemas.openxmlformats.org/package/2006/metadata/core-properties' " w:xpath="/ns1:coreProperties[1]/ns0:title[1]" w:storeItemID="{6C3C8BC8-F283-45AE-878A-BAB7291924A1}"/>
                         <w:text/>
                       </w:sdtPr>
-                      <w:sdtEndPr/>
                       <w:sdtContent>
                         <w:p>
                           <w:pPr>
@@ -198,7 +196,7 @@
       <w:r>
         <w:rPr>
           <w:noProof/>
-          <w:lang w:eastAsia="es-AR" w:bidi="ar-SA"/>
+          <w:lang w:eastAsia="es-ES" w:bidi="ar-SA"/>
         </w:rPr>
         <mc:AlternateContent>
           <mc:Choice Requires="wps">
@@ -277,7 +275,7 @@
       <w:r>
         <w:rPr>
           <w:noProof/>
-          <w:lang w:val="es-AR" w:eastAsia="es-AR" w:bidi="ar-SA"/>
+          <w:lang w:eastAsia="es-ES" w:bidi="ar-SA"/>
         </w:rPr>
         <w:drawing>
           <wp:anchor distT="0" distB="0" distL="114300" distR="114300" simplePos="0" relativeHeight="251658240" behindDoc="1" locked="0" layoutInCell="1" allowOverlap="1">
@@ -344,6 +342,7 @@
       <w:r>
         <w:rPr>
           <w:noProof/>
+          <w:lang w:eastAsia="es-ES" w:bidi="ar-SA"/>
         </w:rPr>
         <w:drawing>
           <wp:anchor distT="0" distB="0" distL="114300" distR="114300" simplePos="0" relativeHeight="251673600" behindDoc="0" locked="0" layoutInCell="1" allowOverlap="1">
@@ -404,6 +403,7 @@
       <w:r>
         <w:rPr>
           <w:noProof/>
+          <w:lang w:eastAsia="es-ES" w:bidi="ar-SA"/>
         </w:rPr>
         <mc:AlternateContent>
           <mc:Choice Requires="wps">
@@ -506,7 +506,7 @@
       <w:r>
         <w:rPr>
           <w:noProof/>
-          <w:lang w:eastAsia="es-AR" w:bidi="ar-SA"/>
+          <w:lang w:eastAsia="es-ES" w:bidi="ar-SA"/>
         </w:rPr>
         <mc:AlternateContent>
           <mc:Choice Requires="wps">
@@ -575,7 +575,6 @@
                               <w:dataBinding w:prefixMappings="xmlns:ns0='http://purl.org/dc/elements/1.1/' xmlns:ns1='http://schemas.openxmlformats.org/package/2006/metadata/core-properties' " w:xpath="/ns1:coreProperties[1]/ns0:creator[1]" w:storeItemID="{6C3C8BC8-F283-45AE-878A-BAB7291924A1}"/>
                               <w:text/>
                             </w:sdtPr>
-                            <w:sdtEndPr/>
                             <w:sdtContent>
                               <w:p>
                                 <w:pPr>
@@ -649,7 +648,6 @@
                         <w:dataBinding w:prefixMappings="xmlns:ns0='http://purl.org/dc/elements/1.1/' xmlns:ns1='http://schemas.openxmlformats.org/package/2006/metadata/core-properties' " w:xpath="/ns1:coreProperties[1]/ns0:creator[1]" w:storeItemID="{6C3C8BC8-F283-45AE-878A-BAB7291924A1}"/>
                         <w:text/>
                       </w:sdtPr>
-                      <w:sdtEndPr/>
                       <w:sdtContent>
                         <w:p>
                           <w:pPr>
@@ -682,7 +680,7 @@
       <w:r>
         <w:rPr>
           <w:noProof/>
-          <w:lang w:eastAsia="es-AR" w:bidi="ar-SA"/>
+          <w:lang w:eastAsia="es-ES" w:bidi="ar-SA"/>
         </w:rPr>
         <mc:AlternateContent>
           <mc:Choice Requires="wps">
@@ -860,7 +858,7 @@
       <w:r>
         <w:rPr>
           <w:noProof/>
-          <w:lang w:val="es-AR" w:eastAsia="es-AR" w:bidi="ar-SA"/>
+          <w:lang w:eastAsia="es-ES" w:bidi="ar-SA"/>
         </w:rPr>
         <mc:AlternateContent>
           <mc:Choice Requires="wps">
@@ -951,7 +949,6 @@
         <w:dataBinding w:prefixMappings="xmlns:ns0='http://purl.org/dc/elements/1.1/' xmlns:ns1='http://schemas.openxmlformats.org/package/2006/metadata/core-properties' " w:xpath="/ns1:coreProperties[1]/ns0:title[1]" w:storeItemID="{6C3C8BC8-F283-45AE-878A-BAB7291924A1}"/>
         <w:text/>
       </w:sdtPr>
-      <w:sdtEndPr/>
       <w:sdtContent>
         <w:p>
           <w:pPr>
@@ -1901,6 +1898,13 @@
     </w:p>
     <w:p>
       <w:pPr>
+        <w:rPr>
+          <w:lang w:val="pt-PT"/>
+        </w:rPr>
+      </w:pPr>
+    </w:p>
+    <w:p>
+      <w:pPr>
         <w:pStyle w:val="Ttulo2"/>
         <w:numPr>
           <w:ilvl w:val="1"/>
@@ -1953,7 +1957,7 @@
         <w:rPr>
           <w:lang w:val="pt-PT"/>
         </w:rPr>
-        <w:t>.Su fecha de entrega corresponde al 25 de abril de 2018</w:t>
+        <w:t>Su fecha de entrega corresponde al 25 de abril de 2018</w:t>
       </w:r>
       <w:r>
         <w:rPr>
@@ -1961,6 +1965,13 @@
         </w:rPr>
         <w:t>. Para satisfacer los términos de los acuerdos del proyecto, el producto final debería cumplir con todos los requerimientos del proyecto.</w:t>
       </w:r>
+    </w:p>
+    <w:p>
+      <w:pPr>
+        <w:rPr>
+          <w:lang w:val="pt-PT"/>
+        </w:rPr>
+      </w:pPr>
     </w:p>
     <w:p>
       <w:pPr>
@@ -1988,6 +1999,9 @@
         <w:t xml:space="preserve">Lo relacionado con el proceso de planificación y formalización se especifica en los puntos siguientes. </w:t>
       </w:r>
     </w:p>
+    <w:p/>
+    <w:p/>
+    <w:p/>
     <w:p>
       <w:pPr>
         <w:pStyle w:val="Ttulo2"/>
@@ -1997,14 +2011,107 @@
         </w:numPr>
       </w:pPr>
       <w:r>
+        <w:lastRenderedPageBreak/>
         <w:t>DOCUMENTOS DE REFERENCIA</w:t>
       </w:r>
     </w:p>
     <w:p/>
     <w:p>
       <w:r>
-        <w:t>Los documentos consultados han sido: (añadir lista de fuentes de información que se nombran en el plan)</w:t>
-      </w:r>
+        <w:t xml:space="preserve">Los documentos consultados han sido: </w:t>
+      </w:r>
+    </w:p>
+    <w:p>
+      <w:pPr>
+        <w:pStyle w:val="Prrafodelista"/>
+        <w:numPr>
+          <w:ilvl w:val="0"/>
+          <w:numId w:val="8"/>
+        </w:numPr>
+      </w:pPr>
+      <w:r>
+        <w:t xml:space="preserve">Norma IEE 1058.1-1977 para la planificación de gestión de proyectos software </w:t>
+      </w:r>
+    </w:p>
+    <w:p>
+      <w:pPr>
+        <w:pStyle w:val="Prrafodelista"/>
+        <w:numPr>
+          <w:ilvl w:val="1"/>
+          <w:numId w:val="8"/>
+        </w:numPr>
+      </w:pPr>
+      <w:r>
+        <w:t xml:space="preserve">Número de informe: </w:t>
+      </w:r>
+    </w:p>
+    <w:p>
+      <w:pPr>
+        <w:pStyle w:val="Prrafodelista"/>
+        <w:numPr>
+          <w:ilvl w:val="1"/>
+          <w:numId w:val="8"/>
+        </w:numPr>
+      </w:pPr>
+      <w:r>
+        <w:t xml:space="preserve">Autor: </w:t>
+      </w:r>
+    </w:p>
+    <w:p>
+      <w:pPr>
+        <w:pStyle w:val="Prrafodelista"/>
+        <w:numPr>
+          <w:ilvl w:val="1"/>
+          <w:numId w:val="8"/>
+        </w:numPr>
+      </w:pPr>
+      <w:r>
+        <w:t xml:space="preserve">Organización que lo ha publicado: </w:t>
+      </w:r>
+    </w:p>
+    <w:p>
+      <w:pPr>
+        <w:pStyle w:val="Prrafodelista"/>
+        <w:numPr>
+          <w:ilvl w:val="0"/>
+          <w:numId w:val="8"/>
+        </w:numPr>
+      </w:pPr>
+      <w:r>
+        <w:t>Gestión y dirección de proyectos software</w:t>
+      </w:r>
+    </w:p>
+    <w:p>
+      <w:pPr>
+        <w:pStyle w:val="Prrafodelista"/>
+        <w:numPr>
+          <w:ilvl w:val="1"/>
+          <w:numId w:val="8"/>
+        </w:numPr>
+      </w:pPr>
+      <w:r>
+        <w:t>Autor: Sin identificar</w:t>
+      </w:r>
+    </w:p>
+    <w:p>
+      <w:pPr>
+        <w:pStyle w:val="Prrafodelista"/>
+        <w:numPr>
+          <w:ilvl w:val="1"/>
+          <w:numId w:val="8"/>
+        </w:numPr>
+      </w:pPr>
+      <w:r>
+        <w:t>Organización que lo ha publicado: Universidad Rey Juan Carlos en el aula virtual</w:t>
+      </w:r>
+      <w:bookmarkStart w:id="0" w:name="_GoBack"/>
+      <w:bookmarkEnd w:id="0"/>
+    </w:p>
+    <w:p>
+      <w:pPr>
+        <w:pStyle w:val="Prrafodelista"/>
+        <w:ind w:firstLine="0"/>
+      </w:pPr>
     </w:p>
     <w:p>
       <w:pPr>
@@ -2039,7 +2146,6 @@
         <w:rPr>
           <w:lang w:val="pt-PT"/>
         </w:rPr>
-        <w:lastRenderedPageBreak/>
         <w:t>Organización del proyecto</w:t>
       </w:r>
     </w:p>
@@ -2070,6 +2176,859 @@
     </w:p>
     <w:p>
       <w:pPr>
+        <w:rPr>
+          <w:lang w:val="pt-PT"/>
+        </w:rPr>
+      </w:pPr>
+    </w:p>
+    <w:p>
+      <w:pPr>
+        <w:rPr>
+          <w:lang w:val="pt-PT"/>
+        </w:rPr>
+      </w:pPr>
+      <w:r>
+        <w:rPr>
+          <w:lang w:val="pt-PT"/>
+        </w:rPr>
+        <w:t>Se ha ido estableciendo a lo largo del proyecto una seria de relaciones entre las actividades</w:t>
+      </w:r>
+      <w:r>
+        <w:rPr>
+          <w:lang w:val="pt-PT"/>
+        </w:rPr>
+        <w:t xml:space="preserve"> principales del proceso. Se ha</w:t>
+      </w:r>
+      <w:r>
+        <w:rPr>
+          <w:lang w:val="pt-PT"/>
+        </w:rPr>
+        <w:t xml:space="preserve"> dividido en actividades el conjunto total del proyecto con</w:t>
+      </w:r>
+      <w:r>
+        <w:rPr>
+          <w:lang w:val="pt-PT"/>
+        </w:rPr>
+        <w:t xml:space="preserve"> el fin de poder establecer las relaciones entre ellas, ya que no se puede empezar una actividad hasta que no haya finalizado otra. </w:t>
+      </w:r>
+    </w:p>
+    <w:p>
+      <w:pPr>
+        <w:rPr>
+          <w:lang w:val="pt-PT"/>
+        </w:rPr>
+      </w:pPr>
+      <w:r>
+        <w:rPr>
+          <w:lang w:val="pt-PT"/>
+        </w:rPr>
+        <w:t>Por lo tanto, unas actividades serán dependientes de otras, es decir, no se puede empezar otra actividad hasta que no se haya finalizado la otra, ya que una depende de la otra (</w:t>
+      </w:r>
+      <w:r>
+        <w:rPr>
+          <w:i/>
+          <w:lang w:val="pt-PT"/>
+        </w:rPr>
+        <w:t>en nuestro caso, la validación del códgo no puede empezar hasta que no se haya terminado de verificar el código</w:t>
+      </w:r>
+      <w:r>
+        <w:rPr>
+          <w:lang w:val="pt-PT"/>
+        </w:rPr>
+        <w:t>).</w:t>
+      </w:r>
+    </w:p>
+    <w:p>
+      <w:pPr>
+        <w:rPr>
+          <w:lang w:val="pt-PT"/>
+        </w:rPr>
+      </w:pPr>
+      <w:r>
+        <w:rPr>
+          <w:lang w:val="pt-PT"/>
+        </w:rPr>
+        <w:t xml:space="preserve">Por otra parte, las </w:t>
+      </w:r>
+      <w:r>
+        <w:rPr>
+          <w:lang w:val="pt-PT"/>
+        </w:rPr>
+        <w:t xml:space="preserve">3 actividades principales del proyecto, a su vez se dividen en más tareas </w:t>
+      </w:r>
+      <w:r>
+        <w:rPr>
+          <w:lang w:val="pt-PT"/>
+        </w:rPr>
+        <w:t xml:space="preserve">para tener una mejor percepción del tiempo que se dedicará a cada actividad. </w:t>
+      </w:r>
+    </w:p>
+    <w:p>
+      <w:pPr>
+        <w:rPr>
+          <w:lang w:val="pt-PT"/>
+        </w:rPr>
+      </w:pPr>
+      <w:r>
+        <w:rPr>
+          <w:lang w:val="pt-PT"/>
+        </w:rPr>
+        <w:t xml:space="preserve">De esta forma, el proyecto se divide en: </w:t>
+      </w:r>
+    </w:p>
+    <w:p>
+      <w:pPr>
+        <w:pStyle w:val="Prrafodelista"/>
+        <w:numPr>
+          <w:ilvl w:val="0"/>
+          <w:numId w:val="4"/>
+        </w:numPr>
+        <w:rPr>
+          <w:b/>
+          <w:lang w:val="pt-PT"/>
+        </w:rPr>
+      </w:pPr>
+      <w:r>
+        <w:rPr>
+          <w:b/>
+          <w:lang w:val="pt-PT"/>
+        </w:rPr>
+        <w:t xml:space="preserve">Verificación de código </w:t>
+      </w:r>
+      <w:r>
+        <w:rPr>
+          <w:lang w:val="pt-PT"/>
+        </w:rPr>
+        <w:t>( dependencias: 2 )</w:t>
+      </w:r>
+    </w:p>
+    <w:p>
+      <w:pPr>
+        <w:ind w:left="360" w:firstLine="348"/>
+        <w:rPr>
+          <w:lang w:val="pt-PT"/>
+        </w:rPr>
+      </w:pPr>
+      <w:r>
+        <w:rPr>
+          <w:lang w:val="pt-PT"/>
+        </w:rPr>
+        <w:t xml:space="preserve">Tiempo total: 1 día </w:t>
+      </w:r>
+    </w:p>
+    <w:p>
+      <w:pPr>
+        <w:pStyle w:val="Prrafodelista"/>
+        <w:numPr>
+          <w:ilvl w:val="0"/>
+          <w:numId w:val="4"/>
+        </w:numPr>
+        <w:rPr>
+          <w:lang w:val="pt-PT"/>
+        </w:rPr>
+      </w:pPr>
+      <w:r>
+        <w:rPr>
+          <w:b/>
+          <w:lang w:val="pt-PT"/>
+        </w:rPr>
+        <w:t>Validación de código</w:t>
+      </w:r>
+      <w:r>
+        <w:rPr>
+          <w:lang w:val="pt-PT"/>
+        </w:rPr>
+        <w:t xml:space="preserve"> ( dependencías: 3 )</w:t>
+      </w:r>
+    </w:p>
+    <w:p>
+      <w:pPr>
+        <w:ind w:left="360" w:firstLine="348"/>
+        <w:rPr>
+          <w:lang w:val="pt-PT"/>
+        </w:rPr>
+      </w:pPr>
+      <w:r>
+        <w:rPr>
+          <w:lang w:val="pt-PT"/>
+        </w:rPr>
+        <w:t>Tiempo total: 1 día</w:t>
+      </w:r>
+    </w:p>
+    <w:p>
+      <w:pPr>
+        <w:pStyle w:val="Prrafodelista"/>
+        <w:numPr>
+          <w:ilvl w:val="0"/>
+          <w:numId w:val="4"/>
+        </w:numPr>
+        <w:rPr>
+          <w:lang w:val="pt-PT"/>
+        </w:rPr>
+      </w:pPr>
+      <w:r>
+        <w:rPr>
+          <w:b/>
+          <w:lang w:val="pt-PT"/>
+        </w:rPr>
+        <w:t>Versión actualizada</w:t>
+      </w:r>
+      <w:r>
+        <w:rPr>
+          <w:lang w:val="pt-PT"/>
+        </w:rPr>
+        <w:t xml:space="preserve"> (dependencas: </w:t>
+      </w:r>
+      <w:r>
+        <w:rPr>
+          <w:lang w:val="pt-PT"/>
+        </w:rPr>
+        <w:t>4 )</w:t>
+      </w:r>
+    </w:p>
+    <w:p>
+      <w:pPr>
+        <w:ind w:left="708"/>
+        <w:rPr>
+          <w:lang w:val="pt-PT"/>
+        </w:rPr>
+      </w:pPr>
+      <w:r>
+        <w:rPr>
+          <w:lang w:val="pt-PT"/>
+        </w:rPr>
+        <w:lastRenderedPageBreak/>
+        <w:t>Tiempo total: 15 días</w:t>
+      </w:r>
+    </w:p>
+    <w:p>
+      <w:pPr>
+        <w:pStyle w:val="Prrafodelista"/>
+        <w:numPr>
+          <w:ilvl w:val="1"/>
+          <w:numId w:val="4"/>
+        </w:numPr>
+        <w:ind w:left="1068"/>
+        <w:rPr>
+          <w:lang w:val="pt-PT"/>
+        </w:rPr>
+      </w:pPr>
+      <w:r>
+        <w:rPr>
+          <w:lang w:val="pt-PT"/>
+        </w:rPr>
+        <w:t xml:space="preserve">Añadir opción para reiniciar el juego </w:t>
+      </w:r>
+      <w:r>
+        <w:rPr>
+          <w:lang w:val="pt-PT"/>
+        </w:rPr>
+        <w:sym w:font="Wingdings" w:char="F0E0"/>
+      </w:r>
+      <w:r>
+        <w:rPr>
+          <w:lang w:val="pt-PT"/>
+        </w:rPr>
+        <w:t xml:space="preserve"> 1 dia</w:t>
+      </w:r>
+    </w:p>
+    <w:p>
+      <w:pPr>
+        <w:pStyle w:val="Prrafodelista"/>
+        <w:numPr>
+          <w:ilvl w:val="1"/>
+          <w:numId w:val="4"/>
+        </w:numPr>
+        <w:ind w:left="1068"/>
+        <w:rPr>
+          <w:lang w:val="pt-PT"/>
+        </w:rPr>
+      </w:pPr>
+      <w:r>
+        <w:rPr>
+          <w:lang w:val="pt-PT"/>
+        </w:rPr>
+        <w:t xml:space="preserve">Mostrar cantidad de minas </w:t>
+      </w:r>
+      <w:r>
+        <w:rPr>
+          <w:lang w:val="pt-PT"/>
+        </w:rPr>
+        <w:sym w:font="Wingdings" w:char="F0E0"/>
+      </w:r>
+      <w:r>
+        <w:rPr>
+          <w:lang w:val="pt-PT"/>
+        </w:rPr>
+        <w:t xml:space="preserve"> 1 día</w:t>
+      </w:r>
+    </w:p>
+    <w:p>
+      <w:pPr>
+        <w:pStyle w:val="Prrafodelista"/>
+        <w:numPr>
+          <w:ilvl w:val="1"/>
+          <w:numId w:val="4"/>
+        </w:numPr>
+        <w:ind w:left="1068"/>
+        <w:rPr>
+          <w:lang w:val="pt-PT"/>
+        </w:rPr>
+      </w:pPr>
+      <w:r>
+        <w:rPr>
+          <w:lang w:val="pt-PT"/>
+        </w:rPr>
+        <w:t xml:space="preserve">Mostrar tiempo de partida </w:t>
+      </w:r>
+      <w:r>
+        <w:rPr>
+          <w:lang w:val="pt-PT"/>
+        </w:rPr>
+        <w:sym w:font="Wingdings" w:char="F0E0"/>
+      </w:r>
+      <w:r>
+        <w:rPr>
+          <w:lang w:val="pt-PT"/>
+        </w:rPr>
+        <w:t xml:space="preserve"> 1 día</w:t>
+      </w:r>
+    </w:p>
+    <w:p>
+      <w:pPr>
+        <w:pStyle w:val="Prrafodelista"/>
+        <w:numPr>
+          <w:ilvl w:val="1"/>
+          <w:numId w:val="4"/>
+        </w:numPr>
+        <w:ind w:left="1068"/>
+        <w:rPr>
+          <w:lang w:val="pt-PT"/>
+        </w:rPr>
+      </w:pPr>
+      <w:r>
+        <w:rPr>
+          <w:lang w:val="pt-PT"/>
+        </w:rPr>
+        <w:t xml:space="preserve">Niveles de dificultad </w:t>
+      </w:r>
+      <w:r>
+        <w:rPr>
+          <w:lang w:val="pt-PT"/>
+        </w:rPr>
+        <w:sym w:font="Wingdings" w:char="F0E0"/>
+      </w:r>
+      <w:r>
+        <w:rPr>
+          <w:lang w:val="pt-PT"/>
+        </w:rPr>
+        <w:t xml:space="preserve"> 3,2 días</w:t>
+      </w:r>
+    </w:p>
+    <w:p>
+      <w:pPr>
+        <w:pStyle w:val="Prrafodelista"/>
+        <w:numPr>
+          <w:ilvl w:val="1"/>
+          <w:numId w:val="4"/>
+        </w:numPr>
+        <w:ind w:left="1068"/>
+        <w:rPr>
+          <w:lang w:val="pt-PT"/>
+        </w:rPr>
+      </w:pPr>
+      <w:r>
+        <w:rPr>
+          <w:lang w:val="pt-PT"/>
+        </w:rPr>
+        <w:t xml:space="preserve">Guardar 10 mejores tiempos de cada dificultad </w:t>
+      </w:r>
+      <w:r>
+        <w:rPr>
+          <w:lang w:val="pt-PT"/>
+        </w:rPr>
+        <w:sym w:font="Wingdings" w:char="F0E0"/>
+      </w:r>
+      <w:r>
+        <w:rPr>
+          <w:lang w:val="pt-PT"/>
+        </w:rPr>
+        <w:t xml:space="preserve"> 1 día</w:t>
+      </w:r>
+    </w:p>
+    <w:p>
+      <w:pPr>
+        <w:pStyle w:val="Prrafodelista"/>
+        <w:numPr>
+          <w:ilvl w:val="1"/>
+          <w:numId w:val="4"/>
+        </w:numPr>
+        <w:ind w:left="1068"/>
+        <w:rPr>
+          <w:lang w:val="pt-PT"/>
+        </w:rPr>
+      </w:pPr>
+      <w:r>
+        <w:rPr>
+          <w:lang w:val="pt-PT"/>
+        </w:rPr>
+        <w:t xml:space="preserve">Mostrar 10 mejores tiempos de cada dificultad </w:t>
+      </w:r>
+      <w:r>
+        <w:rPr>
+          <w:lang w:val="pt-PT"/>
+        </w:rPr>
+        <w:sym w:font="Wingdings" w:char="F0E0"/>
+      </w:r>
+      <w:r>
+        <w:rPr>
+          <w:lang w:val="pt-PT"/>
+        </w:rPr>
+        <w:t xml:space="preserve"> 1 día </w:t>
+      </w:r>
+    </w:p>
+    <w:p>
+      <w:pPr>
+        <w:pStyle w:val="Prrafodelista"/>
+        <w:numPr>
+          <w:ilvl w:val="1"/>
+          <w:numId w:val="4"/>
+        </w:numPr>
+        <w:ind w:left="1068"/>
+        <w:rPr>
+          <w:lang w:val="pt-PT"/>
+        </w:rPr>
+      </w:pPr>
+      <w:r>
+        <w:rPr>
+          <w:lang w:val="pt-PT"/>
+        </w:rPr>
+        <w:t xml:space="preserve">Añadir un nombre de jugador </w:t>
+      </w:r>
+      <w:r>
+        <w:rPr>
+          <w:lang w:val="pt-PT"/>
+        </w:rPr>
+        <w:sym w:font="Wingdings" w:char="F0E0"/>
+      </w:r>
+      <w:r>
+        <w:rPr>
+          <w:lang w:val="pt-PT"/>
+        </w:rPr>
+        <w:t xml:space="preserve"> 1 día </w:t>
+      </w:r>
+    </w:p>
+    <w:p>
+      <w:pPr>
+        <w:pStyle w:val="Prrafodelista"/>
+        <w:numPr>
+          <w:ilvl w:val="1"/>
+          <w:numId w:val="4"/>
+        </w:numPr>
+        <w:ind w:left="1068"/>
+        <w:rPr>
+          <w:lang w:val="pt-PT"/>
+        </w:rPr>
+      </w:pPr>
+      <w:r>
+        <w:rPr>
+          <w:lang w:val="pt-PT"/>
+        </w:rPr>
+        <w:t xml:space="preserve">Dar la opción de guardar el tiempo o no </w:t>
+      </w:r>
+      <w:r>
+        <w:rPr>
+          <w:lang w:val="pt-PT"/>
+        </w:rPr>
+        <w:sym w:font="Wingdings" w:char="F0E0"/>
+      </w:r>
+      <w:r>
+        <w:rPr>
+          <w:lang w:val="pt-PT"/>
+        </w:rPr>
+        <w:t xml:space="preserve"> 1 día</w:t>
+      </w:r>
+    </w:p>
+    <w:p>
+      <w:pPr>
+        <w:pStyle w:val="Prrafodelista"/>
+        <w:numPr>
+          <w:ilvl w:val="1"/>
+          <w:numId w:val="4"/>
+        </w:numPr>
+        <w:ind w:left="1068"/>
+        <w:rPr>
+          <w:lang w:val="pt-PT"/>
+        </w:rPr>
+      </w:pPr>
+      <w:r>
+        <w:rPr>
+          <w:lang w:val="pt-PT"/>
+        </w:rPr>
+        <w:t xml:space="preserve">Permitir guardar la partida actual en un fuchero </w:t>
+      </w:r>
+      <w:r>
+        <w:rPr>
+          <w:lang w:val="pt-PT"/>
+        </w:rPr>
+        <w:sym w:font="Wingdings" w:char="F0E0"/>
+      </w:r>
+      <w:r>
+        <w:rPr>
+          <w:lang w:val="pt-PT"/>
+        </w:rPr>
+        <w:t xml:space="preserve"> 3,2 días</w:t>
+      </w:r>
+    </w:p>
+    <w:p>
+      <w:pPr>
+        <w:pStyle w:val="Prrafodelista"/>
+        <w:numPr>
+          <w:ilvl w:val="1"/>
+          <w:numId w:val="4"/>
+        </w:numPr>
+        <w:ind w:left="1068"/>
+        <w:rPr>
+          <w:lang w:val="pt-PT"/>
+        </w:rPr>
+      </w:pPr>
+      <w:r>
+        <w:rPr>
+          <w:lang w:val="pt-PT"/>
+        </w:rPr>
+        <w:t xml:space="preserve">Permitir consultar la última partida jugada </w:t>
+      </w:r>
+      <w:r>
+        <w:rPr>
+          <w:lang w:val="pt-PT"/>
+        </w:rPr>
+        <w:sym w:font="Wingdings" w:char="F0E0"/>
+      </w:r>
+      <w:r>
+        <w:rPr>
+          <w:lang w:val="pt-PT"/>
+        </w:rPr>
+        <w:t xml:space="preserve"> 1 día</w:t>
+      </w:r>
+    </w:p>
+    <w:p>
+      <w:pPr>
+        <w:pStyle w:val="Prrafodelista"/>
+        <w:numPr>
+          <w:ilvl w:val="1"/>
+          <w:numId w:val="4"/>
+        </w:numPr>
+        <w:ind w:left="1068"/>
+        <w:rPr>
+          <w:lang w:val="pt-PT"/>
+        </w:rPr>
+      </w:pPr>
+      <w:r>
+        <w:rPr>
+          <w:lang w:val="pt-PT"/>
+        </w:rPr>
+        <w:t>Permitir recuperar una part</w:t>
+      </w:r>
+      <w:r>
+        <w:rPr>
+          <w:lang w:val="pt-PT"/>
+        </w:rPr>
+        <w:t>i</w:t>
+      </w:r>
+      <w:r>
+        <w:rPr>
+          <w:lang w:val="pt-PT"/>
+        </w:rPr>
+        <w:t>da</w:t>
+      </w:r>
+      <w:r>
+        <w:rPr>
+          <w:lang w:val="pt-PT"/>
+        </w:rPr>
+        <w:t xml:space="preserve"> guardada a partir de un fichero </w:t>
+      </w:r>
+      <w:r>
+        <w:rPr>
+          <w:lang w:val="pt-PT"/>
+        </w:rPr>
+        <w:sym w:font="Wingdings" w:char="F0E0"/>
+      </w:r>
+      <w:r>
+        <w:rPr>
+          <w:lang w:val="pt-PT"/>
+        </w:rPr>
+        <w:t xml:space="preserve"> 1 día</w:t>
+      </w:r>
+    </w:p>
+    <w:p>
+      <w:pPr>
+        <w:pStyle w:val="Prrafodelista"/>
+        <w:numPr>
+          <w:ilvl w:val="1"/>
+          <w:numId w:val="4"/>
+        </w:numPr>
+        <w:ind w:left="1068"/>
+        <w:rPr>
+          <w:lang w:val="pt-PT"/>
+        </w:rPr>
+      </w:pPr>
+      <w:r>
+        <w:rPr>
+          <w:lang w:val="pt-PT"/>
+        </w:rPr>
+        <w:t xml:space="preserve">Crear un menú que permita acceder a las diferentes opciones del juego </w:t>
+      </w:r>
+      <w:r>
+        <w:rPr>
+          <w:lang w:val="pt-PT"/>
+        </w:rPr>
+        <w:sym w:font="Wingdings" w:char="F0E0"/>
+      </w:r>
+      <w:r>
+        <w:rPr>
+          <w:lang w:val="pt-PT"/>
+        </w:rPr>
+        <w:t xml:space="preserve"> 1 día</w:t>
+      </w:r>
+    </w:p>
+    <w:p>
+      <w:pPr>
+        <w:pStyle w:val="Prrafodelista"/>
+        <w:ind w:firstLine="0"/>
+        <w:rPr>
+          <w:lang w:val="pt-PT"/>
+        </w:rPr>
+      </w:pPr>
+    </w:p>
+    <w:p>
+      <w:pPr>
+        <w:pStyle w:val="Prrafodelista"/>
+        <w:numPr>
+          <w:ilvl w:val="0"/>
+          <w:numId w:val="4"/>
+        </w:numPr>
+        <w:rPr>
+          <w:lang w:val="pt-PT"/>
+        </w:rPr>
+      </w:pPr>
+      <w:r>
+        <w:rPr>
+          <w:b/>
+          <w:lang w:val="pt-PT"/>
+        </w:rPr>
+        <w:t xml:space="preserve">Validación de código actualizado </w:t>
+      </w:r>
+      <w:r>
+        <w:rPr>
+          <w:lang w:val="pt-PT"/>
+        </w:rPr>
+        <w:t>( dependencias: ninguno )</w:t>
+      </w:r>
+    </w:p>
+    <w:p>
+      <w:pPr>
+        <w:pStyle w:val="Prrafodelista"/>
+        <w:ind w:firstLine="0"/>
+        <w:rPr>
+          <w:b/>
+          <w:lang w:val="pt-PT"/>
+        </w:rPr>
+      </w:pPr>
+    </w:p>
+    <w:p>
+      <w:pPr>
+        <w:ind w:left="360" w:firstLine="348"/>
+        <w:rPr>
+          <w:lang w:val="pt-PT"/>
+        </w:rPr>
+      </w:pPr>
+      <w:r>
+        <w:rPr>
+          <w:lang w:val="pt-PT"/>
+        </w:rPr>
+        <w:t>Tiempo total: 1 día</w:t>
+      </w:r>
+    </w:p>
+    <w:p>
+      <w:pPr>
+        <w:pStyle w:val="Prrafodelista"/>
+        <w:ind w:firstLine="0"/>
+        <w:rPr>
+          <w:b/>
+          <w:lang w:val="pt-PT"/>
+        </w:rPr>
+      </w:pPr>
+      <w:r>
+        <w:rPr>
+          <w:b/>
+          <w:lang w:val="pt-PT"/>
+        </w:rPr>
+        <w:t xml:space="preserve"> </w:t>
+      </w:r>
+    </w:p>
+    <w:p>
+      <w:pPr>
+        <w:pStyle w:val="Prrafodelista"/>
+        <w:numPr>
+          <w:ilvl w:val="1"/>
+          <w:numId w:val="4"/>
+        </w:numPr>
+        <w:rPr>
+          <w:lang w:val="pt-PT"/>
+        </w:rPr>
+      </w:pPr>
+      <w:r>
+        <w:rPr>
+          <w:lang w:val="pt-PT"/>
+        </w:rPr>
+        <w:t xml:space="preserve">Validación del código actualizado </w:t>
+      </w:r>
+      <w:r>
+        <w:rPr>
+          <w:lang w:val="pt-PT"/>
+        </w:rPr>
+        <w:sym w:font="Wingdings" w:char="F0E0"/>
+      </w:r>
+      <w:r>
+        <w:rPr>
+          <w:lang w:val="pt-PT"/>
+        </w:rPr>
+        <w:t xml:space="preserve"> 1 dia</w:t>
+      </w:r>
+    </w:p>
+    <w:p>
+      <w:pPr>
+        <w:pStyle w:val="Prrafodelista"/>
+        <w:numPr>
+          <w:ilvl w:val="1"/>
+          <w:numId w:val="4"/>
+        </w:numPr>
+        <w:rPr>
+          <w:lang w:val="pt-PT"/>
+        </w:rPr>
+      </w:pPr>
+      <w:r>
+        <w:rPr>
+          <w:lang w:val="pt-PT"/>
+        </w:rPr>
+        <w:t xml:space="preserve">Pruebas del código </w:t>
+      </w:r>
+      <w:r>
+        <w:rPr>
+          <w:lang w:val="pt-PT"/>
+        </w:rPr>
+        <w:sym w:font="Wingdings" w:char="F0E0"/>
+      </w:r>
+      <w:r>
+        <w:rPr>
+          <w:lang w:val="pt-PT"/>
+        </w:rPr>
+        <w:t xml:space="preserve"> 1 día </w:t>
+      </w:r>
+    </w:p>
+    <w:p>
+      <w:pPr>
+        <w:pStyle w:val="Prrafodelista"/>
+        <w:ind w:firstLine="0"/>
+        <w:rPr>
+          <w:lang w:val="pt-PT"/>
+        </w:rPr>
+      </w:pPr>
+    </w:p>
+    <w:p>
+      <w:pPr>
+        <w:pStyle w:val="Prrafodelista"/>
+        <w:numPr>
+          <w:ilvl w:val="0"/>
+          <w:numId w:val="4"/>
+        </w:numPr>
+        <w:rPr>
+          <w:lang w:val="pt-PT"/>
+        </w:rPr>
+      </w:pPr>
+      <w:r>
+        <w:rPr>
+          <w:b/>
+          <w:lang w:val="pt-PT"/>
+        </w:rPr>
+        <w:t xml:space="preserve">Puesta en común del proyecto </w:t>
+      </w:r>
+      <w:r>
+        <w:rPr>
+          <w:lang w:val="pt-PT"/>
+        </w:rPr>
+        <w:t>( dependencias: 3,4 )</w:t>
+      </w:r>
+    </w:p>
+    <w:p>
+      <w:pPr>
+        <w:ind w:left="708"/>
+        <w:rPr>
+          <w:lang w:val="pt-PT"/>
+        </w:rPr>
+      </w:pPr>
+      <w:r>
+        <w:rPr>
+          <w:lang w:val="pt-PT"/>
+        </w:rPr>
+        <w:t xml:space="preserve">Tiempo total: 1 día </w:t>
+      </w:r>
+      <w:r>
+        <w:rPr>
+          <w:lang w:val="pt-PT"/>
+        </w:rPr>
+        <w:t xml:space="preserve"> </w:t>
+      </w:r>
+    </w:p>
+    <w:p>
+      <w:pPr>
+        <w:rPr>
+          <w:sz w:val="16"/>
+          <w:szCs w:val="16"/>
+          <w:lang w:val="pt-PT"/>
+        </w:rPr>
+      </w:pPr>
+    </w:p>
+    <w:p>
+      <w:pPr>
+        <w:rPr>
+          <w:lang w:val="pt-PT"/>
+        </w:rPr>
+      </w:pPr>
+      <w:r>
+        <w:rPr>
+          <w:lang w:val="pt-PT"/>
+        </w:rPr>
+        <w:t>La suma total del tiempo es de: 1</w:t>
+      </w:r>
+      <w:r>
+        <w:rPr>
+          <w:lang w:val="pt-PT"/>
+        </w:rPr>
+        <w:t>9</w:t>
+      </w:r>
+      <w:r>
+        <w:rPr>
+          <w:lang w:val="pt-PT"/>
+        </w:rPr>
+        <w:t xml:space="preserve"> días. (sin tener en cuenta que el número de personas dedicadas al proyecto son 4 y que las actividades se podrán realizar el paralelo</w:t>
+      </w:r>
+      <w:r>
+        <w:rPr>
+          <w:lang w:val="pt-PT"/>
+        </w:rPr>
+        <w:t>)</w:t>
+      </w:r>
+    </w:p>
+    <w:p>
+      <w:pPr>
+        <w:rPr>
+          <w:lang w:val="pt-PT"/>
+        </w:rPr>
+      </w:pPr>
+    </w:p>
+    <w:p>
+      <w:pPr>
         <w:pStyle w:val="Ttulo2"/>
         <w:numPr>
           <w:ilvl w:val="1"/>
@@ -2088,6 +3047,160 @@
     </w:p>
     <w:p>
       <w:pPr>
+        <w:rPr>
+          <w:lang w:val="pt-PT"/>
+        </w:rPr>
+      </w:pPr>
+    </w:p>
+    <w:p>
+      <w:pPr>
+        <w:rPr>
+          <w:lang w:val="pt-PT"/>
+        </w:rPr>
+      </w:pPr>
+      <w:r>
+        <w:rPr>
+          <w:lang w:val="pt-PT"/>
+        </w:rPr>
+        <w:t xml:space="preserve">Para la gestión interna del proyecto se ha usado el diagrama de Gantt con el fin de poder ver la organización de las actividades, ya que las diferentes actividades se llevan a cabo entre uno o varios miembros del grupo. </w:t>
+      </w:r>
+    </w:p>
+    <w:p>
+      <w:pPr>
+        <w:rPr>
+          <w:lang w:val="pt-PT"/>
+        </w:rPr>
+      </w:pPr>
+    </w:p>
+    <w:p>
+      <w:pPr>
+        <w:rPr>
+          <w:lang w:val="pt-PT"/>
+        </w:rPr>
+      </w:pPr>
+      <w:r>
+        <w:rPr>
+          <w:lang w:val="pt-PT"/>
+        </w:rPr>
+        <w:t>(meter gantt)</w:t>
+      </w:r>
+    </w:p>
+    <w:p>
+      <w:pPr>
+        <w:rPr>
+          <w:lang w:val="pt-PT"/>
+        </w:rPr>
+      </w:pPr>
+    </w:p>
+    <w:p>
+      <w:pPr>
+        <w:rPr>
+          <w:lang w:val="pt-PT"/>
+        </w:rPr>
+      </w:pPr>
+      <w:r>
+        <w:rPr>
+          <w:lang w:val="pt-PT"/>
+        </w:rPr>
+        <w:t>Las actividades a reali</w:t>
+      </w:r>
+      <w:r>
+        <w:rPr>
+          <w:lang w:val="pt-PT"/>
+        </w:rPr>
+        <w:t>z</w:t>
+      </w:r>
+      <w:r>
+        <w:rPr>
+          <w:lang w:val="pt-PT"/>
+        </w:rPr>
+        <w:t xml:space="preserve">ar por cada miembro del grupo son: </w:t>
+      </w:r>
+    </w:p>
+    <w:p>
+      <w:pPr>
+        <w:pStyle w:val="Prrafodelista"/>
+        <w:numPr>
+          <w:ilvl w:val="0"/>
+          <w:numId w:val="5"/>
+        </w:numPr>
+        <w:rPr>
+          <w:lang w:val="pt-PT"/>
+        </w:rPr>
+      </w:pPr>
+      <w:r>
+        <w:rPr>
+          <w:lang w:val="pt-PT"/>
+        </w:rPr>
+        <w:t xml:space="preserve">Carlos: </w:t>
+      </w:r>
+    </w:p>
+    <w:p>
+      <w:pPr>
+        <w:pStyle w:val="Prrafodelista"/>
+        <w:numPr>
+          <w:ilvl w:val="0"/>
+          <w:numId w:val="5"/>
+        </w:numPr>
+        <w:rPr>
+          <w:lang w:val="pt-PT"/>
+        </w:rPr>
+      </w:pPr>
+      <w:r>
+        <w:rPr>
+          <w:lang w:val="pt-PT"/>
+        </w:rPr>
+        <w:t xml:space="preserve">Jorge: </w:t>
+      </w:r>
+    </w:p>
+    <w:p>
+      <w:pPr>
+        <w:pStyle w:val="Prrafodelista"/>
+        <w:numPr>
+          <w:ilvl w:val="0"/>
+          <w:numId w:val="5"/>
+        </w:numPr>
+        <w:rPr>
+          <w:lang w:val="pt-PT"/>
+        </w:rPr>
+      </w:pPr>
+      <w:r>
+        <w:rPr>
+          <w:lang w:val="pt-PT"/>
+        </w:rPr>
+        <w:t>Alvaro:</w:t>
+      </w:r>
+    </w:p>
+    <w:p>
+      <w:pPr>
+        <w:pStyle w:val="Prrafodelista"/>
+        <w:numPr>
+          <w:ilvl w:val="0"/>
+          <w:numId w:val="5"/>
+        </w:numPr>
+        <w:rPr>
+          <w:lang w:val="pt-PT"/>
+        </w:rPr>
+      </w:pPr>
+      <w:r>
+        <w:rPr>
+          <w:lang w:val="pt-PT"/>
+        </w:rPr>
+        <w:lastRenderedPageBreak/>
+        <w:t xml:space="preserve">Adina: </w:t>
+      </w:r>
+    </w:p>
+    <w:p>
+      <w:pPr>
+        <w:pStyle w:val="Prrafodelista"/>
+        <w:ind w:firstLine="0"/>
+        <w:rPr>
+          <w:lang w:val="pt-PT"/>
+        </w:rPr>
+      </w:pPr>
+    </w:p>
+    <w:p>
+      <w:pPr>
         <w:pStyle w:val="Ttulo2"/>
         <w:numPr>
           <w:ilvl w:val="1"/>
@@ -2106,6 +3219,58 @@
     </w:p>
     <w:p>
       <w:pPr>
+        <w:rPr>
+          <w:lang w:val="pt-PT"/>
+        </w:rPr>
+      </w:pPr>
+    </w:p>
+    <w:p>
+      <w:pPr>
+        <w:rPr>
+          <w:lang w:val="pt-PT"/>
+        </w:rPr>
+      </w:pPr>
+      <w:r>
+        <w:rPr>
+          <w:lang w:val="pt-PT"/>
+        </w:rPr>
+        <w:t xml:space="preserve">La organización encargada del proyecto es un equipo formado por 4 personas. Todo el proyecto se ha hecho </w:t>
+      </w:r>
+      <w:r>
+        <w:rPr>
+          <w:lang w:val="pt-PT"/>
+        </w:rPr>
+        <w:t>a nuestro cargo, siendo la organización cliente todas aquellas personas que utilicen el juego, independientemente de la plataforma (</w:t>
+      </w:r>
+      <w:r>
+        <w:rPr>
+          <w:i/>
+          <w:lang w:val="pt-PT"/>
+        </w:rPr>
+        <w:t>Windows, Linux, Mac...)</w:t>
+      </w:r>
+      <w:r>
+        <w:rPr>
+          <w:lang w:val="pt-PT"/>
+        </w:rPr>
+        <w:t xml:space="preserve"> que tengan en sus terminales. No contamos con ninguna organización subcontrada. </w:t>
+      </w:r>
+    </w:p>
+    <w:p>
+      <w:pPr>
+        <w:rPr>
+          <w:lang w:val="pt-PT"/>
+        </w:rPr>
+      </w:pPr>
+      <w:r>
+        <w:rPr>
+          <w:lang w:val="pt-PT"/>
+        </w:rPr>
+        <w:t xml:space="preserve">Se ha verificado, por los integrantes del proyecto que el juego funciona adecuandamente para poder cumplir con los requisitos de calidad del producto. </w:t>
+      </w:r>
+    </w:p>
+    <w:p>
+      <w:pPr>
         <w:pStyle w:val="Ttulo2"/>
         <w:numPr>
           <w:ilvl w:val="1"/>
@@ -2124,39 +3289,116 @@
     </w:p>
     <w:p>
       <w:pPr>
-        <w:pStyle w:val="Ttulo2"/>
-        <w:rPr>
-          <w:lang w:val="pt-PT"/>
-        </w:rPr>
-      </w:pPr>
-    </w:p>
-    <w:p>
-      <w:pPr>
-        <w:rPr>
-          <w:lang w:val="pt-PT"/>
-        </w:rPr>
-      </w:pPr>
-    </w:p>
-    <w:p>
-      <w:pPr>
-        <w:rPr>
-          <w:lang w:val="pt-PT"/>
-        </w:rPr>
-      </w:pPr>
-    </w:p>
-    <w:p>
-      <w:pPr>
-        <w:rPr>
-          <w:lang w:val="pt-PT"/>
-        </w:rPr>
-      </w:pPr>
-    </w:p>
-    <w:p>
-      <w:pPr>
-        <w:rPr>
-          <w:lang w:val="pt-PT"/>
-        </w:rPr>
-      </w:pPr>
+        <w:rPr>
+          <w:lang w:val="pt-PT"/>
+        </w:rPr>
+      </w:pPr>
+    </w:p>
+    <w:p>
+      <w:pPr>
+        <w:rPr>
+          <w:lang w:val="pt-PT"/>
+        </w:rPr>
+      </w:pPr>
+      <w:r>
+        <w:rPr>
+          <w:lang w:val="pt-PT"/>
+        </w:rPr>
+        <w:t xml:space="preserve">(METER MÁS AQUI SI NO LLEGAMOS A 30 HOJAS) </w:t>
+      </w:r>
+    </w:p>
+    <w:p>
+      <w:pPr>
+        <w:rPr>
+          <w:lang w:val="pt-PT"/>
+        </w:rPr>
+      </w:pPr>
+      <w:r>
+        <w:rPr>
+          <w:lang w:val="pt-PT"/>
+        </w:rPr>
+        <w:t xml:space="preserve">Las responsabilidades de cada miembro han sido expuestos en el punto 2.2. El Plan de Proyecto y el plan de Gestión de Configuración del Software han sido responsabilidad de todos los miembros del equipo. </w:t>
+      </w:r>
+    </w:p>
+    <w:p>
+      <w:pPr>
+        <w:rPr>
+          <w:lang w:val="pt-PT"/>
+        </w:rPr>
+      </w:pPr>
+      <w:r>
+        <w:rPr>
+          <w:lang w:val="pt-PT"/>
+        </w:rPr>
+        <w:t xml:space="preserve">Por lo tanto, podemos resumir el proyecto en 3 grandes actividades: </w:t>
+      </w:r>
+    </w:p>
+    <w:p>
+      <w:pPr>
+        <w:pStyle w:val="Prrafodelista"/>
+        <w:numPr>
+          <w:ilvl w:val="0"/>
+          <w:numId w:val="6"/>
+        </w:numPr>
+        <w:rPr>
+          <w:lang w:val="pt-PT"/>
+        </w:rPr>
+      </w:pPr>
+      <w:r>
+        <w:rPr>
+          <w:lang w:val="pt-PT"/>
+        </w:rPr>
+        <w:t>Juego de buscaminas</w:t>
+      </w:r>
+    </w:p>
+    <w:p>
+      <w:pPr>
+        <w:pStyle w:val="Prrafodelista"/>
+        <w:numPr>
+          <w:ilvl w:val="0"/>
+          <w:numId w:val="6"/>
+        </w:numPr>
+        <w:rPr>
+          <w:lang w:val="pt-PT"/>
+        </w:rPr>
+      </w:pPr>
+      <w:r>
+        <w:rPr>
+          <w:lang w:val="pt-PT"/>
+        </w:rPr>
+        <w:t xml:space="preserve">Presentación </w:t>
+      </w:r>
+    </w:p>
+    <w:p>
+      <w:pPr>
+        <w:pStyle w:val="Prrafodelista"/>
+        <w:numPr>
+          <w:ilvl w:val="0"/>
+          <w:numId w:val="6"/>
+        </w:numPr>
+        <w:rPr>
+          <w:lang w:val="pt-PT"/>
+        </w:rPr>
+      </w:pPr>
+      <w:r>
+        <w:rPr>
+          <w:lang w:val="pt-PT"/>
+        </w:rPr>
+        <w:t xml:space="preserve">Documentos </w:t>
+      </w:r>
+    </w:p>
+    <w:p>
+      <w:pPr>
+        <w:rPr>
+          <w:lang w:val="pt-PT"/>
+        </w:rPr>
+      </w:pPr>
+      <w:r>
+        <w:rPr>
+          <w:lang w:val="pt-PT"/>
+        </w:rPr>
+        <w:t xml:space="preserve">Actividades de las cuales, todos los miembros del equipo han sido responsables. </w:t>
+      </w:r>
     </w:p>
     <w:p>
       <w:pPr>
@@ -2256,6 +3498,7 @@
         <w:rPr>
           <w:lang w:val="pt-PT"/>
         </w:rPr>
+        <w:lastRenderedPageBreak/>
         <w:t>Proceso Técnico</w:t>
       </w:r>
     </w:p>
@@ -2403,8 +3646,6 @@
       <w:r>
         <w:t>CALENDARIO</w:t>
       </w:r>
-      <w:bookmarkStart w:id="0" w:name="_GoBack"/>
-      <w:bookmarkEnd w:id="0"/>
     </w:p>
     <w:p/>
     <w:p/>
@@ -2582,7 +3823,7 @@
               <w:color w:val="627F26" w:themeColor="accent4" w:themeShade="BF"/>
               <w:sz w:val="28"/>
             </w:rPr>
-            <w:t>2</w:t>
+            <w:t>6</w:t>
           </w:r>
           <w:r>
             <w:rPr>
@@ -2625,7 +3866,7 @@
       <w:rPr>
         <w:noProof/>
         <w:sz w:val="20"/>
-        <w:lang w:val="es-AR" w:eastAsia="es-AR" w:bidi="ar-SA"/>
+        <w:lang w:eastAsia="es-ES" w:bidi="ar-SA"/>
       </w:rPr>
       <mc:AlternateContent>
         <mc:Choice Requires="wps">
@@ -2802,7 +4043,6 @@
             <w:dataBinding w:prefixMappings="xmlns:ns0='http://purl.org/dc/elements/1.1/' xmlns:ns1='http://schemas.openxmlformats.org/package/2006/metadata/core-properties' " w:xpath="/ns1:coreProperties[1]/ns0:title[1]" w:storeItemID="{6C3C8BC8-F283-45AE-878A-BAB7291924A1}"/>
             <w:text/>
           </w:sdtPr>
-          <w:sdtEndPr/>
           <w:sdtContent>
             <w:p>
               <w:pPr>
@@ -2848,6 +4088,7 @@
               <w:noProof/>
               <w:color w:val="E7F1D2" w:themeColor="accent4" w:themeTint="33"/>
               <w:sz w:val="24"/>
+              <w:lang w:eastAsia="es-ES" w:bidi="ar-SA"/>
             </w:rPr>
             <w:drawing>
               <wp:anchor distT="0" distB="0" distL="114300" distR="114300" simplePos="0" relativeHeight="251658752" behindDoc="0" locked="0" layoutInCell="1" allowOverlap="1">
@@ -2950,7 +4191,7 @@
         <w:noProof/>
         <w:color w:val="D0E4A6" w:themeColor="accent4" w:themeTint="66"/>
         <w:sz w:val="28"/>
-        <w:lang w:val="es-AR" w:eastAsia="es-AR" w:bidi="ar-SA"/>
+        <w:lang w:eastAsia="es-ES" w:bidi="ar-SA"/>
       </w:rPr>
       <w:drawing>
         <wp:anchor distT="0" distB="0" distL="114300" distR="114300" simplePos="0" relativeHeight="251657728" behindDoc="1" locked="0" layoutInCell="1" allowOverlap="1">
@@ -3021,7 +4262,7 @@
         <w:noProof/>
         <w:color w:val="D0E4A6" w:themeColor="accent4" w:themeTint="66"/>
         <w:sz w:val="28"/>
-        <w:lang w:val="es-AR" w:eastAsia="es-AR" w:bidi="ar-SA"/>
+        <w:lang w:eastAsia="es-ES" w:bidi="ar-SA"/>
       </w:rPr>
       <w:drawing>
         <wp:anchor distT="0" distB="0" distL="114300" distR="114300" simplePos="0" relativeHeight="251656704" behindDoc="1" locked="0" layoutInCell="1" allowOverlap="1">
@@ -3080,7 +4321,7 @@
     <w:r>
       <w:rPr>
         <w:noProof/>
-        <w:lang w:val="es-AR" w:eastAsia="es-AR" w:bidi="ar-SA"/>
+        <w:lang w:eastAsia="es-ES" w:bidi="ar-SA"/>
       </w:rPr>
       <w:drawing>
         <wp:anchor distT="0" distB="0" distL="114300" distR="114300" simplePos="0" relativeHeight="251655680" behindDoc="1" locked="0" layoutInCell="1" allowOverlap="1">
@@ -3143,6 +4384,208 @@
 <file path=word/numbering.xml><?xml version="1.0" encoding="utf-8"?>
 <w:numbering xmlns:wpc="http://schemas.microsoft.com/office/word/2010/wordprocessingCanvas" xmlns:cx="http://schemas.microsoft.com/office/drawing/2014/chartex" xmlns:cx1="http://schemas.microsoft.com/office/drawing/2015/9/8/chartex" xmlns:cx2="http://schemas.microsoft.com/office/drawing/2015/10/21/chartex" xmlns:cx3="http://schemas.microsoft.com/office/drawing/2016/5/9/chartex" xmlns:cx4="http://schemas.microsoft.com/office/drawing/2016/5/10/chartex" xmlns:cx5="http://schemas.microsoft.com/office/drawing/2016/5/11/chartex" xmlns:cx6="http://schemas.microsoft.com/office/drawing/2016/5/12/chartex" xmlns:cx7="http://schemas.microsoft.com/office/drawing/2016/5/13/chartex" xmlns:cx8="http://schemas.microsoft.com/office/drawing/2016/5/14/chartex" xmlns:mc="http://schemas.openxmlformats.org/markup-compatibility/2006" xmlns:aink="http://schemas.microsoft.com/office/drawing/2016/ink" xmlns:am3d="http://schemas.microsoft.com/office/drawing/2017/model3d" xmlns:o="urn:schemas-microsoft-com:office:office" xmlns:r="http://schemas.openxmlformats.org/officeDocument/2006/relationships" xmlns:m="http://schemas.openxmlformats.org/officeDocument/2006/math" xmlns:v="urn:schemas-microsoft-com:vml" xmlns:wp14="http://schemas.microsoft.com/office/word/2010/wordprocessingDrawing" xmlns:wp="http://schemas.openxmlformats.org/drawingml/2006/wordprocessingDrawing" xmlns:w10="urn:schemas-microsoft-com:office:word" xmlns:w="http://schemas.openxmlformats.org/wordprocessingml/2006/main" xmlns:w14="http://schemas.microsoft.com/office/word/2010/wordml" xmlns:w15="http://schemas.microsoft.com/office/word/2012/wordml" xmlns:w16cid="http://schemas.microsoft.com/office/word/2016/wordml/cid" xmlns:w16se="http://schemas.microsoft.com/office/word/2015/wordml/symex" xmlns:wpg="http://schemas.microsoft.com/office/word/2010/wordprocessingGroup" xmlns:wpi="http://schemas.microsoft.com/office/word/2010/wordprocessingInk" xmlns:wne="http://schemas.microsoft.com/office/word/2006/wordml" xmlns:wps="http://schemas.microsoft.com/office/word/2010/wordprocessingShape" mc:Ignorable="w14 w15 w16se w16cid wp14">
   <w:abstractNum w:abstractNumId="0" w15:restartNumberingAfterBreak="0">
+    <w:nsid w:val="18A5248B"/>
+    <w:multiLevelType w:val="hybridMultilevel"/>
+    <w:tmpl w:val="053AE240"/>
+    <w:lvl w:ilvl="0" w:tplc="67B61592">
+      <w:start w:val="1"/>
+      <w:numFmt w:val="bullet"/>
+      <w:lvlText w:val="-"/>
+      <w:lvlJc w:val="left"/>
+      <w:pPr>
+        <w:ind w:left="720" w:hanging="360"/>
+      </w:pPr>
+      <w:rPr>
+        <w:rFonts w:ascii="Cambria" w:eastAsiaTheme="minorHAnsi" w:hAnsi="Cambria" w:cstheme="minorBidi" w:hint="default"/>
+      </w:rPr>
+    </w:lvl>
+    <w:lvl w:ilvl="1" w:tplc="0C0A0003" w:tentative="1">
+      <w:start w:val="1"/>
+      <w:numFmt w:val="bullet"/>
+      <w:lvlText w:val="o"/>
+      <w:lvlJc w:val="left"/>
+      <w:pPr>
+        <w:ind w:left="1440" w:hanging="360"/>
+      </w:pPr>
+      <w:rPr>
+        <w:rFonts w:ascii="Courier New" w:hAnsi="Courier New" w:cs="Courier New" w:hint="default"/>
+      </w:rPr>
+    </w:lvl>
+    <w:lvl w:ilvl="2" w:tplc="0C0A0005" w:tentative="1">
+      <w:start w:val="1"/>
+      <w:numFmt w:val="bullet"/>
+      <w:lvlText w:val=""/>
+      <w:lvlJc w:val="left"/>
+      <w:pPr>
+        <w:ind w:left="2160" w:hanging="360"/>
+      </w:pPr>
+      <w:rPr>
+        <w:rFonts w:ascii="Wingdings" w:hAnsi="Wingdings" w:hint="default"/>
+      </w:rPr>
+    </w:lvl>
+    <w:lvl w:ilvl="3" w:tplc="0C0A0001" w:tentative="1">
+      <w:start w:val="1"/>
+      <w:numFmt w:val="bullet"/>
+      <w:lvlText w:val=""/>
+      <w:lvlJc w:val="left"/>
+      <w:pPr>
+        <w:ind w:left="2880" w:hanging="360"/>
+      </w:pPr>
+      <w:rPr>
+        <w:rFonts w:ascii="Symbol" w:hAnsi="Symbol" w:hint="default"/>
+      </w:rPr>
+    </w:lvl>
+    <w:lvl w:ilvl="4" w:tplc="0C0A0003" w:tentative="1">
+      <w:start w:val="1"/>
+      <w:numFmt w:val="bullet"/>
+      <w:lvlText w:val="o"/>
+      <w:lvlJc w:val="left"/>
+      <w:pPr>
+        <w:ind w:left="3600" w:hanging="360"/>
+      </w:pPr>
+      <w:rPr>
+        <w:rFonts w:ascii="Courier New" w:hAnsi="Courier New" w:cs="Courier New" w:hint="default"/>
+      </w:rPr>
+    </w:lvl>
+    <w:lvl w:ilvl="5" w:tplc="0C0A0005" w:tentative="1">
+      <w:start w:val="1"/>
+      <w:numFmt w:val="bullet"/>
+      <w:lvlText w:val=""/>
+      <w:lvlJc w:val="left"/>
+      <w:pPr>
+        <w:ind w:left="4320" w:hanging="360"/>
+      </w:pPr>
+      <w:rPr>
+        <w:rFonts w:ascii="Wingdings" w:hAnsi="Wingdings" w:hint="default"/>
+      </w:rPr>
+    </w:lvl>
+    <w:lvl w:ilvl="6" w:tplc="0C0A0001" w:tentative="1">
+      <w:start w:val="1"/>
+      <w:numFmt w:val="bullet"/>
+      <w:lvlText w:val=""/>
+      <w:lvlJc w:val="left"/>
+      <w:pPr>
+        <w:ind w:left="5040" w:hanging="360"/>
+      </w:pPr>
+      <w:rPr>
+        <w:rFonts w:ascii="Symbol" w:hAnsi="Symbol" w:hint="default"/>
+      </w:rPr>
+    </w:lvl>
+    <w:lvl w:ilvl="7" w:tplc="0C0A0003" w:tentative="1">
+      <w:start w:val="1"/>
+      <w:numFmt w:val="bullet"/>
+      <w:lvlText w:val="o"/>
+      <w:lvlJc w:val="left"/>
+      <w:pPr>
+        <w:ind w:left="5760" w:hanging="360"/>
+      </w:pPr>
+      <w:rPr>
+        <w:rFonts w:ascii="Courier New" w:hAnsi="Courier New" w:cs="Courier New" w:hint="default"/>
+      </w:rPr>
+    </w:lvl>
+    <w:lvl w:ilvl="8" w:tplc="0C0A0005" w:tentative="1">
+      <w:start w:val="1"/>
+      <w:numFmt w:val="bullet"/>
+      <w:lvlText w:val=""/>
+      <w:lvlJc w:val="left"/>
+      <w:pPr>
+        <w:ind w:left="6480" w:hanging="360"/>
+      </w:pPr>
+      <w:rPr>
+        <w:rFonts w:ascii="Wingdings" w:hAnsi="Wingdings" w:hint="default"/>
+      </w:rPr>
+    </w:lvl>
+  </w:abstractNum>
+  <w:abstractNum w:abstractNumId="1" w15:restartNumberingAfterBreak="0">
+    <w:nsid w:val="2B866B28"/>
+    <w:multiLevelType w:val="hybridMultilevel"/>
+    <w:tmpl w:val="C1C09234"/>
+    <w:lvl w:ilvl="0" w:tplc="0C0A000F">
+      <w:start w:val="1"/>
+      <w:numFmt w:val="decimal"/>
+      <w:lvlText w:val="%1."/>
+      <w:lvlJc w:val="left"/>
+      <w:pPr>
+        <w:ind w:left="720" w:hanging="360"/>
+      </w:pPr>
+      <w:rPr>
+        <w:rFonts w:hint="default"/>
+      </w:rPr>
+    </w:lvl>
+    <w:lvl w:ilvl="1" w:tplc="0C0A0019" w:tentative="1">
+      <w:start w:val="1"/>
+      <w:numFmt w:val="lowerLetter"/>
+      <w:lvlText w:val="%2."/>
+      <w:lvlJc w:val="left"/>
+      <w:pPr>
+        <w:ind w:left="1440" w:hanging="360"/>
+      </w:pPr>
+    </w:lvl>
+    <w:lvl w:ilvl="2" w:tplc="0C0A001B" w:tentative="1">
+      <w:start w:val="1"/>
+      <w:numFmt w:val="lowerRoman"/>
+      <w:lvlText w:val="%3."/>
+      <w:lvlJc w:val="right"/>
+      <w:pPr>
+        <w:ind w:left="2160" w:hanging="180"/>
+      </w:pPr>
+    </w:lvl>
+    <w:lvl w:ilvl="3" w:tplc="0C0A000F" w:tentative="1">
+      <w:start w:val="1"/>
+      <w:numFmt w:val="decimal"/>
+      <w:lvlText w:val="%4."/>
+      <w:lvlJc w:val="left"/>
+      <w:pPr>
+        <w:ind w:left="2880" w:hanging="360"/>
+      </w:pPr>
+    </w:lvl>
+    <w:lvl w:ilvl="4" w:tplc="0C0A0019" w:tentative="1">
+      <w:start w:val="1"/>
+      <w:numFmt w:val="lowerLetter"/>
+      <w:lvlText w:val="%5."/>
+      <w:lvlJc w:val="left"/>
+      <w:pPr>
+        <w:ind w:left="3600" w:hanging="360"/>
+      </w:pPr>
+    </w:lvl>
+    <w:lvl w:ilvl="5" w:tplc="0C0A001B" w:tentative="1">
+      <w:start w:val="1"/>
+      <w:numFmt w:val="lowerRoman"/>
+      <w:lvlText w:val="%6."/>
+      <w:lvlJc w:val="right"/>
+      <w:pPr>
+        <w:ind w:left="4320" w:hanging="180"/>
+      </w:pPr>
+    </w:lvl>
+    <w:lvl w:ilvl="6" w:tplc="0C0A000F" w:tentative="1">
+      <w:start w:val="1"/>
+      <w:numFmt w:val="decimal"/>
+      <w:lvlText w:val="%7."/>
+      <w:lvlJc w:val="left"/>
+      <w:pPr>
+        <w:ind w:left="5040" w:hanging="360"/>
+      </w:pPr>
+    </w:lvl>
+    <w:lvl w:ilvl="7" w:tplc="0C0A0019" w:tentative="1">
+      <w:start w:val="1"/>
+      <w:numFmt w:val="lowerLetter"/>
+      <w:lvlText w:val="%8."/>
+      <w:lvlJc w:val="left"/>
+      <w:pPr>
+        <w:ind w:left="5760" w:hanging="360"/>
+      </w:pPr>
+    </w:lvl>
+    <w:lvl w:ilvl="8" w:tplc="0C0A001B" w:tentative="1">
+      <w:start w:val="1"/>
+      <w:numFmt w:val="lowerRoman"/>
+      <w:lvlText w:val="%9."/>
+      <w:lvlJc w:val="right"/>
+      <w:pPr>
+        <w:ind w:left="6480" w:hanging="180"/>
+      </w:pPr>
+    </w:lvl>
+  </w:abstractNum>
+  <w:abstractNum w:abstractNumId="2" w15:restartNumberingAfterBreak="0">
     <w:nsid w:val="32A46C52"/>
     <w:multiLevelType w:val="hybridMultilevel"/>
     <w:tmpl w:val="8EAA76DA"/>
@@ -3255,7 +4698,120 @@
       </w:rPr>
     </w:lvl>
   </w:abstractNum>
-  <w:abstractNum w:abstractNumId="1" w15:restartNumberingAfterBreak="0">
+  <w:abstractNum w:abstractNumId="3" w15:restartNumberingAfterBreak="0">
+    <w:nsid w:val="4AEF6FA0"/>
+    <w:multiLevelType w:val="hybridMultilevel"/>
+    <w:tmpl w:val="93D611B8"/>
+    <w:lvl w:ilvl="0" w:tplc="A51EEC0E">
+      <w:start w:val="1"/>
+      <w:numFmt w:val="bullet"/>
+      <w:lvlText w:val="-"/>
+      <w:lvlJc w:val="left"/>
+      <w:pPr>
+        <w:ind w:left="720" w:hanging="360"/>
+      </w:pPr>
+      <w:rPr>
+        <w:rFonts w:ascii="Cambria" w:eastAsiaTheme="minorHAnsi" w:hAnsi="Cambria" w:cstheme="minorBidi" w:hint="default"/>
+      </w:rPr>
+    </w:lvl>
+    <w:lvl w:ilvl="1" w:tplc="0C0A0003">
+      <w:start w:val="1"/>
+      <w:numFmt w:val="bullet"/>
+      <w:lvlText w:val="o"/>
+      <w:lvlJc w:val="left"/>
+      <w:pPr>
+        <w:ind w:left="1440" w:hanging="360"/>
+      </w:pPr>
+      <w:rPr>
+        <w:rFonts w:ascii="Courier New" w:hAnsi="Courier New" w:cs="Courier New" w:hint="default"/>
+      </w:rPr>
+    </w:lvl>
+    <w:lvl w:ilvl="2" w:tplc="0C0A0005" w:tentative="1">
+      <w:start w:val="1"/>
+      <w:numFmt w:val="bullet"/>
+      <w:lvlText w:val=""/>
+      <w:lvlJc w:val="left"/>
+      <w:pPr>
+        <w:ind w:left="2160" w:hanging="360"/>
+      </w:pPr>
+      <w:rPr>
+        <w:rFonts w:ascii="Wingdings" w:hAnsi="Wingdings" w:hint="default"/>
+      </w:rPr>
+    </w:lvl>
+    <w:lvl w:ilvl="3" w:tplc="0C0A0001" w:tentative="1">
+      <w:start w:val="1"/>
+      <w:numFmt w:val="bullet"/>
+      <w:lvlText w:val=""/>
+      <w:lvlJc w:val="left"/>
+      <w:pPr>
+        <w:ind w:left="2880" w:hanging="360"/>
+      </w:pPr>
+      <w:rPr>
+        <w:rFonts w:ascii="Symbol" w:hAnsi="Symbol" w:hint="default"/>
+      </w:rPr>
+    </w:lvl>
+    <w:lvl w:ilvl="4" w:tplc="0C0A0003" w:tentative="1">
+      <w:start w:val="1"/>
+      <w:numFmt w:val="bullet"/>
+      <w:lvlText w:val="o"/>
+      <w:lvlJc w:val="left"/>
+      <w:pPr>
+        <w:ind w:left="3600" w:hanging="360"/>
+      </w:pPr>
+      <w:rPr>
+        <w:rFonts w:ascii="Courier New" w:hAnsi="Courier New" w:cs="Courier New" w:hint="default"/>
+      </w:rPr>
+    </w:lvl>
+    <w:lvl w:ilvl="5" w:tplc="0C0A0005" w:tentative="1">
+      <w:start w:val="1"/>
+      <w:numFmt w:val="bullet"/>
+      <w:lvlText w:val=""/>
+      <w:lvlJc w:val="left"/>
+      <w:pPr>
+        <w:ind w:left="4320" w:hanging="360"/>
+      </w:pPr>
+      <w:rPr>
+        <w:rFonts w:ascii="Wingdings" w:hAnsi="Wingdings" w:hint="default"/>
+      </w:rPr>
+    </w:lvl>
+    <w:lvl w:ilvl="6" w:tplc="0C0A0001" w:tentative="1">
+      <w:start w:val="1"/>
+      <w:numFmt w:val="bullet"/>
+      <w:lvlText w:val=""/>
+      <w:lvlJc w:val="left"/>
+      <w:pPr>
+        <w:ind w:left="5040" w:hanging="360"/>
+      </w:pPr>
+      <w:rPr>
+        <w:rFonts w:ascii="Symbol" w:hAnsi="Symbol" w:hint="default"/>
+      </w:rPr>
+    </w:lvl>
+    <w:lvl w:ilvl="7" w:tplc="0C0A0003" w:tentative="1">
+      <w:start w:val="1"/>
+      <w:numFmt w:val="bullet"/>
+      <w:lvlText w:val="o"/>
+      <w:lvlJc w:val="left"/>
+      <w:pPr>
+        <w:ind w:left="5760" w:hanging="360"/>
+      </w:pPr>
+      <w:rPr>
+        <w:rFonts w:ascii="Courier New" w:hAnsi="Courier New" w:cs="Courier New" w:hint="default"/>
+      </w:rPr>
+    </w:lvl>
+    <w:lvl w:ilvl="8" w:tplc="0C0A0005" w:tentative="1">
+      <w:start w:val="1"/>
+      <w:numFmt w:val="bullet"/>
+      <w:lvlText w:val=""/>
+      <w:lvlJc w:val="left"/>
+      <w:pPr>
+        <w:ind w:left="6480" w:hanging="360"/>
+      </w:pPr>
+      <w:rPr>
+        <w:rFonts w:ascii="Wingdings" w:hAnsi="Wingdings" w:hint="default"/>
+      </w:rPr>
+    </w:lvl>
+  </w:abstractNum>
+  <w:abstractNum w:abstractNumId="4" w15:restartNumberingAfterBreak="0">
     <w:nsid w:val="52711113"/>
     <w:multiLevelType w:val="multilevel"/>
     <w:tmpl w:val="2E2A776C"/>
@@ -3376,7 +4932,120 @@
       </w:rPr>
     </w:lvl>
   </w:abstractNum>
-  <w:abstractNum w:abstractNumId="2" w15:restartNumberingAfterBreak="0">
+  <w:abstractNum w:abstractNumId="5" w15:restartNumberingAfterBreak="0">
+    <w:nsid w:val="539E131A"/>
+    <w:multiLevelType w:val="hybridMultilevel"/>
+    <w:tmpl w:val="021076E0"/>
+    <w:lvl w:ilvl="0" w:tplc="B37E68B4">
+      <w:start w:val="1"/>
+      <w:numFmt w:val="bullet"/>
+      <w:lvlText w:val="·"/>
+      <w:lvlJc w:val="left"/>
+      <w:pPr>
+        <w:ind w:left="720" w:hanging="360"/>
+      </w:pPr>
+      <w:rPr>
+        <w:rFonts w:ascii="Calibri" w:hAnsi="Calibri" w:hint="default"/>
+      </w:rPr>
+    </w:lvl>
+    <w:lvl w:ilvl="1" w:tplc="0C0A0003" w:tentative="1">
+      <w:start w:val="1"/>
+      <w:numFmt w:val="bullet"/>
+      <w:lvlText w:val="o"/>
+      <w:lvlJc w:val="left"/>
+      <w:pPr>
+        <w:ind w:left="1440" w:hanging="360"/>
+      </w:pPr>
+      <w:rPr>
+        <w:rFonts w:ascii="Courier New" w:hAnsi="Courier New" w:cs="Courier New" w:hint="default"/>
+      </w:rPr>
+    </w:lvl>
+    <w:lvl w:ilvl="2" w:tplc="0C0A0005" w:tentative="1">
+      <w:start w:val="1"/>
+      <w:numFmt w:val="bullet"/>
+      <w:lvlText w:val=""/>
+      <w:lvlJc w:val="left"/>
+      <w:pPr>
+        <w:ind w:left="2160" w:hanging="360"/>
+      </w:pPr>
+      <w:rPr>
+        <w:rFonts w:ascii="Wingdings" w:hAnsi="Wingdings" w:hint="default"/>
+      </w:rPr>
+    </w:lvl>
+    <w:lvl w:ilvl="3" w:tplc="0C0A0001" w:tentative="1">
+      <w:start w:val="1"/>
+      <w:numFmt w:val="bullet"/>
+      <w:lvlText w:val=""/>
+      <w:lvlJc w:val="left"/>
+      <w:pPr>
+        <w:ind w:left="2880" w:hanging="360"/>
+      </w:pPr>
+      <w:rPr>
+        <w:rFonts w:ascii="Symbol" w:hAnsi="Symbol" w:hint="default"/>
+      </w:rPr>
+    </w:lvl>
+    <w:lvl w:ilvl="4" w:tplc="0C0A0003" w:tentative="1">
+      <w:start w:val="1"/>
+      <w:numFmt w:val="bullet"/>
+      <w:lvlText w:val="o"/>
+      <w:lvlJc w:val="left"/>
+      <w:pPr>
+        <w:ind w:left="3600" w:hanging="360"/>
+      </w:pPr>
+      <w:rPr>
+        <w:rFonts w:ascii="Courier New" w:hAnsi="Courier New" w:cs="Courier New" w:hint="default"/>
+      </w:rPr>
+    </w:lvl>
+    <w:lvl w:ilvl="5" w:tplc="0C0A0005" w:tentative="1">
+      <w:start w:val="1"/>
+      <w:numFmt w:val="bullet"/>
+      <w:lvlText w:val=""/>
+      <w:lvlJc w:val="left"/>
+      <w:pPr>
+        <w:ind w:left="4320" w:hanging="360"/>
+      </w:pPr>
+      <w:rPr>
+        <w:rFonts w:ascii="Wingdings" w:hAnsi="Wingdings" w:hint="default"/>
+      </w:rPr>
+    </w:lvl>
+    <w:lvl w:ilvl="6" w:tplc="0C0A0001" w:tentative="1">
+      <w:start w:val="1"/>
+      <w:numFmt w:val="bullet"/>
+      <w:lvlText w:val=""/>
+      <w:lvlJc w:val="left"/>
+      <w:pPr>
+        <w:ind w:left="5040" w:hanging="360"/>
+      </w:pPr>
+      <w:rPr>
+        <w:rFonts w:ascii="Symbol" w:hAnsi="Symbol" w:hint="default"/>
+      </w:rPr>
+    </w:lvl>
+    <w:lvl w:ilvl="7" w:tplc="0C0A0003" w:tentative="1">
+      <w:start w:val="1"/>
+      <w:numFmt w:val="bullet"/>
+      <w:lvlText w:val="o"/>
+      <w:lvlJc w:val="left"/>
+      <w:pPr>
+        <w:ind w:left="5760" w:hanging="360"/>
+      </w:pPr>
+      <w:rPr>
+        <w:rFonts w:ascii="Courier New" w:hAnsi="Courier New" w:cs="Courier New" w:hint="default"/>
+      </w:rPr>
+    </w:lvl>
+    <w:lvl w:ilvl="8" w:tplc="0C0A0005" w:tentative="1">
+      <w:start w:val="1"/>
+      <w:numFmt w:val="bullet"/>
+      <w:lvlText w:val=""/>
+      <w:lvlJc w:val="left"/>
+      <w:pPr>
+        <w:ind w:left="6480" w:hanging="360"/>
+      </w:pPr>
+      <w:rPr>
+        <w:rFonts w:ascii="Wingdings" w:hAnsi="Wingdings" w:hint="default"/>
+      </w:rPr>
+    </w:lvl>
+  </w:abstractNum>
+  <w:abstractNum w:abstractNumId="6" w15:restartNumberingAfterBreak="0">
     <w:nsid w:val="5B06482E"/>
     <w:multiLevelType w:val="hybridMultilevel"/>
     <w:tmpl w:val="9F088D4E"/>
@@ -3489,14 +5158,150 @@
       </w:rPr>
     </w:lvl>
   </w:abstractNum>
+  <w:abstractNum w:abstractNumId="7" w15:restartNumberingAfterBreak="0">
+    <w:nsid w:val="764A560B"/>
+    <w:multiLevelType w:val="multilevel"/>
+    <w:tmpl w:val="AAC24952"/>
+    <w:lvl w:ilvl="0">
+      <w:start w:val="1"/>
+      <w:numFmt w:val="decimal"/>
+      <w:lvlText w:val="%1."/>
+      <w:lvlJc w:val="left"/>
+      <w:pPr>
+        <w:ind w:left="720" w:hanging="360"/>
+      </w:pPr>
+      <w:rPr>
+        <w:rFonts w:hint="default"/>
+      </w:rPr>
+    </w:lvl>
+    <w:lvl w:ilvl="1">
+      <w:start w:val="1"/>
+      <w:numFmt w:val="decimal"/>
+      <w:isLgl/>
+      <w:lvlText w:val="%1.%2"/>
+      <w:lvlJc w:val="left"/>
+      <w:pPr>
+        <w:ind w:left="720" w:hanging="360"/>
+      </w:pPr>
+      <w:rPr>
+        <w:rFonts w:hint="default"/>
+      </w:rPr>
+    </w:lvl>
+    <w:lvl w:ilvl="2">
+      <w:start w:val="1"/>
+      <w:numFmt w:val="decimal"/>
+      <w:isLgl/>
+      <w:lvlText w:val="%1.%2.%3"/>
+      <w:lvlJc w:val="left"/>
+      <w:pPr>
+        <w:ind w:left="1080" w:hanging="720"/>
+      </w:pPr>
+      <w:rPr>
+        <w:rFonts w:hint="default"/>
+      </w:rPr>
+    </w:lvl>
+    <w:lvl w:ilvl="3">
+      <w:start w:val="1"/>
+      <w:numFmt w:val="decimal"/>
+      <w:isLgl/>
+      <w:lvlText w:val="%1.%2.%3.%4"/>
+      <w:lvlJc w:val="left"/>
+      <w:pPr>
+        <w:ind w:left="1080" w:hanging="720"/>
+      </w:pPr>
+      <w:rPr>
+        <w:rFonts w:hint="default"/>
+      </w:rPr>
+    </w:lvl>
+    <w:lvl w:ilvl="4">
+      <w:start w:val="1"/>
+      <w:numFmt w:val="decimal"/>
+      <w:isLgl/>
+      <w:lvlText w:val="%1.%2.%3.%4.%5"/>
+      <w:lvlJc w:val="left"/>
+      <w:pPr>
+        <w:ind w:left="1440" w:hanging="1080"/>
+      </w:pPr>
+      <w:rPr>
+        <w:rFonts w:hint="default"/>
+      </w:rPr>
+    </w:lvl>
+    <w:lvl w:ilvl="5">
+      <w:start w:val="1"/>
+      <w:numFmt w:val="decimal"/>
+      <w:isLgl/>
+      <w:lvlText w:val="%1.%2.%3.%4.%5.%6"/>
+      <w:lvlJc w:val="left"/>
+      <w:pPr>
+        <w:ind w:left="1440" w:hanging="1080"/>
+      </w:pPr>
+      <w:rPr>
+        <w:rFonts w:hint="default"/>
+      </w:rPr>
+    </w:lvl>
+    <w:lvl w:ilvl="6">
+      <w:start w:val="1"/>
+      <w:numFmt w:val="decimal"/>
+      <w:isLgl/>
+      <w:lvlText w:val="%1.%2.%3.%4.%5.%6.%7"/>
+      <w:lvlJc w:val="left"/>
+      <w:pPr>
+        <w:ind w:left="1800" w:hanging="1440"/>
+      </w:pPr>
+      <w:rPr>
+        <w:rFonts w:hint="default"/>
+      </w:rPr>
+    </w:lvl>
+    <w:lvl w:ilvl="7">
+      <w:start w:val="1"/>
+      <w:numFmt w:val="decimal"/>
+      <w:isLgl/>
+      <w:lvlText w:val="%1.%2.%3.%4.%5.%6.%7.%8"/>
+      <w:lvlJc w:val="left"/>
+      <w:pPr>
+        <w:ind w:left="1800" w:hanging="1440"/>
+      </w:pPr>
+      <w:rPr>
+        <w:rFonts w:hint="default"/>
+      </w:rPr>
+    </w:lvl>
+    <w:lvl w:ilvl="8">
+      <w:start w:val="1"/>
+      <w:numFmt w:val="decimal"/>
+      <w:isLgl/>
+      <w:lvlText w:val="%1.%2.%3.%4.%5.%6.%7.%8.%9"/>
+      <w:lvlJc w:val="left"/>
+      <w:pPr>
+        <w:ind w:left="2160" w:hanging="1800"/>
+      </w:pPr>
+      <w:rPr>
+        <w:rFonts w:hint="default"/>
+      </w:rPr>
+    </w:lvl>
+  </w:abstractNum>
   <w:num w:numId="1">
+    <w:abstractNumId w:val="4"/>
+  </w:num>
+  <w:num w:numId="2">
+    <w:abstractNumId w:val="2"/>
+  </w:num>
+  <w:num w:numId="3">
+    <w:abstractNumId w:val="6"/>
+  </w:num>
+  <w:num w:numId="4">
+    <w:abstractNumId w:val="7"/>
+  </w:num>
+  <w:num w:numId="5">
+    <w:abstractNumId w:val="5"/>
+  </w:num>
+  <w:num w:numId="6">
     <w:abstractNumId w:val="1"/>
   </w:num>
-  <w:num w:numId="2">
+  <w:num w:numId="7">
     <w:abstractNumId w:val="0"/>
   </w:num>
-  <w:num w:numId="3">
-    <w:abstractNumId w:val="2"/>
+  <w:num w:numId="8">
+    <w:abstractNumId w:val="3"/>
   </w:num>
 </w:numbering>
 </file>
@@ -4838,14 +6643,15 @@
 
 <file path=word/glossary/fontTable.xml><?xml version="1.0" encoding="utf-8"?>
 <w:fonts xmlns:mc="http://schemas.openxmlformats.org/markup-compatibility/2006" xmlns:r="http://schemas.openxmlformats.org/officeDocument/2006/relationships" xmlns:w="http://schemas.openxmlformats.org/wordprocessingml/2006/main" xmlns:w14="http://schemas.microsoft.com/office/word/2010/wordml" xmlns:w15="http://schemas.microsoft.com/office/word/2012/wordml" xmlns:w16cid="http://schemas.microsoft.com/office/word/2016/wordml/cid" xmlns:w16se="http://schemas.microsoft.com/office/word/2015/wordml/symex" mc:Ignorable="w14 w15 w16se w16cid">
-  <w:font w:name="Symbol">
-    <w:panose1 w:val="05050102010706020507"/>
-    <w:charset w:val="02"/>
+  <w:font w:name="Cambria">
+    <w:panose1 w:val="02040503050406030204"/>
+    <w:charset w:val="00"/>
     <w:family w:val="roman"/>
     <w:pitch w:val="variable"/>
-    <w:sig w:usb0="00000000" w:usb1="10000000" w:usb2="00000000" w:usb3="00000000" w:csb0="80000000" w:csb1="00000000"/>
+    <w:sig w:usb0="E00002FF" w:usb1="400004FF" w:usb2="00000000" w:usb3="00000000" w:csb0="0000019F" w:csb1="00000000"/>
   </w:font>
   <w:font w:name="Times New Roman">
+    <w:altName w:val="Times New Roman PS"/>
     <w:panose1 w:val="02020603050405020304"/>
     <w:charset w:val="00"/>
     <w:family w:val="roman"/>
@@ -4866,12 +6672,12 @@
     <w:pitch w:val="variable"/>
     <w:sig w:usb0="00000000" w:usb1="10000000" w:usb2="00000000" w:usb3="00000000" w:csb0="80000000" w:csb1="00000000"/>
   </w:font>
-  <w:font w:name="Cambria">
-    <w:panose1 w:val="02040503050406030204"/>
-    <w:charset w:val="00"/>
+  <w:font w:name="Symbol">
+    <w:panose1 w:val="05050102010706020507"/>
+    <w:charset w:val="02"/>
     <w:family w:val="roman"/>
     <w:pitch w:val="variable"/>
-    <w:sig w:usb0="E00002FF" w:usb1="400004FF" w:usb2="00000000" w:usb3="00000000" w:csb0="0000019F" w:csb1="00000000"/>
+    <w:sig w:usb0="00000000" w:usb1="10000000" w:usb2="00000000" w:usb3="00000000" w:csb0="80000000" w:csb1="00000000"/>
   </w:font>
   <w:font w:name="Calibri">
     <w:panose1 w:val="020F0502020204030204"/>
@@ -4927,12 +6733,15 @@
   <w:rsids>
     <w:rsidRoot w:val="004D22A7"/>
     <w:rsid w:val="004D22A7"/>
+    <w:rsid w:val="00647A00"/>
     <w:rsid w:val="006D260E"/>
     <w:rsid w:val="007962CE"/>
     <w:rsid w:val="00B504FD"/>
     <w:rsid w:val="00B524FD"/>
     <w:rsid w:val="00C058B3"/>
     <w:rsid w:val="00D95824"/>
+    <w:rsid w:val="00EC738D"/>
+    <w:rsid w:val="00FD7E6E"/>
   </w:rsids>
   <m:mathPr>
     <m:mathFont m:val="Cambria Math"/>
@@ -5827,7 +7636,7 @@
 </file>
 
 <file path=customXml/itemProps2.xml><?xml version="1.0" encoding="utf-8"?>
-<ds:datastoreItem xmlns:ds="http://schemas.openxmlformats.org/officeDocument/2006/customXml" ds:itemID="{DE9310F8-F180-4244-B22D-9C8B23EEC979}">
+<ds:datastoreItem xmlns:ds="http://schemas.openxmlformats.org/officeDocument/2006/customXml" ds:itemID="{8D16DF11-9D98-45B6-9D32-0D64A108F49D}">
   <ds:schemaRefs>
     <ds:schemaRef ds:uri="http://schemas.openxmlformats.org/officeDocument/2006/bibliography"/>
   </ds:schemaRefs>

</xml_diff>

<commit_message>
Cambios en el PP
</commit_message>
<xml_diff>
--- a/plan de proyecto.docx
+++ b/plan de proyecto.docx
@@ -2127,19 +2127,208 @@
         <w:rPr>
           <w:sz w:val="24"/>
         </w:rPr>
-        <w:t xml:space="preserve">Verificación del código proporcionado </w:t>
-      </w:r>
-      <w:r>
-        <w:rPr>
-          <w:sz w:val="24"/>
-        </w:rPr>
-        <w:t xml:space="preserve">mediante </w:t>
-      </w:r>
-      <w:r>
-        <w:rPr>
-          <w:sz w:val="24"/>
-        </w:rPr>
-        <w:t xml:space="preserve">la lectura activa, además de, </w:t>
+        <w:t>Verificación del código proporcionado</w:t>
+      </w:r>
+      <w:r>
+        <w:rPr>
+          <w:sz w:val="24"/>
+        </w:rPr>
+        <w:t xml:space="preserve">: realizaremos una </w:t>
+      </w:r>
+      <w:r>
+        <w:rPr>
+          <w:sz w:val="24"/>
+        </w:rPr>
+        <w:t>lectura activa</w:t>
+      </w:r>
+      <w:r>
+        <w:rPr>
+          <w:sz w:val="24"/>
+        </w:rPr>
+        <w:t xml:space="preserve"> y probaremos el funcionamiento del mismo para comprender mejor su funcionalidad.</w:t>
+      </w:r>
+    </w:p>
+    <w:p>
+      <w:pPr>
+        <w:pStyle w:val="Prrafodelista"/>
+        <w:numPr>
+          <w:ilvl w:val="0"/>
+          <w:numId w:val="11"/>
+        </w:numPr>
+        <w:spacing w:line="360" w:lineRule="auto"/>
+        <w:rPr>
+          <w:sz w:val="24"/>
+        </w:rPr>
+      </w:pPr>
+      <w:r>
+        <w:rPr>
+          <w:sz w:val="24"/>
+        </w:rPr>
+        <w:t>Validación del código</w:t>
+      </w:r>
+      <w:r>
+        <w:rPr>
+          <w:sz w:val="24"/>
+        </w:rPr>
+        <w:t>:</w:t>
+      </w:r>
+      <w:r>
+        <w:rPr>
+          <w:sz w:val="24"/>
+        </w:rPr>
+        <w:t xml:space="preserve"> cada uno de los integrantes dará el visto bueno en relación a la comprobación de los elementos del </w:t>
+      </w:r>
+      <w:r>
+        <w:rPr>
+          <w:i/>
+          <w:sz w:val="24"/>
+        </w:rPr>
+        <w:t>Buscaminas</w:t>
+      </w:r>
+      <w:r>
+        <w:rPr>
+          <w:sz w:val="24"/>
+        </w:rPr>
+        <w:t xml:space="preserve"> básico proporcionado.</w:t>
+      </w:r>
+    </w:p>
+    <w:p>
+      <w:pPr>
+        <w:pStyle w:val="Prrafodelista"/>
+        <w:numPr>
+          <w:ilvl w:val="0"/>
+          <w:numId w:val="11"/>
+        </w:numPr>
+        <w:spacing w:line="360" w:lineRule="auto"/>
+        <w:rPr>
+          <w:sz w:val="24"/>
+        </w:rPr>
+      </w:pPr>
+      <w:r>
+        <w:rPr>
+          <w:sz w:val="24"/>
+        </w:rPr>
+        <w:t xml:space="preserve"> </w:t>
+      </w:r>
+      <w:r>
+        <w:rPr>
+          <w:sz w:val="24"/>
+        </w:rPr>
+        <w:t>Realización de las mejoras</w:t>
+      </w:r>
+    </w:p>
+    <w:p>
+      <w:pPr>
+        <w:pStyle w:val="Prrafodelista"/>
+        <w:numPr>
+          <w:ilvl w:val="0"/>
+          <w:numId w:val="11"/>
+        </w:numPr>
+        <w:spacing w:line="360" w:lineRule="auto"/>
+        <w:rPr>
+          <w:sz w:val="24"/>
+        </w:rPr>
+      </w:pPr>
+      <w:r>
+        <w:rPr>
+          <w:sz w:val="24"/>
+        </w:rPr>
+        <w:t>Comprobación de errores y mejora del código implementado.</w:t>
+      </w:r>
+    </w:p>
+    <w:p>
+      <w:pPr>
+        <w:pStyle w:val="Prrafodelista"/>
+        <w:numPr>
+          <w:ilvl w:val="0"/>
+          <w:numId w:val="11"/>
+        </w:numPr>
+        <w:spacing w:line="360" w:lineRule="auto"/>
+        <w:rPr>
+          <w:sz w:val="24"/>
+        </w:rPr>
+      </w:pPr>
+      <w:r>
+        <w:rPr>
+          <w:sz w:val="24"/>
+        </w:rPr>
+        <w:t>Puesta en común y acciones de mejora: en el momento en el que tengamos todas las funcionalidades requeridas en el proyecto, todos los integrantes del grupo nos reuniremos para comprobar el correcto funcionamiento de las acciones integradas y posibles ideas para mejorar su implantación dentro del código.</w:t>
+      </w:r>
+    </w:p>
+    <w:p>
+      <w:pPr>
+        <w:spacing w:line="360" w:lineRule="auto"/>
+        <w:rPr>
+          <w:sz w:val="24"/>
+        </w:rPr>
+      </w:pPr>
+      <w:r>
+        <w:rPr>
+          <w:sz w:val="24"/>
+        </w:rPr>
+        <w:t>Como acabamos de indicar, este proyecto se realizará siguiendo un proceso ordenado y lógico de acción para alcanzar los requisitos y las funcionalidades requeridas por el cliente. Una vez finalizada la construcción de la arquitectura del juego, pasaremos a la fase de mantenimiento en la que iremos resolviendo los problemas que surjan tanto a corto plazo como a largo.</w:t>
+      </w:r>
+    </w:p>
+    <w:p>
+      <w:pPr>
+        <w:spacing w:line="360" w:lineRule="auto"/>
+        <w:rPr>
+          <w:sz w:val="24"/>
+        </w:rPr>
+      </w:pPr>
+      <w:r>
+        <w:rPr>
+          <w:sz w:val="24"/>
+        </w:rPr>
+        <w:t xml:space="preserve">Para poder simplificar el proceso, utilizaremos la plataforma </w:t>
+      </w:r>
+      <w:proofErr w:type="spellStart"/>
+      <w:r>
+        <w:rPr>
+          <w:sz w:val="24"/>
+        </w:rPr>
+        <w:t>GitHub</w:t>
+      </w:r>
+      <w:proofErr w:type="spellEnd"/>
+      <w:r>
+        <w:rPr>
+          <w:sz w:val="24"/>
+        </w:rPr>
+        <w:t xml:space="preserve"> que </w:t>
+      </w:r>
+      <w:r>
+        <w:rPr>
+          <w:sz w:val="24"/>
+        </w:rPr>
+        <w:t xml:space="preserve">nos permitirá </w:t>
+      </w:r>
+      <w:proofErr w:type="spellStart"/>
+      <w:r>
+        <w:rPr>
+          <w:sz w:val="24"/>
+        </w:rPr>
+        <w:t>tenerun</w:t>
+      </w:r>
+      <w:proofErr w:type="spellEnd"/>
+      <w:r>
+        <w:rPr>
+          <w:sz w:val="24"/>
+        </w:rPr>
+        <w:t xml:space="preserve"> repositorio común en el que podemos subir todas las modificaciones que hagan los integrantes de nuestro grupo además de poder trabajar de forma remota.</w:t>
+      </w:r>
+    </w:p>
+    <w:p>
+      <w:pPr>
+        <w:spacing w:line="360" w:lineRule="auto"/>
+        <w:rPr>
+          <w:sz w:val="24"/>
+        </w:rPr>
+      </w:pPr>
+      <w:r>
+        <w:rPr>
+          <w:sz w:val="24"/>
+        </w:rPr>
+        <w:t>GITHUB</w:t>
       </w:r>
       <w:bookmarkStart w:id="0" w:name="_GoBack"/>
       <w:bookmarkEnd w:id="0"/>
@@ -2151,14 +2340,6 @@
           <w:sz w:val="24"/>
         </w:rPr>
       </w:pPr>
-    </w:p>
-    <w:p>
-      <w:pPr>
-        <w:spacing w:line="360" w:lineRule="auto"/>
-        <w:rPr>
-          <w:sz w:val="24"/>
-        </w:rPr>
-      </w:pPr>
       <w:r>
         <w:rPr>
           <w:sz w:val="24"/>
@@ -2181,7 +2362,14 @@
         <w:rPr>
           <w:sz w:val="24"/>
         </w:rPr>
-        <w:t xml:space="preserve"> Gracias a esta versión mejorada, el usuario podrá incluso guardar sus partidas en un fichero e incluso </w:t>
+        <w:t xml:space="preserve"> Gracias a esta versión </w:t>
+      </w:r>
+      <w:r>
+        <w:rPr>
+          <w:sz w:val="24"/>
+        </w:rPr>
+        <w:lastRenderedPageBreak/>
+        <w:t xml:space="preserve">mejorada, el usuario podrá incluso guardar sus partidas en un fichero e incluso </w:t>
       </w:r>
       <w:r>
         <w:rPr>
@@ -2207,21 +2395,19 @@
         <w:rPr>
           <w:sz w:val="24"/>
         </w:rPr>
-        <w:t xml:space="preserve">Así como decidir cómo se va a realizar la búsqueda a partir del fichero y cómo se guardará la partida en el </w:t>
-      </w:r>
-      <w:proofErr w:type="gramStart"/>
-      <w:r>
-        <w:rPr>
-          <w:sz w:val="24"/>
-        </w:rPr>
-        <w:t>mismo .</w:t>
-      </w:r>
-      <w:proofErr w:type="gramEnd"/>
-      <w:r>
-        <w:rPr>
-          <w:sz w:val="24"/>
-        </w:rPr>
-        <w:t xml:space="preserve"> </w:t>
+        <w:t xml:space="preserve">Así como decidir cómo se va a realizar la búsqueda a partir del fichero y cómo se </w:t>
+      </w:r>
+      <w:r>
+        <w:rPr>
+          <w:sz w:val="24"/>
+        </w:rPr>
+        <w:t>guardará la partida en el mismo</w:t>
+      </w:r>
+      <w:r>
+        <w:rPr>
+          <w:sz w:val="24"/>
+        </w:rPr>
+        <w:t xml:space="preserve">. </w:t>
       </w:r>
     </w:p>
     <w:p>
@@ -2352,7 +2538,6 @@
         <w:rPr>
           <w:sz w:val="24"/>
         </w:rPr>
-        <w:lastRenderedPageBreak/>
         <w:t>Para satisfacer los términos de</w:t>
       </w:r>
       <w:r>
@@ -2464,6 +2649,7 @@
         <w:rPr>
           <w:sz w:val="24"/>
         </w:rPr>
+        <w:lastRenderedPageBreak/>
         <w:t xml:space="preserve">Sin embargo, cabe destacar que parte de la evolución del código correspondiente al juego de Buscaminas, se ha llevado a cabo gracias a la información disponible en numerosas páginas webs que han resuelto algunas dudas que han ido surgiendo sobre la marcha. </w:t>
       </w:r>
     </w:p>
@@ -2681,7 +2867,6 @@
         <w:rPr>
           <w:sz w:val="32"/>
         </w:rPr>
-        <w:lastRenderedPageBreak/>
         <w:t xml:space="preserve"> </w:t>
       </w:r>
       <w:r>
@@ -2807,7 +2992,14 @@
         <w:rPr>
           <w:sz w:val="24"/>
         </w:rPr>
-        <w:t xml:space="preserve"> el fin de poder establecer las relaciones entre ellas, ya que no se puede empezar una actividad hasta que no haya finalizado otra. </w:t>
+        <w:t xml:space="preserve"> el fin de </w:t>
+      </w:r>
+      <w:r>
+        <w:rPr>
+          <w:sz w:val="24"/>
+        </w:rPr>
+        <w:lastRenderedPageBreak/>
+        <w:t xml:space="preserve">poder establecer las relaciones entre ellas, ya que no se puede empezar una actividad hasta que no haya finalizado otra. </w:t>
       </w:r>
     </w:p>
     <w:p>
@@ -3068,7 +3260,6 @@
         <w:rPr>
           <w:sz w:val="24"/>
         </w:rPr>
-        <w:lastRenderedPageBreak/>
         <w:t xml:space="preserve">Añadir opción para reiniciar el juego </w:t>
       </w:r>
       <w:r>
@@ -3768,7 +3959,6 @@
         <w:rPr>
           <w:sz w:val="32"/>
         </w:rPr>
-        <w:lastRenderedPageBreak/>
         <w:t xml:space="preserve"> </w:t>
       </w:r>
       <w:r>
@@ -3813,6 +4003,7 @@
           <w:noProof/>
           <w:lang w:eastAsia="es-ES" w:bidi="ar-SA"/>
         </w:rPr>
+        <w:lastRenderedPageBreak/>
         <w:drawing>
           <wp:anchor distT="0" distB="0" distL="114300" distR="114300" simplePos="0" relativeHeight="251675648" behindDoc="1" locked="0" layoutInCell="1" allowOverlap="1" wp14:anchorId="051BF236" wp14:editId="1C27BA7E">
             <wp:simplePos x="0" y="0"/>
@@ -4128,6 +4319,7 @@
           <w:noProof/>
           <w:lang w:eastAsia="es-ES" w:bidi="ar-SA"/>
         </w:rPr>
+        <w:lastRenderedPageBreak/>
         <w:drawing>
           <wp:inline distT="0" distB="0" distL="0" distR="0" wp14:anchorId="38AD13AB" wp14:editId="62D861DC">
             <wp:extent cx="6316953" cy="3168503"/>
@@ -4427,7 +4619,6 @@
         <w:rPr>
           <w:sz w:val="24"/>
         </w:rPr>
-        <w:lastRenderedPageBreak/>
         <w:t xml:space="preserve">Se ha verificado, por los integrantes del proyecto que el juego funciona </w:t>
       </w:r>
       <w:proofErr w:type="spellStart"/>
@@ -4469,6 +4660,7 @@
         <w:rPr>
           <w:sz w:val="32"/>
         </w:rPr>
+        <w:lastRenderedPageBreak/>
         <w:t xml:space="preserve"> </w:t>
       </w:r>
       <w:r>
@@ -4763,7 +4955,6 @@
         <w:rPr>
           <w:sz w:val="24"/>
         </w:rPr>
-        <w:lastRenderedPageBreak/>
         <w:t xml:space="preserve">La prioridad absoluta es hacer que el juego funcione correctamente, sobre todo que guarde las partidas generadas en un fichero para poder visualizar en cualquier momento, los 10 mejores tiempos. Con esto, se conseguirá tener en un archivo todas las partidas jugadas. </w:t>
       </w:r>
     </w:p>
@@ -4797,6 +4988,7 @@
         <w:rPr>
           <w:sz w:val="32"/>
         </w:rPr>
+        <w:lastRenderedPageBreak/>
         <w:t xml:space="preserve"> </w:t>
       </w:r>
       <w:r>
@@ -5041,63 +5233,63 @@
         <w:rPr>
           <w:sz w:val="24"/>
         </w:rPr>
+        <w:t xml:space="preserve">Sin embargo, exponerlo a una plataforma pública como es </w:t>
+      </w:r>
+      <w:proofErr w:type="spellStart"/>
+      <w:r>
+        <w:rPr>
+          <w:sz w:val="24"/>
+        </w:rPr>
+        <w:t>GitHub</w:t>
+      </w:r>
+      <w:proofErr w:type="spellEnd"/>
+      <w:r>
+        <w:rPr>
+          <w:sz w:val="24"/>
+        </w:rPr>
+        <w:t xml:space="preserve"> suponía el riesgo de que otros grupos que realizasen el mismo proyecto se </w:t>
+      </w:r>
+      <w:proofErr w:type="gramStart"/>
+      <w:r>
+        <w:rPr>
+          <w:sz w:val="24"/>
+        </w:rPr>
+        <w:t>aprovechase</w:t>
+      </w:r>
+      <w:proofErr w:type="gramEnd"/>
+      <w:r>
+        <w:rPr>
+          <w:sz w:val="24"/>
+        </w:rPr>
+        <w:t xml:space="preserve"> de la información proporcionada y copiase de esta forma partes del código que este grupo ha hecho. </w:t>
+      </w:r>
+    </w:p>
+    <w:p>
+      <w:pPr>
+        <w:spacing w:line="360" w:lineRule="auto"/>
+        <w:rPr>
+          <w:sz w:val="24"/>
+        </w:rPr>
+      </w:pPr>
+      <w:r>
+        <w:rPr>
+          <w:sz w:val="24"/>
+        </w:rPr>
+        <w:t xml:space="preserve">Por lo tanto, para poder gestionar ese riesgo, el código se ha ido haciendo en el mismo terminal y sólo se ha subido a la plataforma cuando los integrantes del grupo no se han podido reunir y han tenido que trabajar de forma paralela desde sus respectivos establecimientos o lugares de trabajo. </w:t>
+      </w:r>
+    </w:p>
+    <w:p>
+      <w:pPr>
+        <w:spacing w:line="360" w:lineRule="auto"/>
+        <w:rPr>
+          <w:sz w:val="24"/>
+        </w:rPr>
+      </w:pPr>
+      <w:r>
+        <w:rPr>
+          <w:sz w:val="24"/>
+        </w:rPr>
         <w:lastRenderedPageBreak/>
-        <w:t xml:space="preserve">Sin embargo, exponerlo a una plataforma pública como es </w:t>
-      </w:r>
-      <w:proofErr w:type="spellStart"/>
-      <w:r>
-        <w:rPr>
-          <w:sz w:val="24"/>
-        </w:rPr>
-        <w:t>GitHub</w:t>
-      </w:r>
-      <w:proofErr w:type="spellEnd"/>
-      <w:r>
-        <w:rPr>
-          <w:sz w:val="24"/>
-        </w:rPr>
-        <w:t xml:space="preserve"> suponía el riesgo de que otros grupos que realizasen el mismo proyecto se </w:t>
-      </w:r>
-      <w:proofErr w:type="gramStart"/>
-      <w:r>
-        <w:rPr>
-          <w:sz w:val="24"/>
-        </w:rPr>
-        <w:t>aprovechase</w:t>
-      </w:r>
-      <w:proofErr w:type="gramEnd"/>
-      <w:r>
-        <w:rPr>
-          <w:sz w:val="24"/>
-        </w:rPr>
-        <w:t xml:space="preserve"> de la información proporcionada y copiase de esta forma partes del código que este grupo ha hecho. </w:t>
-      </w:r>
-    </w:p>
-    <w:p>
-      <w:pPr>
-        <w:spacing w:line="360" w:lineRule="auto"/>
-        <w:rPr>
-          <w:sz w:val="24"/>
-        </w:rPr>
-      </w:pPr>
-      <w:r>
-        <w:rPr>
-          <w:sz w:val="24"/>
-        </w:rPr>
-        <w:t xml:space="preserve">Por lo tanto, para poder gestionar ese riesgo, el código se ha ido haciendo en el mismo terminal y sólo se ha subido a la plataforma cuando los integrantes del grupo no se han podido reunir y han tenido que trabajar de forma paralela desde sus respectivos establecimientos o lugares de trabajo. </w:t>
-      </w:r>
-    </w:p>
-    <w:p>
-      <w:pPr>
-        <w:spacing w:line="360" w:lineRule="auto"/>
-        <w:rPr>
-          <w:sz w:val="24"/>
-        </w:rPr>
-      </w:pPr>
-      <w:r>
-        <w:rPr>
-          <w:sz w:val="24"/>
-        </w:rPr>
         <w:t xml:space="preserve">Por otro lado, se ha guardado una copia de seguridad, después de realizar cada cambio en el ordenador de todos los miembros del grupo, copia que se enviaba por correo electrónico a todos los miembros. </w:t>
       </w:r>
     </w:p>
@@ -5295,14 +5487,7 @@
         <w:rPr>
           <w:sz w:val="24"/>
         </w:rPr>
-        <w:t xml:space="preserve">l juego, controlando así la inserción de las partidas dentro del fichero, con el correspondiente nombre de usuario y su tiempo. Gracias a este control, se ha podido </w:t>
-      </w:r>
-      <w:r>
-        <w:rPr>
-          <w:sz w:val="24"/>
-        </w:rPr>
-        <w:lastRenderedPageBreak/>
-        <w:t>comprobar que dentro de los ficheros, los tiempos se organizan de forma ascendente en función del tiempo de la partida, desde el mejor tiempo hasta el peor</w:t>
+        <w:t>l juego, controlando así la inserción de las partidas dentro del fichero, con el correspondiente nombre de usuario y su tiempo. Gracias a este control, se ha podido comprobar que dentro de los ficheros, los tiempos se organizan de forma ascendente en función del tiempo de la partida, desde el mejor tiempo hasta el peor</w:t>
       </w:r>
       <w:r>
         <w:rPr>
@@ -5692,7 +5877,6 @@
         <w:rPr>
           <w:sz w:val="24"/>
         </w:rPr>
-        <w:lastRenderedPageBreak/>
         <w:t>Además se presenta también un Plan de Gestión de Configuración que sigue el estándar IEEE 282-2005 en el que se especifican todas las actividades de Gestión de Configuración y Cambios que serán realizados durante todo el ciclo de vida del proyecto.</w:t>
       </w:r>
     </w:p>
@@ -5956,37 +6140,37 @@
         <w:rPr>
           <w:sz w:val="40"/>
         </w:rPr>
+        <w:t>Índice</w:t>
+      </w:r>
+    </w:p>
+    <w:p>
+      <w:pPr>
+        <w:spacing w:line="360" w:lineRule="auto"/>
+        <w:rPr>
+          <w:sz w:val="24"/>
+        </w:rPr>
+      </w:pPr>
+    </w:p>
+    <w:p>
+      <w:pPr>
+        <w:spacing w:line="360" w:lineRule="auto"/>
+        <w:rPr>
+          <w:sz w:val="24"/>
+        </w:rPr>
+      </w:pPr>
+    </w:p>
+    <w:p>
+      <w:pPr>
+        <w:pStyle w:val="Ttulo1"/>
+        <w:rPr>
+          <w:sz w:val="40"/>
+        </w:rPr>
+      </w:pPr>
+      <w:r>
+        <w:rPr>
+          <w:sz w:val="40"/>
+        </w:rPr>
         <w:lastRenderedPageBreak/>
-        <w:t>Índice</w:t>
-      </w:r>
-    </w:p>
-    <w:p>
-      <w:pPr>
-        <w:spacing w:line="360" w:lineRule="auto"/>
-        <w:rPr>
-          <w:sz w:val="24"/>
-        </w:rPr>
-      </w:pPr>
-    </w:p>
-    <w:p>
-      <w:pPr>
-        <w:spacing w:line="360" w:lineRule="auto"/>
-        <w:rPr>
-          <w:sz w:val="24"/>
-        </w:rPr>
-      </w:pPr>
-    </w:p>
-    <w:p>
-      <w:pPr>
-        <w:pStyle w:val="Ttulo1"/>
-        <w:rPr>
-          <w:sz w:val="40"/>
-        </w:rPr>
-      </w:pPr>
-      <w:r>
-        <w:rPr>
-          <w:sz w:val="40"/>
-        </w:rPr>
         <w:t>Apéndices</w:t>
       </w:r>
     </w:p>
@@ -11095,7 +11279,7 @@
 </file>
 
 <file path=customXml/itemProps2.xml><?xml version="1.0" encoding="utf-8"?>
-<ds:datastoreItem xmlns:ds="http://schemas.openxmlformats.org/officeDocument/2006/customXml" ds:itemID="{0EA4F15B-50BE-49AF-AB3B-6D6B90FC77A6}">
+<ds:datastoreItem xmlns:ds="http://schemas.openxmlformats.org/officeDocument/2006/customXml" ds:itemID="{0483547D-6895-4D68-B4E5-54AF70221847}">
   <ds:schemaRefs>
     <ds:schemaRef ds:uri="http://schemas.openxmlformats.org/officeDocument/2006/bibliography"/>
   </ds:schemaRefs>

</xml_diff>

<commit_message>
PP punto 1 act
</commit_message>
<xml_diff>
--- a/plan de proyecto.docx
+++ b/plan de proyecto.docx
@@ -13,7 +13,7 @@
       <w:r>
         <w:rPr>
           <w:noProof/>
-          <w:lang w:eastAsia="es-ES" w:bidi="ar-SA"/>
+          <w:lang w:val="en-US" w:bidi="ar-SA"/>
         </w:rPr>
         <mc:AlternateContent>
           <mc:Choice Requires="wps">
@@ -200,7 +200,7 @@
       <w:r>
         <w:rPr>
           <w:noProof/>
-          <w:lang w:eastAsia="es-ES" w:bidi="ar-SA"/>
+          <w:lang w:val="en-US" w:bidi="ar-SA"/>
         </w:rPr>
         <mc:AlternateContent>
           <mc:Choice Requires="wps">
@@ -267,7 +267,7 @@
               </wp:anchor>
             </w:drawing>
           </mc:Choice>
-          <mc:Fallback xmlns:cx="http://schemas.microsoft.com/office/drawing/2014/chartex" xmlns:cx1="http://schemas.microsoft.com/office/drawing/2015/9/8/chartex" xmlns:cx2="http://schemas.microsoft.com/office/drawing/2015/10/21/chartex" xmlns:cx3="http://schemas.microsoft.com/office/drawing/2016/5/9/chartex" xmlns:cx4="http://schemas.microsoft.com/office/drawing/2016/5/10/chartex" xmlns:cx5="http://schemas.microsoft.com/office/drawing/2016/5/11/chartex" xmlns:cx6="http://schemas.microsoft.com/office/drawing/2016/5/12/chartex" xmlns:cx7="http://schemas.microsoft.com/office/drawing/2016/5/13/chartex" xmlns:cx8="http://schemas.microsoft.com/office/drawing/2016/5/14/chartex" xmlns:aink="http://schemas.microsoft.com/office/drawing/2016/ink" xmlns:am3d="http://schemas.microsoft.com/office/drawing/2017/model3d" xmlns:w15="http://schemas.microsoft.com/office/word/2012/wordml" xmlns:w16cid="http://schemas.microsoft.com/office/word/2016/wordml/cid" xmlns:w16se="http://schemas.microsoft.com/office/word/2015/wordml/symex">
+          <mc:Fallback xmlns:w16se="http://schemas.microsoft.com/office/word/2015/wordml/symex" xmlns:w16cid="http://schemas.microsoft.com/office/word/2016/wordml/cid" xmlns:w15="http://schemas.microsoft.com/office/word/2012/wordml" xmlns:am3d="http://schemas.microsoft.com/office/drawing/2017/model3d" xmlns:aink="http://schemas.microsoft.com/office/drawing/2016/ink" xmlns:cx8="http://schemas.microsoft.com/office/drawing/2016/5/14/chartex" xmlns:cx7="http://schemas.microsoft.com/office/drawing/2016/5/13/chartex" xmlns:cx6="http://schemas.microsoft.com/office/drawing/2016/5/12/chartex" xmlns:cx5="http://schemas.microsoft.com/office/drawing/2016/5/11/chartex" xmlns:cx4="http://schemas.microsoft.com/office/drawing/2016/5/10/chartex" xmlns:cx3="http://schemas.microsoft.com/office/drawing/2016/5/9/chartex" xmlns:cx2="http://schemas.microsoft.com/office/drawing/2015/10/21/chartex" xmlns:cx1="http://schemas.microsoft.com/office/drawing/2015/9/8/chartex" xmlns:cx="http://schemas.microsoft.com/office/drawing/2014/chartex">
             <w:pict>
               <v:line w14:anchorId="7039CD5C" id="5 Conector recto" o:spid="_x0000_s1026" style="position:absolute;z-index:251667456;visibility:visible;mso-wrap-style:square;mso-width-percent:0;mso-height-percent:0;mso-wrap-distance-left:9pt;mso-wrap-distance-top:0;mso-wrap-distance-right:9pt;mso-wrap-distance-bottom:0;mso-position-horizontal:absolute;mso-position-horizontal-relative:text;mso-position-vertical:absolute;mso-position-vertical-relative:text;mso-width-percent:0;mso-height-percent:0;mso-width-relative:page;mso-height-relative:page" from="295pt,-58.8pt" to="296.05pt,229.2pt" o:gfxdata="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" strokecolor="white [3212]">
                 <o:lock v:ext="edit" shapetype="f"/>
@@ -279,7 +279,7 @@
       <w:r>
         <w:rPr>
           <w:noProof/>
-          <w:lang w:eastAsia="es-ES" w:bidi="ar-SA"/>
+          <w:lang w:val="en-US" w:bidi="ar-SA"/>
         </w:rPr>
         <w:drawing>
           <wp:anchor distT="0" distB="0" distL="114300" distR="114300" simplePos="0" relativeHeight="251658240" behindDoc="1" locked="0" layoutInCell="1" allowOverlap="1" wp14:anchorId="6D17340C" wp14:editId="2E34A03B">
@@ -349,10 +349,10 @@
       <w:r>
         <w:rPr>
           <w:noProof/>
-          <w:lang w:eastAsia="es-ES" w:bidi="ar-SA"/>
+          <w:lang w:val="en-US" w:bidi="ar-SA"/>
         </w:rPr>
         <w:drawing>
-          <wp:anchor distT="0" distB="0" distL="114300" distR="114300" simplePos="0" relativeHeight="251673600" behindDoc="0" locked="0" layoutInCell="1" allowOverlap="1" wp14:anchorId="33F3B241" wp14:editId="270A31A5">
+          <wp:anchor distT="0" distB="0" distL="114300" distR="114300" simplePos="0" relativeHeight="251673600" behindDoc="0" locked="0" layoutInCell="1" allowOverlap="1" wp14:anchorId="6A3459B2" wp14:editId="7561E5C4">
             <wp:simplePos x="0" y="0"/>
             <wp:positionH relativeFrom="column">
               <wp:posOffset>2438400</wp:posOffset>
@@ -410,12 +410,12 @@
       <w:r>
         <w:rPr>
           <w:noProof/>
-          <w:lang w:eastAsia="es-ES" w:bidi="ar-SA"/>
+          <w:lang w:val="en-US" w:bidi="ar-SA"/>
         </w:rPr>
         <mc:AlternateContent>
           <mc:Choice Requires="wps">
             <w:drawing>
-              <wp:anchor distT="45720" distB="45720" distL="114300" distR="114300" simplePos="0" relativeHeight="251672576" behindDoc="0" locked="0" layoutInCell="1" allowOverlap="1" wp14:anchorId="4D1F4C1A" wp14:editId="44B74E06">
+              <wp:anchor distT="45720" distB="45720" distL="114300" distR="114300" simplePos="0" relativeHeight="251672576" behindDoc="0" locked="0" layoutInCell="1" allowOverlap="1" wp14:anchorId="47B883D1" wp14:editId="0CA5CD42">
                 <wp:simplePos x="0" y="0"/>
                 <wp:positionH relativeFrom="column">
                   <wp:posOffset>5105400</wp:posOffset>
@@ -513,12 +513,12 @@
       <w:r>
         <w:rPr>
           <w:noProof/>
-          <w:lang w:eastAsia="es-ES" w:bidi="ar-SA"/>
+          <w:lang w:val="en-US" w:bidi="ar-SA"/>
         </w:rPr>
         <mc:AlternateContent>
           <mc:Choice Requires="wps">
             <w:drawing>
-              <wp:anchor distT="0" distB="0" distL="114300" distR="114300" simplePos="0" relativeHeight="251663360" behindDoc="0" locked="0" layoutInCell="1" allowOverlap="1" wp14:anchorId="47390815" wp14:editId="71F7E78A">
+              <wp:anchor distT="0" distB="0" distL="114300" distR="114300" simplePos="0" relativeHeight="251663360" behindDoc="0" locked="0" layoutInCell="1" allowOverlap="1" wp14:anchorId="4FC018C5" wp14:editId="17831576">
                 <wp:simplePos x="0" y="0"/>
                 <wp:positionH relativeFrom="column">
                   <wp:posOffset>-129540</wp:posOffset>
@@ -687,12 +687,12 @@
       <w:r>
         <w:rPr>
           <w:noProof/>
-          <w:lang w:eastAsia="es-ES" w:bidi="ar-SA"/>
+          <w:lang w:val="en-US" w:bidi="ar-SA"/>
         </w:rPr>
         <mc:AlternateContent>
           <mc:Choice Requires="wps">
             <w:drawing>
-              <wp:anchor distT="0" distB="0" distL="114300" distR="114300" simplePos="0" relativeHeight="251661312" behindDoc="0" locked="0" layoutInCell="1" allowOverlap="1" wp14:anchorId="4E7A9823" wp14:editId="502B4C0F">
+              <wp:anchor distT="0" distB="0" distL="114300" distR="114300" simplePos="0" relativeHeight="251661312" behindDoc="0" locked="0" layoutInCell="1" allowOverlap="1" wp14:anchorId="1ADB05D1" wp14:editId="5F7AF45F">
                 <wp:simplePos x="0" y="0"/>
                 <wp:positionH relativeFrom="column">
                   <wp:posOffset>-129540</wp:posOffset>
@@ -865,12 +865,12 @@
       <w:r>
         <w:rPr>
           <w:noProof/>
-          <w:lang w:eastAsia="es-ES" w:bidi="ar-SA"/>
+          <w:lang w:val="en-US" w:bidi="ar-SA"/>
         </w:rPr>
         <mc:AlternateContent>
           <mc:Choice Requires="wps">
             <w:drawing>
-              <wp:anchor distT="0" distB="0" distL="114300" distR="114300" simplePos="0" relativeHeight="251670528" behindDoc="0" locked="0" layoutInCell="1" allowOverlap="1" wp14:anchorId="2811B105" wp14:editId="49C0D0ED">
+              <wp:anchor distT="0" distB="0" distL="114300" distR="114300" simplePos="0" relativeHeight="251670528" behindDoc="0" locked="0" layoutInCell="1" allowOverlap="1" wp14:anchorId="0AFDCB5D" wp14:editId="456F6303">
                 <wp:simplePos x="0" y="0"/>
                 <wp:positionH relativeFrom="column">
                   <wp:posOffset>3759835</wp:posOffset>
@@ -932,7 +932,7 @@
               </wp:anchor>
             </w:drawing>
           </mc:Choice>
-          <mc:Fallback xmlns:cx="http://schemas.microsoft.com/office/drawing/2014/chartex" xmlns:cx1="http://schemas.microsoft.com/office/drawing/2015/9/8/chartex" xmlns:cx2="http://schemas.microsoft.com/office/drawing/2015/10/21/chartex" xmlns:cx3="http://schemas.microsoft.com/office/drawing/2016/5/9/chartex" xmlns:cx4="http://schemas.microsoft.com/office/drawing/2016/5/10/chartex" xmlns:cx5="http://schemas.microsoft.com/office/drawing/2016/5/11/chartex" xmlns:cx6="http://schemas.microsoft.com/office/drawing/2016/5/12/chartex" xmlns:cx7="http://schemas.microsoft.com/office/drawing/2016/5/13/chartex" xmlns:cx8="http://schemas.microsoft.com/office/drawing/2016/5/14/chartex" xmlns:aink="http://schemas.microsoft.com/office/drawing/2016/ink" xmlns:am3d="http://schemas.microsoft.com/office/drawing/2017/model3d" xmlns:w15="http://schemas.microsoft.com/office/word/2012/wordml" xmlns:w16cid="http://schemas.microsoft.com/office/word/2016/wordml/cid" xmlns:w16se="http://schemas.microsoft.com/office/word/2015/wordml/symex">
+          <mc:Fallback xmlns:w16se="http://schemas.microsoft.com/office/word/2015/wordml/symex" xmlns:w16cid="http://schemas.microsoft.com/office/word/2016/wordml/cid" xmlns:w15="http://schemas.microsoft.com/office/word/2012/wordml" xmlns:am3d="http://schemas.microsoft.com/office/drawing/2017/model3d" xmlns:aink="http://schemas.microsoft.com/office/drawing/2016/ink" xmlns:cx8="http://schemas.microsoft.com/office/drawing/2016/5/14/chartex" xmlns:cx7="http://schemas.microsoft.com/office/drawing/2016/5/13/chartex" xmlns:cx6="http://schemas.microsoft.com/office/drawing/2016/5/12/chartex" xmlns:cx5="http://schemas.microsoft.com/office/drawing/2016/5/11/chartex" xmlns:cx4="http://schemas.microsoft.com/office/drawing/2016/5/10/chartex" xmlns:cx3="http://schemas.microsoft.com/office/drawing/2016/5/9/chartex" xmlns:cx2="http://schemas.microsoft.com/office/drawing/2015/10/21/chartex" xmlns:cx1="http://schemas.microsoft.com/office/drawing/2015/9/8/chartex" xmlns:cx="http://schemas.microsoft.com/office/drawing/2014/chartex">
             <w:pict>
               <v:line w14:anchorId="25339C31" id="5 Conector recto" o:spid="_x0000_s1026" style="position:absolute;z-index:251670528;visibility:visible;mso-wrap-style:square;mso-width-percent:0;mso-height-percent:0;mso-wrap-distance-left:9pt;mso-wrap-distance-top:0;mso-wrap-distance-right:9pt;mso-wrap-distance-bottom:0;mso-position-horizontal:absolute;mso-position-horizontal-relative:text;mso-position-vertical:absolute;mso-position-vertical-relative:text;mso-width-percent:0;mso-height-percent:0;mso-width-relative:page;mso-height-relative:page" from="296.05pt,366.9pt" to="297.1pt,654.9pt" o:gfxdata="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" strokecolor="white [3212]">
                 <o:lock v:ext="edit" shapetype="f"/>
@@ -1771,11 +1771,9 @@
       <w:r>
         <w:t xml:space="preserve">Este informe, hace referencia al </w:t>
       </w:r>
-      <w:proofErr w:type="spellStart"/>
-      <w:r>
-        <w:t>cojunto</w:t>
-      </w:r>
-      <w:proofErr w:type="spellEnd"/>
+      <w:r>
+        <w:t>conjunto</w:t>
+      </w:r>
       <w:r>
         <w:t xml:space="preserve"> de acciones necesarias para alcanzar el los objetivos y necesidades establecidas en el enunciado de la practica obligatoria. Estos elementos son:</w:t>
       </w:r>
@@ -1805,11 +1803,9 @@
       <w:r>
         <w:t xml:space="preserve">Selección del nivel </w:t>
       </w:r>
-      <w:proofErr w:type="spellStart"/>
-      <w:r>
-        <w:t>dedificultad</w:t>
-      </w:r>
-      <w:proofErr w:type="spellEnd"/>
+      <w:r>
+        <w:t>de dificultad</w:t>
+      </w:r>
       <w:r>
         <w:t xml:space="preserve"> que solicite el usuario o configuración de su propio nivel.</w:t>
       </w:r>
@@ -1826,11 +1822,9 @@
       <w:r>
         <w:t xml:space="preserve">Implantación de un menú superior que contenga información de distinta índole. Podemos </w:t>
       </w:r>
-      <w:proofErr w:type="spellStart"/>
-      <w:r>
-        <w:t>detacar</w:t>
-      </w:r>
-      <w:proofErr w:type="spellEnd"/>
+      <w:r>
+        <w:t>destacar</w:t>
+      </w:r>
       <w:r>
         <w:t xml:space="preserve"> las siguientes:</w:t>
       </w:r>
@@ -1930,38 +1924,34 @@
       <w:pPr>
         <w:pStyle w:val="Prrafodelista"/>
         <w:numPr>
-          <w:ilvl w:val="0"/>
+          <w:ilvl w:val="2"/>
           <w:numId w:val="10"/>
         </w:numPr>
         <w:spacing w:line="360" w:lineRule="auto"/>
       </w:pPr>
       <w:r>
-        <w:t xml:space="preserve">Plan de </w:t>
-      </w:r>
-      <w:proofErr w:type="spellStart"/>
-      <w:r>
-        <w:t>gestion</w:t>
-      </w:r>
-      <w:proofErr w:type="spellEnd"/>
-      <w:r>
-        <w:t xml:space="preserve"> de </w:t>
-      </w:r>
-      <w:proofErr w:type="spellStart"/>
-      <w:r>
-        <w:t>configuracion</w:t>
-      </w:r>
-      <w:proofErr w:type="spellEnd"/>
-      <w:r>
-        <w:t xml:space="preserve"> de software tiene como objetivo maximizar la producción minimizando los errores aplicado a cada fase del proceso de software. Por ello, este plan </w:t>
-      </w:r>
-      <w:proofErr w:type="spellStart"/>
-      <w:r>
-        <w:t>tratade</w:t>
-      </w:r>
-      <w:proofErr w:type="spellEnd"/>
-      <w:r>
-        <w:t xml:space="preserve"> gestionar la los cambios a lo largo de toda la vida del software.</w:t>
-      </w:r>
+        <w:t>Almacenamiento en un fichero de texto de los mejores tiempos en cada uno de los niveles, así mismo, el nombre del jugador.</w:t>
+      </w:r>
+    </w:p>
+    <w:p>
+      <w:pPr>
+        <w:pStyle w:val="Prrafodelista"/>
+        <w:numPr>
+          <w:ilvl w:val="2"/>
+          <w:numId w:val="10"/>
+        </w:numPr>
+        <w:spacing w:line="360" w:lineRule="auto"/>
+      </w:pPr>
+      <w:r>
+        <w:t>Almacenamiento en un fichero de texto de una partida sin terminar que quiera guardar el usuario.</w:t>
+      </w:r>
+    </w:p>
+    <w:p>
+      <w:pPr>
+        <w:pStyle w:val="Prrafodelista"/>
+        <w:spacing w:line="360" w:lineRule="auto"/>
+        <w:ind w:left="2160" w:firstLine="0"/>
+      </w:pPr>
     </w:p>
     <w:p>
       <w:pPr>
@@ -1975,32 +1965,49 @@
       <w:r>
         <w:t xml:space="preserve">Plan de </w:t>
       </w:r>
-      <w:proofErr w:type="spellStart"/>
-      <w:r>
-        <w:t>matenimiento</w:t>
-      </w:r>
-      <w:proofErr w:type="spellEnd"/>
+      <w:r>
+        <w:t>gestión</w:t>
+      </w:r>
+      <w:r>
+        <w:t xml:space="preserve"> de </w:t>
+      </w:r>
+      <w:r>
+        <w:t>configuración</w:t>
+      </w:r>
+      <w:r>
+        <w:t xml:space="preserve"> de software tiene como objetivo maximizar la producción minimizando los errores aplicado a cada fase del proceso de software. Por ello, este plan </w:t>
+      </w:r>
+      <w:r>
+        <w:t>trata de</w:t>
+      </w:r>
+      <w:r>
+        <w:t xml:space="preserve"> gestionar la los cambios a lo largo de toda la vida del software.</w:t>
+      </w:r>
+    </w:p>
+    <w:p>
+      <w:pPr>
+        <w:pStyle w:val="Prrafodelista"/>
+        <w:numPr>
+          <w:ilvl w:val="0"/>
+          <w:numId w:val="10"/>
+        </w:numPr>
+        <w:spacing w:line="360" w:lineRule="auto"/>
+      </w:pPr>
+      <w:r>
+        <w:t xml:space="preserve">Plan de </w:t>
+      </w:r>
+      <w:r>
+        <w:t>mantenimiento</w:t>
+      </w:r>
       <w:r>
         <w:t xml:space="preserve">, hace referencia al conjunto de cambios realizados  en un software determinado </w:t>
       </w:r>
-      <w:proofErr w:type="spellStart"/>
-      <w:r>
-        <w:t>despues</w:t>
-      </w:r>
-      <w:proofErr w:type="spellEnd"/>
+      <w:r>
+        <w:t>después</w:t>
+      </w:r>
       <w:r>
         <w:t xml:space="preserve"> de su implantación.</w:t>
       </w:r>
-    </w:p>
-    <w:p>
-      <w:pPr>
-        <w:spacing w:line="360" w:lineRule="auto"/>
-      </w:pPr>
-    </w:p>
-    <w:p>
-      <w:pPr>
-        <w:spacing w:line="360" w:lineRule="auto"/>
-      </w:pPr>
     </w:p>
     <w:p>
       <w:pPr>
@@ -2027,7 +2034,10 @@
       </w:pPr>
       <w:r>
         <w:lastRenderedPageBreak/>
-        <w:t>Introducción</w:t>
+        <w:t>I</w:t>
+      </w:r>
+      <w:r>
+        <w:t>ntroducción</w:t>
       </w:r>
     </w:p>
     <w:p>
@@ -2302,160 +2312,66 @@
         </w:rPr>
         <w:t xml:space="preserve">nos permitirá </w:t>
       </w:r>
+      <w:r>
+        <w:rPr>
+          <w:sz w:val="24"/>
+        </w:rPr>
+        <w:t>tener un</w:t>
+      </w:r>
+      <w:r>
+        <w:rPr>
+          <w:sz w:val="24"/>
+        </w:rPr>
+        <w:t xml:space="preserve"> repositorio común en el que podemos subir todas las modificaciones que hagan los integrantes de nuestro grupo además de poder trabajar de forma remota.</w:t>
+      </w:r>
+    </w:p>
+    <w:p>
+      <w:pPr>
+        <w:spacing w:line="360" w:lineRule="auto"/>
+        <w:rPr>
+          <w:sz w:val="24"/>
+        </w:rPr>
+      </w:pPr>
+      <w:r>
+        <w:rPr>
+          <w:sz w:val="24"/>
+        </w:rPr>
+        <w:t xml:space="preserve">Por otro lado, </w:t>
+      </w:r>
+      <w:r>
+        <w:rPr>
+          <w:sz w:val="24"/>
+        </w:rPr>
+        <w:t xml:space="preserve">utilizaremos la aplicación </w:t>
+      </w:r>
       <w:proofErr w:type="spellStart"/>
       <w:r>
         <w:rPr>
-          <w:sz w:val="24"/>
-        </w:rPr>
-        <w:t>tenerun</w:t>
+          <w:i/>
+          <w:sz w:val="24"/>
+        </w:rPr>
+        <w:t>NetBeans</w:t>
       </w:r>
       <w:proofErr w:type="spellEnd"/>
       <w:r>
         <w:rPr>
-          <w:sz w:val="24"/>
-        </w:rPr>
-        <w:t xml:space="preserve"> repositorio común en el que podemos subir todas las modificaciones que hagan los integrantes de nuestro grupo además de poder trabajar de forma remota.</w:t>
-      </w:r>
-    </w:p>
-    <w:p>
-      <w:pPr>
-        <w:spacing w:line="360" w:lineRule="auto"/>
-        <w:rPr>
-          <w:sz w:val="24"/>
-        </w:rPr>
-      </w:pPr>
-      <w:r>
-        <w:rPr>
-          <w:sz w:val="24"/>
-        </w:rPr>
-        <w:t>GITHUB</w:t>
-      </w:r>
-      <w:bookmarkStart w:id="0" w:name="_GoBack"/>
-      <w:bookmarkEnd w:id="0"/>
-    </w:p>
-    <w:p>
-      <w:pPr>
-        <w:spacing w:line="360" w:lineRule="auto"/>
-        <w:rPr>
-          <w:sz w:val="24"/>
-        </w:rPr>
-      </w:pPr>
-      <w:r>
-        <w:rPr>
-          <w:sz w:val="24"/>
-        </w:rPr>
-        <w:t>En un primer lugar se ha verificado el código</w:t>
-      </w:r>
-      <w:r>
-        <w:rPr>
-          <w:sz w:val="24"/>
-        </w:rPr>
-        <w:t>,</w:t>
-      </w:r>
-      <w:r>
-        <w:rPr>
-          <w:sz w:val="24"/>
-        </w:rPr>
-        <w:t xml:space="preserve"> y posteriormente se ha ido añadiendo las especificaciones necesarias para hacer una versión mejorada del mismo. </w:t>
-      </w:r>
-      <w:r>
-        <w:rPr>
-          <w:sz w:val="24"/>
-        </w:rPr>
-        <w:t xml:space="preserve"> Gracias a esta versión </w:t>
-      </w:r>
-      <w:r>
-        <w:rPr>
-          <w:sz w:val="24"/>
-        </w:rPr>
-        <w:lastRenderedPageBreak/>
-        <w:t xml:space="preserve">mejorada, el usuario podrá incluso guardar sus partidas en un fichero e incluso </w:t>
-      </w:r>
-      <w:r>
-        <w:rPr>
-          <w:sz w:val="24"/>
-        </w:rPr>
-        <w:t xml:space="preserve">consultar las jugadas anteriormente. </w:t>
-      </w:r>
-    </w:p>
-    <w:p>
-      <w:pPr>
-        <w:spacing w:line="360" w:lineRule="auto"/>
-        <w:rPr>
-          <w:sz w:val="24"/>
-        </w:rPr>
-      </w:pPr>
-      <w:r>
-        <w:rPr>
-          <w:sz w:val="24"/>
-        </w:rPr>
-        <w:t xml:space="preserve">Los hitos principales del proyecto son añadir las diferentes ventanas para el juego o decidir el diseño del mismo. </w:t>
-      </w:r>
-      <w:r>
-        <w:rPr>
-          <w:sz w:val="24"/>
-        </w:rPr>
-        <w:t xml:space="preserve">Así como decidir cómo se va a realizar la búsqueda a partir del fichero y cómo se </w:t>
-      </w:r>
-      <w:r>
-        <w:rPr>
-          <w:sz w:val="24"/>
-        </w:rPr>
-        <w:t>guardará la partida en el mismo</w:t>
-      </w:r>
-      <w:r>
-        <w:rPr>
-          <w:sz w:val="24"/>
-        </w:rPr>
-        <w:t xml:space="preserve">. </w:t>
-      </w:r>
-    </w:p>
-    <w:p>
-      <w:pPr>
-        <w:spacing w:line="360" w:lineRule="auto"/>
-        <w:rPr>
-          <w:sz w:val="24"/>
-        </w:rPr>
-      </w:pPr>
-      <w:r>
-        <w:rPr>
-          <w:sz w:val="24"/>
-        </w:rPr>
-        <w:t xml:space="preserve">En cuanto a los recursos principales, destacamos </w:t>
-      </w:r>
-      <w:proofErr w:type="spellStart"/>
-      <w:r>
-        <w:rPr>
-          <w:sz w:val="24"/>
-        </w:rPr>
-        <w:t>NetBeans</w:t>
-      </w:r>
-      <w:proofErr w:type="spellEnd"/>
-      <w:r>
-        <w:rPr>
-          <w:sz w:val="24"/>
-        </w:rPr>
-        <w:t xml:space="preserve"> para realizar el código, así como </w:t>
-      </w:r>
-      <w:proofErr w:type="spellStart"/>
-      <w:r>
-        <w:rPr>
-          <w:sz w:val="24"/>
-        </w:rPr>
-        <w:t>GitHub</w:t>
-      </w:r>
-      <w:proofErr w:type="spellEnd"/>
-      <w:r>
-        <w:rPr>
-          <w:sz w:val="24"/>
-        </w:rPr>
-        <w:t xml:space="preserve"> para poder compartirlo y facilitar el trabajo en equipo. </w:t>
-      </w:r>
-    </w:p>
-    <w:p>
-      <w:pPr>
-        <w:spacing w:line="360" w:lineRule="auto"/>
-      </w:pPr>
+          <w:i/>
+          <w:sz w:val="24"/>
+        </w:rPr>
+        <w:t xml:space="preserve"> </w:t>
+      </w:r>
+      <w:r>
+        <w:rPr>
+          <w:sz w:val="24"/>
+        </w:rPr>
+        <w:t xml:space="preserve">para programar las funcionalidades que se nos solicitan e ir probando </w:t>
+      </w:r>
+      <w:r>
+        <w:rPr>
+          <w:sz w:val="24"/>
+        </w:rPr>
+        <w:t xml:space="preserve">los cambios que se hagan en el código. </w:t>
+      </w:r>
     </w:p>
     <w:p>
       <w:pPr>
@@ -2473,6 +2389,7 @@
         <w:rPr>
           <w:sz w:val="32"/>
         </w:rPr>
+        <w:lastRenderedPageBreak/>
         <w:t xml:space="preserve"> </w:t>
       </w:r>
       <w:r>
@@ -2485,31 +2402,179 @@
     <w:p>
       <w:pPr>
         <w:spacing w:line="360" w:lineRule="auto"/>
-      </w:pPr>
-    </w:p>
-    <w:p>
-      <w:pPr>
-        <w:spacing w:line="360" w:lineRule="auto"/>
-        <w:rPr>
-          <w:sz w:val="24"/>
-        </w:rPr>
-      </w:pPr>
-      <w:r>
-        <w:rPr>
-          <w:sz w:val="24"/>
-        </w:rPr>
-        <w:t>Como producto final destacamos el juego mejorado</w:t>
-      </w:r>
-      <w:r>
-        <w:rPr>
-          <w:sz w:val="24"/>
-        </w:rPr>
-        <w:t xml:space="preserve">, la presentación PowerPoint que se usará un día concreto para poder exponer el trabajo, este Plan de Proyecto y un Plan de Gestión de Configuración del Software. </w:t>
-      </w:r>
-    </w:p>
-    <w:p>
-      <w:pPr>
-        <w:spacing w:line="360" w:lineRule="auto"/>
+        <w:rPr>
+          <w:sz w:val="24"/>
+        </w:rPr>
+      </w:pPr>
+      <w:r>
+        <w:rPr>
+          <w:sz w:val="24"/>
+        </w:rPr>
+        <w:t>Como productos finales podemos identificar, en primer lugar, el Plan de Proyecto que s</w:t>
+      </w:r>
+      <w:r>
+        <w:rPr>
+          <w:sz w:val="24"/>
+        </w:rPr>
+        <w:t>e trata del informe inicial que indica los elementos iniciales, la forma de implementarlos y el método que seguiremos para alcanzar los requisitos indicados por el cliente.</w:t>
+      </w:r>
+    </w:p>
+    <w:p>
+      <w:pPr>
+        <w:spacing w:line="360" w:lineRule="auto"/>
+        <w:rPr>
+          <w:sz w:val="24"/>
+        </w:rPr>
+      </w:pPr>
+      <w:r>
+        <w:rPr>
+          <w:sz w:val="24"/>
+        </w:rPr>
+        <w:t>En segundo lugar, el Plan de Gestión de Configuración del Software con el que conseguimos mantener la integridad</w:t>
+      </w:r>
+      <w:r>
+        <w:rPr>
+          <w:sz w:val="24"/>
+        </w:rPr>
+        <w:t xml:space="preserve"> de los elementos y garantizar que no se realizan cambios no controlados y que todos los participantes del proyecto disponen de la versión adecuada de los productos que manejan. De este modo, podemos demostrar al cliente el proceso que hemos se</w:t>
+      </w:r>
+      <w:r>
+        <w:rPr>
+          <w:sz w:val="24"/>
+        </w:rPr>
+        <w:t>guido y la forma en la que hemos implementado los cambios.</w:t>
+      </w:r>
+      <w:r>
+        <w:rPr>
+          <w:sz w:val="24"/>
+        </w:rPr>
+        <w:t xml:space="preserve"> </w:t>
+      </w:r>
+    </w:p>
+    <w:p>
+      <w:pPr>
+        <w:spacing w:line="360" w:lineRule="auto"/>
+        <w:rPr>
+          <w:sz w:val="24"/>
+        </w:rPr>
+      </w:pPr>
+      <w:r>
+        <w:rPr>
+          <w:sz w:val="24"/>
+        </w:rPr>
+        <w:t xml:space="preserve">En </w:t>
+      </w:r>
+      <w:r>
+        <w:rPr>
+          <w:sz w:val="24"/>
+        </w:rPr>
+        <w:t>tercer</w:t>
+      </w:r>
+      <w:r>
+        <w:rPr>
+          <w:sz w:val="24"/>
+        </w:rPr>
+        <w:t xml:space="preserve"> lugar, el programa </w:t>
+      </w:r>
+      <w:r>
+        <w:rPr>
+          <w:i/>
+          <w:sz w:val="24"/>
+        </w:rPr>
+        <w:t>Buscaminas</w:t>
+      </w:r>
+      <w:r>
+        <w:rPr>
+          <w:sz w:val="24"/>
+        </w:rPr>
+        <w:t xml:space="preserve"> con las mejoras solicitadas por el cliente </w:t>
+      </w:r>
+      <w:r>
+        <w:rPr>
+          <w:sz w:val="24"/>
+        </w:rPr>
+        <w:t>definidas</w:t>
+      </w:r>
+      <w:r>
+        <w:rPr>
+          <w:sz w:val="24"/>
+        </w:rPr>
+        <w:t xml:space="preserve"> en los puntos anteriores.</w:t>
+      </w:r>
+    </w:p>
+    <w:p>
+      <w:pPr>
+        <w:spacing w:line="360" w:lineRule="auto"/>
+        <w:rPr>
+          <w:sz w:val="24"/>
+        </w:rPr>
+      </w:pPr>
+      <w:r>
+        <w:rPr>
+          <w:sz w:val="24"/>
+        </w:rPr>
+        <w:t>En cuarto lugar, el Plan de Mantenimiento</w:t>
+      </w:r>
+      <w:r>
+        <w:rPr>
+          <w:sz w:val="24"/>
+        </w:rPr>
+        <w:t xml:space="preserve"> realizado una vez entregado el proyecto final al cliente y realizado con el f</w:t>
+      </w:r>
+      <w:r>
+        <w:rPr>
+          <w:sz w:val="24"/>
+        </w:rPr>
+        <w:t>in de establecer las prácticas, recursos y secuencias de actividades relevantes para mantener el producto.</w:t>
+      </w:r>
+    </w:p>
+    <w:p>
+      <w:pPr>
+        <w:spacing w:after="0" w:line="360" w:lineRule="auto"/>
+        <w:rPr>
+          <w:sz w:val="24"/>
+        </w:rPr>
+      </w:pPr>
+      <w:r>
+        <w:rPr>
+          <w:sz w:val="24"/>
+        </w:rPr>
+        <w:t xml:space="preserve">Por último, la </w:t>
+      </w:r>
+      <w:r>
+        <w:rPr>
+          <w:sz w:val="24"/>
+        </w:rPr>
+        <w:t xml:space="preserve">presentación PowerPoint </w:t>
+      </w:r>
+      <w:r>
+        <w:rPr>
+          <w:sz w:val="24"/>
+        </w:rPr>
+        <w:t>que</w:t>
+      </w:r>
+      <w:r>
+        <w:rPr>
+          <w:sz w:val="24"/>
+        </w:rPr>
+        <w:t xml:space="preserve"> se usará un día concret</w:t>
+      </w:r>
+      <w:r>
+        <w:rPr>
+          <w:sz w:val="24"/>
+        </w:rPr>
+        <w:t>o para poder exponer el trabajo.</w:t>
+      </w:r>
+      <w:r>
+        <w:rPr>
+          <w:sz w:val="24"/>
+        </w:rPr>
+        <w:t xml:space="preserve"> </w:t>
+      </w:r>
+    </w:p>
+    <w:p>
+      <w:pPr>
+        <w:spacing w:after="0" w:line="360" w:lineRule="auto"/>
         <w:rPr>
           <w:sz w:val="24"/>
         </w:rPr>
@@ -2526,48 +2591,6 @@
         </w:rPr>
         <w:t xml:space="preserve">. </w:t>
       </w:r>
-    </w:p>
-    <w:p>
-      <w:pPr>
-        <w:spacing w:line="360" w:lineRule="auto"/>
-        <w:rPr>
-          <w:sz w:val="24"/>
-        </w:rPr>
-      </w:pPr>
-      <w:r>
-        <w:rPr>
-          <w:sz w:val="24"/>
-        </w:rPr>
-        <w:t>Para satisfacer los términos de</w:t>
-      </w:r>
-      <w:r>
-        <w:rPr>
-          <w:sz w:val="24"/>
-        </w:rPr>
-        <w:t xml:space="preserve">l acuerdo </w:t>
-      </w:r>
-      <w:r>
-        <w:rPr>
-          <w:sz w:val="24"/>
-        </w:rPr>
-        <w:t>del proyecto, el producto final debería cumplir con todos los requerimientos del proyecto.</w:t>
-      </w:r>
-    </w:p>
-    <w:p>
-      <w:pPr>
-        <w:spacing w:line="360" w:lineRule="auto"/>
-        <w:rPr>
-          <w:sz w:val="24"/>
-        </w:rPr>
-      </w:pPr>
-    </w:p>
-    <w:p>
-      <w:pPr>
-        <w:spacing w:line="360" w:lineRule="auto"/>
-        <w:rPr>
-          <w:sz w:val="24"/>
-        </w:rPr>
-      </w:pPr>
     </w:p>
     <w:p>
       <w:pPr>
@@ -2605,61 +2628,66 @@
     <w:p>
       <w:pPr>
         <w:spacing w:line="360" w:lineRule="auto"/>
-        <w:rPr>
-          <w:sz w:val="24"/>
-        </w:rPr>
-      </w:pPr>
-    </w:p>
-    <w:p>
-      <w:pPr>
-        <w:spacing w:line="360" w:lineRule="auto"/>
-        <w:rPr>
-          <w:sz w:val="24"/>
-        </w:rPr>
-      </w:pPr>
-      <w:r>
-        <w:rPr>
-          <w:sz w:val="24"/>
-        </w:rPr>
-        <w:t xml:space="preserve">El proyecto se ha llevado a cabo siguiendo las instrucciones facilitadas durante las clases prácticas, así como las indicaciones proporcionadas mediante diferentes archivos PDF. </w:t>
-      </w:r>
-    </w:p>
-    <w:p>
-      <w:pPr>
-        <w:spacing w:line="360" w:lineRule="auto"/>
-        <w:rPr>
-          <w:sz w:val="24"/>
-        </w:rPr>
-      </w:pPr>
-      <w:r>
-        <w:rPr>
-          <w:sz w:val="24"/>
-        </w:rPr>
-        <w:t xml:space="preserve">Lo relacionado con el proceso de planificación y formalización se especifica en los puntos siguientes. </w:t>
-      </w:r>
-    </w:p>
-    <w:p>
-      <w:pPr>
-        <w:spacing w:line="360" w:lineRule="auto"/>
-        <w:rPr>
-          <w:sz w:val="24"/>
-        </w:rPr>
-      </w:pPr>
-      <w:r>
-        <w:rPr>
-          <w:sz w:val="24"/>
-        </w:rPr>
-        <w:lastRenderedPageBreak/>
-        <w:t xml:space="preserve">Sin embargo, cabe destacar que parte de la evolución del código correspondiente al juego de Buscaminas, se ha llevado a cabo gracias a la información disponible en numerosas páginas webs que han resuelto algunas dudas que han ido surgiendo sobre la marcha. </w:t>
-      </w:r>
-    </w:p>
-    <w:p>
-      <w:pPr>
-        <w:spacing w:line="360" w:lineRule="auto"/>
-        <w:rPr>
-          <w:sz w:val="24"/>
-        </w:rPr>
-      </w:pPr>
+      </w:pPr>
+      <w:r>
+        <w:t>El plan de proyecto se llevara a cabo por el conjunto del grupo, cada uno se encargará de uno de los puntos de este informe. Para que uno de los integrantes pase a hacer su apartado, primero se evaluará y aprobará entre todo el g</w:t>
+      </w:r>
+      <w:r>
+        <w:t>rupo las modificaciones sobre este plan, por lo tanto, se modificará cada vez que se haya aceptado los cambios</w:t>
+      </w:r>
+      <w:r>
+        <w:t>. Todos estos cambios serán comunicados a través de dos canales distintivos:</w:t>
+      </w:r>
+    </w:p>
+    <w:p>
+      <w:pPr>
+        <w:pStyle w:val="Prrafodelista"/>
+        <w:numPr>
+          <w:ilvl w:val="0"/>
+          <w:numId w:val="13"/>
+        </w:numPr>
+        <w:spacing w:line="360" w:lineRule="auto"/>
+      </w:pPr>
+      <w:r>
+        <w:t>Puesta en común</w:t>
+      </w:r>
+      <w:r>
+        <w:t xml:space="preserve">  sobre los cambios realizados.</w:t>
+      </w:r>
+    </w:p>
+    <w:p>
+      <w:pPr>
+        <w:pStyle w:val="Prrafodelista"/>
+        <w:numPr>
+          <w:ilvl w:val="0"/>
+          <w:numId w:val="13"/>
+        </w:numPr>
+        <w:spacing w:line="360" w:lineRule="auto"/>
+      </w:pPr>
+      <w:r>
+        <w:t xml:space="preserve">Plataforma </w:t>
+      </w:r>
+      <w:proofErr w:type="spellStart"/>
+      <w:r>
+        <w:rPr>
+          <w:i/>
+        </w:rPr>
+        <w:t>GitHub</w:t>
+      </w:r>
+      <w:proofErr w:type="spellEnd"/>
+      <w:r>
+        <w:t xml:space="preserve"> en la que podemos ir subiendo las actualizaciones tanto de los informes como del código.</w:t>
+      </w:r>
+    </w:p>
+    <w:p>
+      <w:pPr>
+        <w:pStyle w:val="MTemaNormal"/>
+        <w:spacing w:line="360" w:lineRule="auto"/>
+        <w:ind w:left="0"/>
+      </w:pPr>
+      <w:r>
+        <w:t>Este Plan deberá ser revisado al inicio de cada fase, modificado de acuerdo a lo necesario, aprobado y distribuido al equipo de proyecto.</w:t>
+      </w:r>
     </w:p>
     <w:p>
       <w:pPr>
@@ -2677,6 +2705,7 @@
         <w:rPr>
           <w:sz w:val="32"/>
         </w:rPr>
+        <w:lastRenderedPageBreak/>
         <w:t xml:space="preserve"> </w:t>
       </w:r>
       <w:r>
@@ -2693,19 +2722,23 @@
           <w:sz w:val="24"/>
         </w:rPr>
       </w:pPr>
-    </w:p>
-    <w:p>
-      <w:pPr>
-        <w:spacing w:line="360" w:lineRule="auto"/>
-        <w:rPr>
-          <w:sz w:val="24"/>
-        </w:rPr>
-      </w:pPr>
-      <w:r>
-        <w:rPr>
-          <w:sz w:val="24"/>
-        </w:rPr>
-        <w:t xml:space="preserve">Los documentos consultados han sido: </w:t>
+      <w:r>
+        <w:rPr>
+          <w:sz w:val="24"/>
+        </w:rPr>
+        <w:t xml:space="preserve">Los documentos </w:t>
+      </w:r>
+      <w:r>
+        <w:rPr>
+          <w:sz w:val="24"/>
+        </w:rPr>
+        <w:t>sobre los que nos basaremos en el desarrollo de los informes son, principalmente, los siguientes</w:t>
+      </w:r>
+      <w:r>
+        <w:rPr>
+          <w:sz w:val="24"/>
+        </w:rPr>
+        <w:t xml:space="preserve">: </w:t>
       </w:r>
     </w:p>
     <w:p>
@@ -2724,7 +2757,19 @@
         <w:rPr>
           <w:sz w:val="24"/>
         </w:rPr>
-        <w:t xml:space="preserve">Norma IEE 1058.1-1977 para la planificación de gestión de proyectos software </w:t>
+        <w:t>Norma IEE</w:t>
+      </w:r>
+      <w:r>
+        <w:rPr>
+          <w:sz w:val="24"/>
+        </w:rPr>
+        <w:t>E</w:t>
+      </w:r>
+      <w:r>
+        <w:rPr>
+          <w:sz w:val="24"/>
+        </w:rPr>
+        <w:t xml:space="preserve"> 1058.1-1977 para la planificación de gestión de proyectos software </w:t>
       </w:r>
     </w:p>
     <w:p>
@@ -2900,6 +2945,70 @@
     </w:p>
     <w:p>
       <w:pPr>
+        <w:spacing w:line="360" w:lineRule="auto"/>
+        <w:rPr>
+          <w:sz w:val="24"/>
+        </w:rPr>
+      </w:pPr>
+    </w:p>
+    <w:p>
+      <w:pPr>
+        <w:spacing w:line="360" w:lineRule="auto"/>
+        <w:rPr>
+          <w:sz w:val="24"/>
+        </w:rPr>
+      </w:pPr>
+    </w:p>
+    <w:p>
+      <w:pPr>
+        <w:spacing w:line="360" w:lineRule="auto"/>
+        <w:rPr>
+          <w:sz w:val="24"/>
+        </w:rPr>
+      </w:pPr>
+    </w:p>
+    <w:p>
+      <w:pPr>
+        <w:spacing w:line="360" w:lineRule="auto"/>
+        <w:rPr>
+          <w:sz w:val="24"/>
+        </w:rPr>
+      </w:pPr>
+    </w:p>
+    <w:p>
+      <w:pPr>
+        <w:spacing w:line="360" w:lineRule="auto"/>
+        <w:rPr>
+          <w:sz w:val="24"/>
+        </w:rPr>
+      </w:pPr>
+    </w:p>
+    <w:p>
+      <w:pPr>
+        <w:spacing w:line="360" w:lineRule="auto"/>
+        <w:rPr>
+          <w:sz w:val="24"/>
+        </w:rPr>
+      </w:pPr>
+    </w:p>
+    <w:p>
+      <w:pPr>
+        <w:spacing w:line="360" w:lineRule="auto"/>
+        <w:rPr>
+          <w:sz w:val="24"/>
+        </w:rPr>
+      </w:pPr>
+    </w:p>
+    <w:p>
+      <w:pPr>
+        <w:spacing w:line="360" w:lineRule="auto"/>
+        <w:rPr>
+          <w:sz w:val="24"/>
+        </w:rPr>
+      </w:pPr>
+    </w:p>
+    <w:p>
+      <w:pPr>
         <w:pStyle w:val="Ttulo1"/>
         <w:numPr>
           <w:ilvl w:val="0"/>
@@ -2913,6 +3022,7 @@
         <w:rPr>
           <w:sz w:val="40"/>
         </w:rPr>
+        <w:lastRenderedPageBreak/>
         <w:t>Organización del proyecto</w:t>
       </w:r>
     </w:p>
@@ -2956,37 +3066,56 @@
           <w:sz w:val="24"/>
         </w:rPr>
       </w:pPr>
-    </w:p>
-    <w:p>
-      <w:pPr>
-        <w:spacing w:line="360" w:lineRule="auto"/>
-        <w:rPr>
-          <w:sz w:val="24"/>
-        </w:rPr>
-      </w:pPr>
-      <w:r>
-        <w:rPr>
-          <w:sz w:val="24"/>
-        </w:rPr>
-        <w:t>Se ha ido estableciendo a lo largo del proyecto una seria de relaciones entre las actividades</w:t>
-      </w:r>
-      <w:r>
-        <w:rPr>
-          <w:sz w:val="24"/>
-        </w:rPr>
-        <w:t xml:space="preserve"> principales del proceso. Se ha</w:t>
-      </w:r>
-      <w:r>
-        <w:rPr>
-          <w:sz w:val="24"/>
-        </w:rPr>
-        <w:t>n</w:t>
-      </w:r>
-      <w:r>
-        <w:rPr>
-          <w:sz w:val="24"/>
-        </w:rPr>
-        <w:t xml:space="preserve"> dividido en actividades el conjunto total del proyecto con</w:t>
+      <w:r>
+        <w:t>Se</w:t>
+      </w:r>
+      <w:r>
+        <w:rPr>
+          <w:sz w:val="24"/>
+        </w:rPr>
+        <w:t xml:space="preserve"> </w:t>
+      </w:r>
+      <w:r>
+        <w:rPr>
+          <w:sz w:val="24"/>
+        </w:rPr>
+        <w:t>van a establecer una serie de relaciones, a lo largo del conjunto del proyecto, en</w:t>
+      </w:r>
+      <w:r>
+        <w:rPr>
+          <w:sz w:val="24"/>
+        </w:rPr>
+        <w:t>tre las actividades</w:t>
+      </w:r>
+      <w:r>
+        <w:rPr>
+          <w:sz w:val="24"/>
+        </w:rPr>
+        <w:t xml:space="preserve"> principales del proceso. </w:t>
+      </w:r>
+      <w:r>
+        <w:rPr>
+          <w:sz w:val="24"/>
+        </w:rPr>
+        <w:t>Para conseguir este propósito, dividiremos en una serie de tareas el</w:t>
+      </w:r>
+      <w:r>
+        <w:rPr>
+          <w:sz w:val="24"/>
+        </w:rPr>
+        <w:t xml:space="preserve"> </w:t>
+      </w:r>
+      <w:r>
+        <w:rPr>
+          <w:sz w:val="24"/>
+        </w:rPr>
+        <w:t xml:space="preserve">conjunto del </w:t>
+      </w:r>
+      <w:r>
+        <w:rPr>
+          <w:sz w:val="24"/>
+        </w:rPr>
+        <w:t>proyecto con</w:t>
       </w:r>
       <w:r>
         <w:rPr>
@@ -2998,42 +3127,60 @@
         <w:rPr>
           <w:sz w:val="24"/>
         </w:rPr>
-        <w:lastRenderedPageBreak/>
-        <w:t xml:space="preserve">poder establecer las relaciones entre ellas, ya que no se puede empezar una actividad hasta que no haya finalizado otra. </w:t>
-      </w:r>
-    </w:p>
-    <w:p>
-      <w:pPr>
-        <w:spacing w:line="360" w:lineRule="auto"/>
-        <w:rPr>
-          <w:sz w:val="24"/>
-        </w:rPr>
-      </w:pPr>
-      <w:r>
-        <w:rPr>
-          <w:sz w:val="24"/>
-        </w:rPr>
-        <w:t>Por lo tanto, unas actividades serán dependientes de otras, es decir, no se puede empezar otra actividad hasta que no se haya finalizado la otra, ya que una depende de la otra (</w:t>
-      </w:r>
-      <w:r>
-        <w:rPr>
-          <w:i/>
-          <w:sz w:val="24"/>
-        </w:rPr>
-        <w:t xml:space="preserve">en nuestro caso, la validación del </w:t>
-      </w:r>
-      <w:proofErr w:type="spellStart"/>
-      <w:r>
-        <w:rPr>
-          <w:i/>
-          <w:sz w:val="24"/>
-        </w:rPr>
-        <w:t>códgo</w:t>
-      </w:r>
-      <w:proofErr w:type="spellEnd"/>
-      <w:r>
-        <w:rPr>
-          <w:i/>
+        <w:t>poder establecer estas relaciones</w:t>
+      </w:r>
+      <w:r>
+        <w:rPr>
+          <w:sz w:val="24"/>
+        </w:rPr>
+        <w:t xml:space="preserve">, ya que no se puede empezar una actividad hasta que no haya finalizado otra. </w:t>
+      </w:r>
+    </w:p>
+    <w:p>
+      <w:pPr>
+        <w:spacing w:line="360" w:lineRule="auto"/>
+        <w:rPr>
+          <w:sz w:val="24"/>
+        </w:rPr>
+      </w:pPr>
+      <w:r>
+        <w:rPr>
+          <w:sz w:val="24"/>
+        </w:rPr>
+        <w:t xml:space="preserve">De este modo, algunas de las actividades que identificaremos serán </w:t>
+      </w:r>
+      <w:r>
+        <w:rPr>
+          <w:sz w:val="24"/>
+        </w:rPr>
+        <w:t>dependientes de otras, es decir, no se puede empezar otra actividad hasta que no se haya finalizado la otra,</w:t>
+      </w:r>
+      <w:r>
+        <w:rPr>
+          <w:sz w:val="24"/>
+        </w:rPr>
+        <w:t xml:space="preserve"> ya que una depende de la otra. Haciendo referencia a nuestro proyecto, </w:t>
+      </w:r>
+      <w:r>
+        <w:rPr>
+          <w:sz w:val="24"/>
+        </w:rPr>
+        <w:t>la actividad de</w:t>
+      </w:r>
+      <w:r>
+        <w:rPr>
+          <w:sz w:val="24"/>
+        </w:rPr>
+        <w:t xml:space="preserve"> validación del </w:t>
+      </w:r>
+      <w:r>
+        <w:rPr>
+          <w:sz w:val="24"/>
+        </w:rPr>
+        <w:t>código</w:t>
+      </w:r>
+      <w:r>
+        <w:rPr>
           <w:sz w:val="24"/>
         </w:rPr>
         <w:t xml:space="preserve"> no puede empezar hasta que no se haya terminado de verificar el código</w:t>
@@ -3042,7 +3189,7 @@
         <w:rPr>
           <w:sz w:val="24"/>
         </w:rPr>
-        <w:t>).</w:t>
+        <w:t>.</w:t>
       </w:r>
     </w:p>
     <w:p>
@@ -3152,14 +3299,12 @@
         </w:rPr>
         <w:t xml:space="preserve"> ( </w:t>
       </w:r>
-      <w:proofErr w:type="spellStart"/>
-      <w:r>
-        <w:rPr>
-          <w:sz w:val="24"/>
-        </w:rPr>
-        <w:t>dependencías</w:t>
-      </w:r>
-      <w:proofErr w:type="spellEnd"/>
+      <w:r>
+        <w:rPr>
+          <w:sz w:val="24"/>
+        </w:rPr>
+        <w:t>dependencias</w:t>
+      </w:r>
       <w:r>
         <w:rPr>
           <w:sz w:val="24"/>
@@ -3207,14 +3352,12 @@
         </w:rPr>
         <w:t xml:space="preserve"> (</w:t>
       </w:r>
-      <w:proofErr w:type="spellStart"/>
-      <w:r>
-        <w:rPr>
-          <w:sz w:val="24"/>
-        </w:rPr>
-        <w:t>dependencas</w:t>
-      </w:r>
-      <w:proofErr w:type="spellEnd"/>
+      <w:r>
+        <w:rPr>
+          <w:sz w:val="24"/>
+        </w:rPr>
+        <w:t>dependencias</w:t>
+      </w:r>
       <w:r>
         <w:rPr>
           <w:sz w:val="24"/>
@@ -3274,14 +3417,14 @@
         </w:rPr>
         <w:t xml:space="preserve"> 1 </w:t>
       </w:r>
-      <w:proofErr w:type="spellStart"/>
-      <w:r>
-        <w:rPr>
-          <w:sz w:val="24"/>
-        </w:rPr>
-        <w:t>dia</w:t>
-      </w:r>
-      <w:proofErr w:type="spellEnd"/>
+      <w:r>
+        <w:rPr>
+          <w:sz w:val="24"/>
+        </w:rPr>
+        <w:t>día</w:t>
+      </w:r>
+      <w:bookmarkStart w:id="0" w:name="_GoBack"/>
+      <w:bookmarkEnd w:id="0"/>
     </w:p>
     <w:p>
       <w:pPr>
@@ -3396,6 +3539,7 @@
         <w:rPr>
           <w:sz w:val="24"/>
         </w:rPr>
+        <w:lastRenderedPageBreak/>
         <w:t xml:space="preserve">Guardar 10 mejores tiempos de cada dificultad </w:t>
       </w:r>
       <w:r>
@@ -4001,11 +4145,11 @@
       <w:r>
         <w:rPr>
           <w:noProof/>
-          <w:lang w:eastAsia="es-ES" w:bidi="ar-SA"/>
+          <w:lang w:val="en-US" w:bidi="ar-SA"/>
         </w:rPr>
         <w:lastRenderedPageBreak/>
         <w:drawing>
-          <wp:anchor distT="0" distB="0" distL="114300" distR="114300" simplePos="0" relativeHeight="251675648" behindDoc="1" locked="0" layoutInCell="1" allowOverlap="1" wp14:anchorId="051BF236" wp14:editId="1C27BA7E">
+          <wp:anchor distT="0" distB="0" distL="114300" distR="114300" simplePos="0" relativeHeight="251675648" behindDoc="1" locked="0" layoutInCell="1" allowOverlap="1" wp14:anchorId="5D3634B8" wp14:editId="03914D64">
             <wp:simplePos x="0" y="0"/>
             <wp:positionH relativeFrom="column">
               <wp:posOffset>243840</wp:posOffset>
@@ -4168,10 +4312,10 @@
       <w:r>
         <w:rPr>
           <w:noProof/>
-          <w:lang w:eastAsia="es-ES" w:bidi="ar-SA"/>
+          <w:lang w:val="en-US" w:bidi="ar-SA"/>
         </w:rPr>
         <w:drawing>
-          <wp:anchor distT="0" distB="0" distL="114300" distR="114300" simplePos="0" relativeHeight="251674624" behindDoc="1" locked="0" layoutInCell="1" allowOverlap="1" wp14:anchorId="3B2A2214" wp14:editId="5A6A3CD8">
+          <wp:anchor distT="0" distB="0" distL="114300" distR="114300" simplePos="0" relativeHeight="251674624" behindDoc="1" locked="0" layoutInCell="1" allowOverlap="1" wp14:anchorId="7852A0EF" wp14:editId="14F4E617">
             <wp:simplePos x="0" y="0"/>
             <wp:positionH relativeFrom="column">
               <wp:posOffset>201930</wp:posOffset>
@@ -4317,11 +4461,11 @@
       <w:r>
         <w:rPr>
           <w:noProof/>
-          <w:lang w:eastAsia="es-ES" w:bidi="ar-SA"/>
+          <w:lang w:val="en-US" w:bidi="ar-SA"/>
         </w:rPr>
         <w:lastRenderedPageBreak/>
         <w:drawing>
-          <wp:inline distT="0" distB="0" distL="0" distR="0" wp14:anchorId="38AD13AB" wp14:editId="62D861DC">
+          <wp:inline distT="0" distB="0" distL="0" distR="0" wp14:anchorId="122BBE2D" wp14:editId="332B7234">
             <wp:extent cx="6316953" cy="3168503"/>
             <wp:effectExtent l="0" t="0" r="8255" b="0"/>
             <wp:docPr id="13" name="Imagen 13"/>
@@ -6173,6 +6317,14 @@
         <w:lastRenderedPageBreak/>
         <w:t>Apéndices</w:t>
       </w:r>
+    </w:p>
+    <w:p>
+      <w:pPr>
+        <w:spacing w:line="360" w:lineRule="auto"/>
+        <w:rPr>
+          <w:sz w:val="24"/>
+        </w:rPr>
+      </w:pPr>
     </w:p>
     <w:p>
       <w:pPr>
@@ -6377,7 +6529,7 @@
               <w:color w:val="627F26" w:themeColor="accent4" w:themeShade="BF"/>
               <w:sz w:val="28"/>
             </w:rPr>
-            <w:t>4</w:t>
+            <w:t>7</w:t>
           </w:r>
           <w:r>
             <w:rPr>
@@ -6420,12 +6572,12 @@
       <w:rPr>
         <w:noProof/>
         <w:sz w:val="20"/>
-        <w:lang w:eastAsia="es-ES" w:bidi="ar-SA"/>
+        <w:lang w:val="en-US" w:bidi="ar-SA"/>
       </w:rPr>
       <mc:AlternateContent>
         <mc:Choice Requires="wps">
           <w:drawing>
-            <wp:anchor distT="0" distB="0" distL="114299" distR="114299" simplePos="0" relativeHeight="251659776" behindDoc="0" locked="0" layoutInCell="1" allowOverlap="1">
+            <wp:anchor distT="0" distB="0" distL="114299" distR="114299" simplePos="0" relativeHeight="251659776" behindDoc="0" locked="0" layoutInCell="1" allowOverlap="1" wp14:anchorId="425A9BEB" wp14:editId="291C5460">
               <wp:simplePos x="0" y="0"/>
               <wp:positionH relativeFrom="column">
                 <wp:posOffset>3295649</wp:posOffset>
@@ -6487,7 +6639,7 @@
             </wp:anchor>
           </w:drawing>
         </mc:Choice>
-        <mc:Fallback xmlns:cx="http://schemas.microsoft.com/office/drawing/2014/chartex" xmlns:cx1="http://schemas.microsoft.com/office/drawing/2015/9/8/chartex" xmlns:cx2="http://schemas.microsoft.com/office/drawing/2015/10/21/chartex" xmlns:cx3="http://schemas.microsoft.com/office/drawing/2016/5/9/chartex" xmlns:cx4="http://schemas.microsoft.com/office/drawing/2016/5/10/chartex" xmlns:cx5="http://schemas.microsoft.com/office/drawing/2016/5/11/chartex" xmlns:cx6="http://schemas.microsoft.com/office/drawing/2016/5/12/chartex" xmlns:cx7="http://schemas.microsoft.com/office/drawing/2016/5/13/chartex" xmlns:cx8="http://schemas.microsoft.com/office/drawing/2016/5/14/chartex" xmlns:aink="http://schemas.microsoft.com/office/drawing/2016/ink" xmlns:am3d="http://schemas.microsoft.com/office/drawing/2017/model3d" xmlns:w15="http://schemas.microsoft.com/office/word/2012/wordml" xmlns:w16cid="http://schemas.microsoft.com/office/word/2016/wordml/cid" xmlns:w16se="http://schemas.microsoft.com/office/word/2015/wordml/symex">
+        <mc:Fallback xmlns:w16se="http://schemas.microsoft.com/office/word/2015/wordml/symex" xmlns:w16cid="http://schemas.microsoft.com/office/word/2016/wordml/cid" xmlns:w15="http://schemas.microsoft.com/office/word/2012/wordml" xmlns:am3d="http://schemas.microsoft.com/office/drawing/2017/model3d" xmlns:aink="http://schemas.microsoft.com/office/drawing/2016/ink" xmlns:cx8="http://schemas.microsoft.com/office/drawing/2016/5/14/chartex" xmlns:cx7="http://schemas.microsoft.com/office/drawing/2016/5/13/chartex" xmlns:cx6="http://schemas.microsoft.com/office/drawing/2016/5/12/chartex" xmlns:cx5="http://schemas.microsoft.com/office/drawing/2016/5/11/chartex" xmlns:cx4="http://schemas.microsoft.com/office/drawing/2016/5/10/chartex" xmlns:cx3="http://schemas.microsoft.com/office/drawing/2016/5/9/chartex" xmlns:cx2="http://schemas.microsoft.com/office/drawing/2015/10/21/chartex" xmlns:cx1="http://schemas.microsoft.com/office/drawing/2015/9/8/chartex" xmlns:cx="http://schemas.microsoft.com/office/drawing/2014/chartex">
           <w:pict>
             <v:line w14:anchorId="4EA963D6" id="16 Conector recto" o:spid="_x0000_s1026" style="position:absolute;z-index:251659776;visibility:visible;mso-wrap-style:square;mso-width-percent:0;mso-height-percent:0;mso-wrap-distance-left:3.17497mm;mso-wrap-distance-top:0;mso-wrap-distance-right:3.17497mm;mso-wrap-distance-bottom:0;mso-position-horizontal:absolute;mso-position-horizontal-relative:text;mso-position-vertical:absolute;mso-position-vertical-relative:text;mso-width-percent:0;mso-height-percent:0;mso-width-relative:page;mso-height-relative:page" from="259.5pt,-34.05pt" to="259.5pt,-8.25pt" o:gfxdata="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" strokecolor="white [3212]">
               <o:lock v:ext="edit" shapetype="f"/>
@@ -6643,10 +6795,10 @@
               <w:noProof/>
               <w:color w:val="E7F1D2" w:themeColor="accent4" w:themeTint="33"/>
               <w:sz w:val="24"/>
-              <w:lang w:eastAsia="es-ES" w:bidi="ar-SA"/>
+              <w:lang w:val="en-US" w:bidi="ar-SA"/>
             </w:rPr>
             <w:drawing>
-              <wp:anchor distT="0" distB="0" distL="114300" distR="114300" simplePos="0" relativeHeight="251658752" behindDoc="0" locked="0" layoutInCell="1" allowOverlap="1">
+              <wp:anchor distT="0" distB="0" distL="114300" distR="114300" simplePos="0" relativeHeight="251658752" behindDoc="0" locked="0" layoutInCell="1" allowOverlap="1" wp14:anchorId="5487B9D8" wp14:editId="75F18249">
                 <wp:simplePos x="0" y="0"/>
                 <wp:positionH relativeFrom="column">
                   <wp:posOffset>545465</wp:posOffset>
@@ -6657,7 +6809,7 @@
                 <wp:extent cx="466725" cy="466725"/>
                 <wp:effectExtent l="0" t="0" r="0" b="0"/>
                 <wp:wrapNone/>
-                <wp:docPr id="2" name="Imagen 2"/>
+                <wp:docPr id="20" name="Imagen 20"/>
                 <wp:cNvGraphicFramePr>
                   <a:graphicFrameLocks xmlns:a="http://schemas.openxmlformats.org/drawingml/2006/main" noChangeAspect="1"/>
                 </wp:cNvGraphicFramePr>
@@ -6746,10 +6898,10 @@
         <w:noProof/>
         <w:color w:val="D0E4A6" w:themeColor="accent4" w:themeTint="66"/>
         <w:sz w:val="28"/>
-        <w:lang w:eastAsia="es-ES" w:bidi="ar-SA"/>
+        <w:lang w:val="en-US" w:bidi="ar-SA"/>
       </w:rPr>
       <w:drawing>
-        <wp:anchor distT="0" distB="0" distL="114300" distR="114300" simplePos="0" relativeHeight="251657728" behindDoc="1" locked="0" layoutInCell="1" allowOverlap="1">
+        <wp:anchor distT="0" distB="0" distL="114300" distR="114300" simplePos="0" relativeHeight="251657728" behindDoc="1" locked="0" layoutInCell="1" allowOverlap="1" wp14:anchorId="4D201D29" wp14:editId="640B846F">
           <wp:simplePos x="0" y="0"/>
           <wp:positionH relativeFrom="column">
             <wp:posOffset>5854008</wp:posOffset>
@@ -6760,7 +6912,7 @@
           <wp:extent cx="936091" cy="937033"/>
           <wp:effectExtent l="19050" t="0" r="0" b="0"/>
           <wp:wrapNone/>
-          <wp:docPr id="12" name="Imagen 5" descr="C:\Users\larva\Desktop\PEN DRIVE DE LEO\7. Valor Creativo\2. Plantillas - Valor Creativo\Plantillas 1 al 10 - ValorCreativo.blogspot.com\Plantilla 11 - logo v2.png"/>
+          <wp:docPr id="21" name="Imagen 5" descr="C:\Users\larva\Desktop\PEN DRIVE DE LEO\7. Valor Creativo\2. Plantillas - Valor Creativo\Plantillas 1 al 10 - ValorCreativo.blogspot.com\Plantilla 11 - logo v2.png"/>
           <wp:cNvGraphicFramePr>
             <a:graphicFrameLocks xmlns:a="http://schemas.openxmlformats.org/drawingml/2006/main" noChangeAspect="1"/>
           </wp:cNvGraphicFramePr>
@@ -6817,10 +6969,10 @@
         <w:noProof/>
         <w:color w:val="D0E4A6" w:themeColor="accent4" w:themeTint="66"/>
         <w:sz w:val="28"/>
-        <w:lang w:eastAsia="es-ES" w:bidi="ar-SA"/>
+        <w:lang w:val="en-US" w:bidi="ar-SA"/>
       </w:rPr>
       <w:drawing>
-        <wp:anchor distT="0" distB="0" distL="114300" distR="114300" simplePos="0" relativeHeight="251656704" behindDoc="1" locked="0" layoutInCell="1" allowOverlap="1">
+        <wp:anchor distT="0" distB="0" distL="114300" distR="114300" simplePos="0" relativeHeight="251656704" behindDoc="1" locked="0" layoutInCell="1" allowOverlap="1" wp14:anchorId="28E48EA9" wp14:editId="6341B84B">
           <wp:simplePos x="0" y="0"/>
           <wp:positionH relativeFrom="column">
             <wp:posOffset>5241957</wp:posOffset>
@@ -6831,7 +6983,7 @@
           <wp:extent cx="792178" cy="506994"/>
           <wp:effectExtent l="0" t="0" r="0" b="0"/>
           <wp:wrapNone/>
-          <wp:docPr id="11" name="Imagen 6" descr="C:\Users\larva\Desktop\PEN DRIVE DE LEO\7. Valor Creativo\2. Plantillas - Valor Creativo\Plantillas 1 al 10 - ValorCreativo.blogspot.com\Plantilla 11 - logo v3.png"/>
+          <wp:docPr id="22" name="Imagen 6" descr="C:\Users\larva\Desktop\PEN DRIVE DE LEO\7. Valor Creativo\2. Plantillas - Valor Creativo\Plantillas 1 al 10 - ValorCreativo.blogspot.com\Plantilla 11 - logo v3.png"/>
           <wp:cNvGraphicFramePr>
             <a:graphicFrameLocks xmlns:a="http://schemas.openxmlformats.org/drawingml/2006/main" noChangeAspect="1"/>
           </wp:cNvGraphicFramePr>
@@ -6876,10 +7028,10 @@
     <w:r>
       <w:rPr>
         <w:noProof/>
-        <w:lang w:eastAsia="es-ES" w:bidi="ar-SA"/>
+        <w:lang w:val="en-US" w:bidi="ar-SA"/>
       </w:rPr>
       <w:drawing>
-        <wp:anchor distT="0" distB="0" distL="114300" distR="114300" simplePos="0" relativeHeight="251655680" behindDoc="1" locked="0" layoutInCell="1" allowOverlap="1">
+        <wp:anchor distT="0" distB="0" distL="114300" distR="114300" simplePos="0" relativeHeight="251655680" behindDoc="1" locked="0" layoutInCell="1" allowOverlap="1" wp14:anchorId="6B47F959" wp14:editId="4335BEF2">
           <wp:simplePos x="0" y="0"/>
           <wp:positionH relativeFrom="column">
             <wp:posOffset>6742017</wp:posOffset>
@@ -6890,7 +7042,7 @@
           <wp:extent cx="2366594" cy="2346785"/>
           <wp:effectExtent l="19050" t="0" r="0" b="0"/>
           <wp:wrapNone/>
-          <wp:docPr id="5" name="Imagen 3" descr="C:\Users\larva\Desktop\PEN DRIVE DE LEO\7. Valor Creativo\2. Plantillas - Valor Creativo\Plantillas 1 al 10 - ValorCreativo.blogspot.com\Plantilla 11 - logo v2.png"/>
+          <wp:docPr id="23" name="Imagen 3" descr="C:\Users\larva\Desktop\PEN DRIVE DE LEO\7. Valor Creativo\2. Plantillas - Valor Creativo\Plantillas 1 al 10 - ValorCreativo.blogspot.com\Plantilla 11 - logo v2.png"/>
           <wp:cNvGraphicFramePr>
             <a:graphicFrameLocks xmlns:a="http://schemas.openxmlformats.org/drawingml/2006/main" noChangeAspect="1"/>
           </wp:cNvGraphicFramePr>
@@ -7340,6 +7492,146 @@
     </w:lvl>
   </w:abstractNum>
   <w:abstractNum w:abstractNumId="4">
+    <w:nsid w:val="47A1387C"/>
+    <w:multiLevelType w:val="hybridMultilevel"/>
+    <w:tmpl w:val="34D05600"/>
+    <w:lvl w:ilvl="0" w:tplc="B7EEB780">
+      <w:start w:val="1"/>
+      <w:numFmt w:val="bullet"/>
+      <w:lvlText w:val=""/>
+      <w:lvlJc w:val="left"/>
+      <w:pPr>
+        <w:tabs>
+          <w:tab w:val="num" w:pos="720"/>
+        </w:tabs>
+        <w:ind w:left="720" w:hanging="607"/>
+      </w:pPr>
+      <w:rPr>
+        <w:rFonts w:ascii="Symbol" w:hAnsi="Symbol" w:hint="default"/>
+      </w:rPr>
+    </w:lvl>
+    <w:lvl w:ilvl="1" w:tplc="0C0A0003">
+      <w:start w:val="1"/>
+      <w:numFmt w:val="bullet"/>
+      <w:lvlText w:val="o"/>
+      <w:lvlJc w:val="left"/>
+      <w:pPr>
+        <w:tabs>
+          <w:tab w:val="num" w:pos="1440"/>
+        </w:tabs>
+        <w:ind w:left="1440" w:hanging="360"/>
+      </w:pPr>
+      <w:rPr>
+        <w:rFonts w:ascii="Courier New" w:hAnsi="Courier New" w:cs="Times New Roman" w:hint="default"/>
+      </w:rPr>
+    </w:lvl>
+    <w:lvl w:ilvl="2" w:tplc="0C0A0005">
+      <w:start w:val="1"/>
+      <w:numFmt w:val="bullet"/>
+      <w:lvlText w:val=""/>
+      <w:lvlJc w:val="left"/>
+      <w:pPr>
+        <w:tabs>
+          <w:tab w:val="num" w:pos="2160"/>
+        </w:tabs>
+        <w:ind w:left="2160" w:hanging="360"/>
+      </w:pPr>
+      <w:rPr>
+        <w:rFonts w:ascii="Wingdings" w:hAnsi="Wingdings" w:hint="default"/>
+      </w:rPr>
+    </w:lvl>
+    <w:lvl w:ilvl="3" w:tplc="0C0A0001">
+      <w:start w:val="1"/>
+      <w:numFmt w:val="bullet"/>
+      <w:lvlText w:val=""/>
+      <w:lvlJc w:val="left"/>
+      <w:pPr>
+        <w:tabs>
+          <w:tab w:val="num" w:pos="2880"/>
+        </w:tabs>
+        <w:ind w:left="2880" w:hanging="360"/>
+      </w:pPr>
+      <w:rPr>
+        <w:rFonts w:ascii="Symbol" w:hAnsi="Symbol" w:hint="default"/>
+      </w:rPr>
+    </w:lvl>
+    <w:lvl w:ilvl="4" w:tplc="0C0A0003">
+      <w:start w:val="1"/>
+      <w:numFmt w:val="bullet"/>
+      <w:lvlText w:val="o"/>
+      <w:lvlJc w:val="left"/>
+      <w:pPr>
+        <w:tabs>
+          <w:tab w:val="num" w:pos="3600"/>
+        </w:tabs>
+        <w:ind w:left="3600" w:hanging="360"/>
+      </w:pPr>
+      <w:rPr>
+        <w:rFonts w:ascii="Courier New" w:hAnsi="Courier New" w:cs="Times New Roman" w:hint="default"/>
+      </w:rPr>
+    </w:lvl>
+    <w:lvl w:ilvl="5" w:tplc="0C0A0005">
+      <w:start w:val="1"/>
+      <w:numFmt w:val="bullet"/>
+      <w:lvlText w:val=""/>
+      <w:lvlJc w:val="left"/>
+      <w:pPr>
+        <w:tabs>
+          <w:tab w:val="num" w:pos="4320"/>
+        </w:tabs>
+        <w:ind w:left="4320" w:hanging="360"/>
+      </w:pPr>
+      <w:rPr>
+        <w:rFonts w:ascii="Wingdings" w:hAnsi="Wingdings" w:hint="default"/>
+      </w:rPr>
+    </w:lvl>
+    <w:lvl w:ilvl="6" w:tplc="0C0A0001">
+      <w:start w:val="1"/>
+      <w:numFmt w:val="bullet"/>
+      <w:lvlText w:val=""/>
+      <w:lvlJc w:val="left"/>
+      <w:pPr>
+        <w:tabs>
+          <w:tab w:val="num" w:pos="5040"/>
+        </w:tabs>
+        <w:ind w:left="5040" w:hanging="360"/>
+      </w:pPr>
+      <w:rPr>
+        <w:rFonts w:ascii="Symbol" w:hAnsi="Symbol" w:hint="default"/>
+      </w:rPr>
+    </w:lvl>
+    <w:lvl w:ilvl="7" w:tplc="0C0A0003">
+      <w:start w:val="1"/>
+      <w:numFmt w:val="bullet"/>
+      <w:lvlText w:val="o"/>
+      <w:lvlJc w:val="left"/>
+      <w:pPr>
+        <w:tabs>
+          <w:tab w:val="num" w:pos="5760"/>
+        </w:tabs>
+        <w:ind w:left="5760" w:hanging="360"/>
+      </w:pPr>
+      <w:rPr>
+        <w:rFonts w:ascii="Courier New" w:hAnsi="Courier New" w:cs="Times New Roman" w:hint="default"/>
+      </w:rPr>
+    </w:lvl>
+    <w:lvl w:ilvl="8" w:tplc="0C0A0005">
+      <w:start w:val="1"/>
+      <w:numFmt w:val="bullet"/>
+      <w:lvlText w:val=""/>
+      <w:lvlJc w:val="left"/>
+      <w:pPr>
+        <w:tabs>
+          <w:tab w:val="num" w:pos="6480"/>
+        </w:tabs>
+        <w:ind w:left="6480" w:hanging="360"/>
+      </w:pPr>
+      <w:rPr>
+        <w:rFonts w:ascii="Wingdings" w:hAnsi="Wingdings" w:hint="default"/>
+      </w:rPr>
+    </w:lvl>
+  </w:abstractNum>
+  <w:abstractNum w:abstractNumId="5">
     <w:nsid w:val="4AEF6FA0"/>
     <w:multiLevelType w:val="hybridMultilevel"/>
     <w:tmpl w:val="93D611B8"/>
@@ -7452,7 +7744,119 @@
       </w:rPr>
     </w:lvl>
   </w:abstractNum>
-  <w:abstractNum w:abstractNumId="5">
+  <w:abstractNum w:abstractNumId="6">
+    <w:nsid w:val="4CCD0CC8"/>
+    <w:multiLevelType w:val="hybridMultilevel"/>
+    <w:tmpl w:val="2B84DC08"/>
+    <w:lvl w:ilvl="0" w:tplc="4B1E4D86">
+      <w:numFmt w:val="bullet"/>
+      <w:lvlText w:val="-"/>
+      <w:lvlJc w:val="left"/>
+      <w:pPr>
+        <w:ind w:left="720" w:hanging="360"/>
+      </w:pPr>
+      <w:rPr>
+        <w:rFonts w:ascii="Calibri" w:eastAsiaTheme="minorHAnsi" w:hAnsi="Calibri" w:cs="Calibri" w:hint="default"/>
+      </w:rPr>
+    </w:lvl>
+    <w:lvl w:ilvl="1" w:tplc="04090003" w:tentative="1">
+      <w:start w:val="1"/>
+      <w:numFmt w:val="bullet"/>
+      <w:lvlText w:val="o"/>
+      <w:lvlJc w:val="left"/>
+      <w:pPr>
+        <w:ind w:left="1440" w:hanging="360"/>
+      </w:pPr>
+      <w:rPr>
+        <w:rFonts w:ascii="Courier New" w:hAnsi="Courier New" w:cs="Courier New" w:hint="default"/>
+      </w:rPr>
+    </w:lvl>
+    <w:lvl w:ilvl="2" w:tplc="04090005" w:tentative="1">
+      <w:start w:val="1"/>
+      <w:numFmt w:val="bullet"/>
+      <w:lvlText w:val=""/>
+      <w:lvlJc w:val="left"/>
+      <w:pPr>
+        <w:ind w:left="2160" w:hanging="360"/>
+      </w:pPr>
+      <w:rPr>
+        <w:rFonts w:ascii="Wingdings" w:hAnsi="Wingdings" w:hint="default"/>
+      </w:rPr>
+    </w:lvl>
+    <w:lvl w:ilvl="3" w:tplc="04090001" w:tentative="1">
+      <w:start w:val="1"/>
+      <w:numFmt w:val="bullet"/>
+      <w:lvlText w:val=""/>
+      <w:lvlJc w:val="left"/>
+      <w:pPr>
+        <w:ind w:left="2880" w:hanging="360"/>
+      </w:pPr>
+      <w:rPr>
+        <w:rFonts w:ascii="Symbol" w:hAnsi="Symbol" w:hint="default"/>
+      </w:rPr>
+    </w:lvl>
+    <w:lvl w:ilvl="4" w:tplc="04090003" w:tentative="1">
+      <w:start w:val="1"/>
+      <w:numFmt w:val="bullet"/>
+      <w:lvlText w:val="o"/>
+      <w:lvlJc w:val="left"/>
+      <w:pPr>
+        <w:ind w:left="3600" w:hanging="360"/>
+      </w:pPr>
+      <w:rPr>
+        <w:rFonts w:ascii="Courier New" w:hAnsi="Courier New" w:cs="Courier New" w:hint="default"/>
+      </w:rPr>
+    </w:lvl>
+    <w:lvl w:ilvl="5" w:tplc="04090005" w:tentative="1">
+      <w:start w:val="1"/>
+      <w:numFmt w:val="bullet"/>
+      <w:lvlText w:val=""/>
+      <w:lvlJc w:val="left"/>
+      <w:pPr>
+        <w:ind w:left="4320" w:hanging="360"/>
+      </w:pPr>
+      <w:rPr>
+        <w:rFonts w:ascii="Wingdings" w:hAnsi="Wingdings" w:hint="default"/>
+      </w:rPr>
+    </w:lvl>
+    <w:lvl w:ilvl="6" w:tplc="04090001" w:tentative="1">
+      <w:start w:val="1"/>
+      <w:numFmt w:val="bullet"/>
+      <w:lvlText w:val=""/>
+      <w:lvlJc w:val="left"/>
+      <w:pPr>
+        <w:ind w:left="5040" w:hanging="360"/>
+      </w:pPr>
+      <w:rPr>
+        <w:rFonts w:ascii="Symbol" w:hAnsi="Symbol" w:hint="default"/>
+      </w:rPr>
+    </w:lvl>
+    <w:lvl w:ilvl="7" w:tplc="04090003" w:tentative="1">
+      <w:start w:val="1"/>
+      <w:numFmt w:val="bullet"/>
+      <w:lvlText w:val="o"/>
+      <w:lvlJc w:val="left"/>
+      <w:pPr>
+        <w:ind w:left="5760" w:hanging="360"/>
+      </w:pPr>
+      <w:rPr>
+        <w:rFonts w:ascii="Courier New" w:hAnsi="Courier New" w:cs="Courier New" w:hint="default"/>
+      </w:rPr>
+    </w:lvl>
+    <w:lvl w:ilvl="8" w:tplc="04090005" w:tentative="1">
+      <w:start w:val="1"/>
+      <w:numFmt w:val="bullet"/>
+      <w:lvlText w:val=""/>
+      <w:lvlJc w:val="left"/>
+      <w:pPr>
+        <w:ind w:left="6480" w:hanging="360"/>
+      </w:pPr>
+      <w:rPr>
+        <w:rFonts w:ascii="Wingdings" w:hAnsi="Wingdings" w:hint="default"/>
+      </w:rPr>
+    </w:lvl>
+  </w:abstractNum>
+  <w:abstractNum w:abstractNumId="7">
     <w:nsid w:val="4FAA6E59"/>
     <w:multiLevelType w:val="hybridMultilevel"/>
     <w:tmpl w:val="40AE9CE8"/>
@@ -7565,7 +7969,7 @@
       </w:rPr>
     </w:lvl>
   </w:abstractNum>
-  <w:abstractNum w:abstractNumId="6">
+  <w:abstractNum w:abstractNumId="8">
     <w:nsid w:val="52711113"/>
     <w:multiLevelType w:val="multilevel"/>
     <w:tmpl w:val="2E2A776C"/>
@@ -7686,7 +8090,7 @@
       </w:rPr>
     </w:lvl>
   </w:abstractNum>
-  <w:abstractNum w:abstractNumId="7">
+  <w:abstractNum w:abstractNumId="9">
     <w:nsid w:val="539E131A"/>
     <w:multiLevelType w:val="hybridMultilevel"/>
     <w:tmpl w:val="021076E0"/>
@@ -7799,7 +8203,7 @@
       </w:rPr>
     </w:lvl>
   </w:abstractNum>
-  <w:abstractNum w:abstractNumId="8">
+  <w:abstractNum w:abstractNumId="10">
     <w:nsid w:val="58CA75F1"/>
     <w:multiLevelType w:val="hybridMultilevel"/>
     <w:tmpl w:val="12966676"/>
@@ -7912,7 +8316,7 @@
       </w:rPr>
     </w:lvl>
   </w:abstractNum>
-  <w:abstractNum w:abstractNumId="9">
+  <w:abstractNum w:abstractNumId="11">
     <w:nsid w:val="5B06482E"/>
     <w:multiLevelType w:val="hybridMultilevel"/>
     <w:tmpl w:val="9F088D4E"/>
@@ -8025,7 +8429,7 @@
       </w:rPr>
     </w:lvl>
   </w:abstractNum>
-  <w:abstractNum w:abstractNumId="10">
+  <w:abstractNum w:abstractNumId="12">
     <w:nsid w:val="764A560B"/>
     <w:multiLevelType w:val="multilevel"/>
     <w:tmpl w:val="AAC24952"/>
@@ -8147,19 +8551,19 @@
     </w:lvl>
   </w:abstractNum>
   <w:num w:numId="1">
-    <w:abstractNumId w:val="6"/>
+    <w:abstractNumId w:val="8"/>
   </w:num>
   <w:num w:numId="2">
     <w:abstractNumId w:val="2"/>
   </w:num>
   <w:num w:numId="3">
-    <w:abstractNumId w:val="9"/>
+    <w:abstractNumId w:val="11"/>
   </w:num>
   <w:num w:numId="4">
-    <w:abstractNumId w:val="10"/>
+    <w:abstractNumId w:val="12"/>
   </w:num>
   <w:num w:numId="5">
-    <w:abstractNumId w:val="7"/>
+    <w:abstractNumId w:val="9"/>
   </w:num>
   <w:num w:numId="6">
     <w:abstractNumId w:val="1"/>
@@ -8168,16 +8572,31 @@
     <w:abstractNumId w:val="0"/>
   </w:num>
   <w:num w:numId="8">
-    <w:abstractNumId w:val="4"/>
+    <w:abstractNumId w:val="5"/>
   </w:num>
   <w:num w:numId="9">
-    <w:abstractNumId w:val="5"/>
+    <w:abstractNumId w:val="7"/>
   </w:num>
   <w:num w:numId="10">
-    <w:abstractNumId w:val="8"/>
+    <w:abstractNumId w:val="10"/>
   </w:num>
   <w:num w:numId="11">
     <w:abstractNumId w:val="3"/>
+  </w:num>
+  <w:num w:numId="12">
+    <w:abstractNumId w:val="4"/>
+    <w:lvlOverride w:ilvl="0"/>
+    <w:lvlOverride w:ilvl="1"/>
+    <w:lvlOverride w:ilvl="2"/>
+    <w:lvlOverride w:ilvl="3"/>
+    <w:lvlOverride w:ilvl="4"/>
+    <w:lvlOverride w:ilvl="5"/>
+    <w:lvlOverride w:ilvl="6"/>
+    <w:lvlOverride w:ilvl="7"/>
+    <w:lvlOverride w:ilvl="8"/>
+  </w:num>
+  <w:num w:numId="13">
+    <w:abstractNumId w:val="6"/>
   </w:num>
 </w:numbering>
 </file>
@@ -9240,6 +9659,29 @@
       <w:u w:val="single"/>
     </w:rPr>
   </w:style>
+  <w:style w:type="paragraph" w:customStyle="1" w:styleId="MNormal">
+    <w:name w:val="MNormal"/>
+    <w:basedOn w:val="Normal"/>
+    <w:rsid w:val="00761964"/>
+    <w:pPr>
+      <w:spacing w:after="60" w:line="240" w:lineRule="auto"/>
+      <w:jc w:val="both"/>
+    </w:pPr>
+    <w:rPr>
+      <w:rFonts w:ascii="Verdana" w:eastAsia="Times New Roman" w:hAnsi="Verdana" w:cs="Arial"/>
+      <w:sz w:val="20"/>
+      <w:szCs w:val="24"/>
+      <w:lang w:eastAsia="es-ES" w:bidi="ar-SA"/>
+    </w:rPr>
+  </w:style>
+  <w:style w:type="paragraph" w:customStyle="1" w:styleId="MTemaNormal">
+    <w:name w:val="MTemaNormal"/>
+    <w:basedOn w:val="MNormal"/>
+    <w:rsid w:val="00761964"/>
+    <w:pPr>
+      <w:ind w:left="567"/>
+    </w:pPr>
+  </w:style>
 </w:styles>
 </file>
 
@@ -10301,6 +10743,29 @@
       <w:u w:val="single"/>
     </w:rPr>
   </w:style>
+  <w:style w:type="paragraph" w:customStyle="1" w:styleId="MNormal">
+    <w:name w:val="MNormal"/>
+    <w:basedOn w:val="Normal"/>
+    <w:rsid w:val="00761964"/>
+    <w:pPr>
+      <w:spacing w:after="60" w:line="240" w:lineRule="auto"/>
+      <w:jc w:val="both"/>
+    </w:pPr>
+    <w:rPr>
+      <w:rFonts w:ascii="Verdana" w:eastAsia="Times New Roman" w:hAnsi="Verdana" w:cs="Arial"/>
+      <w:sz w:val="20"/>
+      <w:szCs w:val="24"/>
+      <w:lang w:eastAsia="es-ES" w:bidi="ar-SA"/>
+    </w:rPr>
+  </w:style>
+  <w:style w:type="paragraph" w:customStyle="1" w:styleId="MTemaNormal">
+    <w:name w:val="MTemaNormal"/>
+    <w:basedOn w:val="MNormal"/>
+    <w:rsid w:val="00761964"/>
+    <w:pPr>
+      <w:ind w:left="567"/>
+    </w:pPr>
+  </w:style>
 </w:styles>
 </file>
 
@@ -10354,14 +10819,14 @@
     <w:charset w:val="00"/>
     <w:family w:val="roman"/>
     <w:pitch w:val="variable"/>
-    <w:sig w:usb0="E0002EFF" w:usb1="C000785B" w:usb2="00000009" w:usb3="00000000" w:csb0="000001FF" w:csb1="00000000"/>
+    <w:sig w:usb0="E0002AFF" w:usb1="C0007841" w:usb2="00000009" w:usb3="00000000" w:csb0="000001FF" w:csb1="00000000"/>
   </w:font>
   <w:font w:name="Courier New">
     <w:panose1 w:val="02070309020205020404"/>
     <w:charset w:val="00"/>
     <w:family w:val="modern"/>
     <w:pitch w:val="fixed"/>
-    <w:sig w:usb0="E0002EFF" w:usb1="C0007843" w:usb2="00000009" w:usb3="00000000" w:csb0="000001FF" w:csb1="00000000"/>
+    <w:sig w:usb0="E0002AFF" w:usb1="C0007843" w:usb2="00000009" w:usb3="00000000" w:csb0="000001FF" w:csb1="00000000"/>
   </w:font>
   <w:font w:name="Wingdings">
     <w:panose1 w:val="05000000000000000000"/>
@@ -10382,14 +10847,14 @@
     <w:charset w:val="00"/>
     <w:family w:val="swiss"/>
     <w:pitch w:val="variable"/>
-    <w:sig w:usb0="E0002AFF" w:usb1="C000247B" w:usb2="00000009" w:usb3="00000000" w:csb0="000001FF" w:csb1="00000000"/>
+    <w:sig w:usb0="E00002FF" w:usb1="4000ACFF" w:usb2="00000001" w:usb3="00000000" w:csb0="0000019F" w:csb1="00000000"/>
   </w:font>
   <w:font w:name="Arial">
     <w:panose1 w:val="020B0604020202020204"/>
     <w:charset w:val="00"/>
     <w:family w:val="swiss"/>
     <w:pitch w:val="variable"/>
-    <w:sig w:usb0="E0002EFF" w:usb1="C0007843" w:usb2="00000009" w:usb3="00000000" w:csb0="000001FF" w:csb1="00000000"/>
+    <w:sig w:usb0="E0002AFF" w:usb1="C0007843" w:usb2="00000009" w:usb3="00000000" w:csb0="000001FF" w:csb1="00000000"/>
   </w:font>
   <w:font w:name="Tahoma">
     <w:panose1 w:val="020B0604030504040204"/>
@@ -10397,6 +10862,13 @@
     <w:family w:val="swiss"/>
     <w:pitch w:val="variable"/>
     <w:sig w:usb0="E1002EFF" w:usb1="C000605B" w:usb2="00000029" w:usb3="00000000" w:csb0="000101FF" w:csb1="00000000"/>
+  </w:font>
+  <w:font w:name="Verdana">
+    <w:panose1 w:val="020B0604030504040204"/>
+    <w:charset w:val="00"/>
+    <w:family w:val="swiss"/>
+    <w:pitch w:val="variable"/>
+    <w:sig w:usb0="A10006FF" w:usb1="4000205B" w:usb2="00000010" w:usb3="00000000" w:csb0="0000019F" w:csb1="00000000"/>
   </w:font>
   <w:font w:name="Tw Cen MT">
     <w:altName w:val="Lucida Sans Unicode"/>
@@ -10422,6 +10894,7 @@
   </w:compat>
   <w:rsids>
     <w:rsidRoot w:val="004D22A7"/>
+    <w:rsid w:val="00220287"/>
     <w:rsid w:val="004D22A7"/>
     <w:rsid w:val="00647A00"/>
     <w:rsid w:val="006D260E"/>
@@ -11279,7 +11752,7 @@
 </file>
 
 <file path=customXml/itemProps2.xml><?xml version="1.0" encoding="utf-8"?>
-<ds:datastoreItem xmlns:ds="http://schemas.openxmlformats.org/officeDocument/2006/customXml" ds:itemID="{0483547D-6895-4D68-B4E5-54AF70221847}">
+<ds:datastoreItem xmlns:ds="http://schemas.openxmlformats.org/officeDocument/2006/customXml" ds:itemID="{C485BA73-BEA6-4E60-B7F6-B955224E12C6}">
   <ds:schemaRefs>
     <ds:schemaRef ds:uri="http://schemas.openxmlformats.org/officeDocument/2006/bibliography"/>
   </ds:schemaRefs>

</xml_diff>